<commit_message>
- added latest table of contents.  Now removing it from google docs
</commit_message>
<xml_diff>
--- a/manuscript/TableOfContents.docx
+++ b/manuscript/TableOfContents.docx
@@ -7,6 +7,14 @@
         <w:jc w:val="center"/>
       </w:pPr>
       <w:r>
+        <w:t xml:space="preserve">    </w:t>
+      </w:r>
+    </w:p>
+    <w:p>
+      <w:pPr>
+        <w:jc w:val="center"/>
+      </w:pPr>
+      <w:r>
         <w:rPr>
           <w:b/>
         </w:rPr>
@@ -115,7 +123,10 @@
         </w:numPr>
       </w:pPr>
       <w:r>
-        <w:t xml:space="preserve">Add a view (show Visual Studio tooling) </w:t>
+        <w:t>Add a view (show Visual Studio tooli</w:t>
+      </w:r>
+      <w:r>
+        <w:t xml:space="preserve">ng) </w:t>
       </w:r>
     </w:p>
     <w:p>
@@ -127,10 +138,7 @@
         </w:numPr>
       </w:pPr>
       <w:r>
-        <w:t>b</w:t>
-      </w:r>
-      <w:r>
-        <w:t xml:space="preserve">asic form post </w:t>
+        <w:t xml:space="preserve">basic form post </w:t>
       </w:r>
     </w:p>
     <w:p>
@@ -273,10 +281,10 @@
         </w:numPr>
       </w:pPr>
       <w:r>
-        <w:t>Purpose of the presentation mod</w:t>
-      </w:r>
-      <w:r>
-        <w:t xml:space="preserve">el - Martin Fowler's article defining presentation model pattern, Evans quote on useful models </w:t>
+        <w:t>Purpose of the presentati</w:t>
+      </w:r>
+      <w:r>
+        <w:t xml:space="preserve">on model - Martin Fowler's article defining presentation model pattern, Evans quote on useful models </w:t>
       </w:r>
     </w:p>
     <w:p>
@@ -370,7 +378,10 @@
         </w:numPr>
       </w:pPr>
       <w:r>
-        <w:t xml:space="preserve">View model </w:t>
+        <w:t>View mode</w:t>
+      </w:r>
+      <w:r>
+        <w:t xml:space="preserve">l </w:t>
       </w:r>
     </w:p>
     <w:p>
@@ -382,10 +393,7 @@
         </w:numPr>
       </w:pPr>
       <w:r>
-        <w:t>Vie</w:t>
-      </w:r>
-      <w:r>
-        <w:t xml:space="preserve">w data binding </w:t>
+        <w:t xml:space="preserve">View data binding </w:t>
       </w:r>
     </w:p>
     <w:p>
@@ -461,13 +469,13 @@
         <w:rPr>
           <w:b/>
         </w:rPr>
-        <w:t>add views and use the def</w:t>
+        <w:t>add views and use t</w:t>
       </w:r>
       <w:r>
         <w:rPr>
           <w:b/>
         </w:rPr>
-        <w:t>ault template instead of the empty project template</w:t>
+        <w:t>he default template instead of the empty project template</w:t>
       </w:r>
       <w:r>
         <w:t xml:space="preserve"> </w:t>
@@ -480,33 +488,136 @@
           <w:ilvl w:val="2"/>
           <w:numId w:val="8"/>
         </w:numPr>
+      </w:pPr>
+      <w:r>
+        <w:t xml:space="preserve">Model State &amp; Temp data </w:t>
+      </w:r>
+    </w:p>
+    <w:p>
+      <w:pPr>
+        <w:pStyle w:val="Li"/>
+        <w:numPr>
+          <w:ilvl w:val="2"/>
+          <w:numId w:val="8"/>
+        </w:numPr>
+      </w:pPr>
+      <w:r>
+        <w:t xml:space="preserve">Controller Base class - one page - </w:t>
+      </w:r>
+    </w:p>
+    <w:p>
+      <w:pPr>
+        <w:pStyle w:val="Ul"/>
+        <w:numPr>
+          <w:ilvl w:val="2"/>
+          <w:numId w:val="8"/>
+        </w:numPr>
+        <w:spacing w:after="280" w:afterAutospacing="1"/>
       </w:pPr>
       <w:r>
         <w:rPr>
           <w:b/>
         </w:rPr>
-        <w:t>Model State &amp; Temp data</w:t>
-      </w:r>
-      <w:r>
-        <w:t xml:space="preserve"> </w:t>
-      </w:r>
-    </w:p>
-    <w:p>
-      <w:pPr>
-        <w:pStyle w:val="Li"/>
-        <w:numPr>
-          <w:ilvl w:val="2"/>
-          <w:numId w:val="8"/>
+        <w:lastRenderedPageBreak/>
+        <w:t xml:space="preserve">Side bars - </w:t>
+      </w:r>
+    </w:p>
+    <w:p>
+      <w:pPr>
+        <w:pStyle w:val="Ul"/>
+        <w:numPr>
+          <w:ilvl w:val="3"/>
+          <w:numId w:val="9"/>
         </w:numPr>
       </w:pPr>
       <w:r>
         <w:rPr>
           <w:b/>
+          <w:strike/>
         </w:rPr>
-        <w:t>Controller Base class - one page</w:t>
+        <w:t>Happy Path sidebar from chapter 1.</w:t>
       </w:r>
       <w:r>
         <w:t xml:space="preserve"> </w:t>
+      </w:r>
+    </w:p>
+    <w:p>
+      <w:pPr>
+        <w:pStyle w:val="Li"/>
+        <w:numPr>
+          <w:ilvl w:val="3"/>
+          <w:numId w:val="10"/>
+        </w:numPr>
+      </w:pPr>
+      <w:r>
+        <w:rPr>
+          <w:b/>
+          <w:strike/>
+        </w:rPr>
+        <w:t>page 19 Icontroller note</w:t>
+      </w:r>
+      <w:r>
+        <w:rPr>
+          <w:strike/>
+        </w:rPr>
+        <w:t xml:space="preserve"> </w:t>
+      </w:r>
+    </w:p>
+    <w:p>
+      <w:pPr>
+        <w:pStyle w:val="Li"/>
+        <w:numPr>
+          <w:ilvl w:val="3"/>
+          <w:numId w:val="10"/>
+        </w:numPr>
+      </w:pPr>
+      <w:r>
+        <w:rPr>
+          <w:strike/>
+        </w:rPr>
+        <w:t xml:space="preserve">page 30  note on httpcontext </w:t>
+      </w:r>
+    </w:p>
+    <w:p>
+      <w:pPr>
+        <w:pStyle w:val="Li"/>
+        <w:numPr>
+          <w:ilvl w:val="3"/>
+          <w:numId w:val="10"/>
+        </w:numPr>
+      </w:pPr>
+      <w:r>
+        <w:rPr>
+          <w:strike/>
+        </w:rPr>
+        <w:t xml:space="preserve">chapte 3 page 2 </w:t>
+      </w:r>
+    </w:p>
+    <w:p>
+      <w:pPr>
+        <w:pStyle w:val="Li"/>
+        <w:numPr>
+          <w:ilvl w:val="3"/>
+          <w:numId w:val="10"/>
+        </w:numPr>
+      </w:pPr>
+      <w:r>
+        <w:t>testing contro</w:t>
+      </w:r>
+      <w:r>
+        <w:t xml:space="preserve">ller drop in. </w:t>
+      </w:r>
+    </w:p>
+    <w:p>
+      <w:pPr>
+        <w:pStyle w:val="Li"/>
+        <w:numPr>
+          <w:ilvl w:val="2"/>
+          <w:numId w:val="8"/>
+        </w:numPr>
+      </w:pPr>
+      <w:r>
+        <w:t xml:space="preserve">Testing Controllers. pg 13 </w:t>
       </w:r>
     </w:p>
     <w:p>
@@ -536,11 +647,10 @@
         <w:pStyle w:val="Li"/>
         <w:numPr>
           <w:ilvl w:val="2"/>
-          <w:numId w:val="9"/>
-        </w:numPr>
-      </w:pPr>
-      <w:r>
-        <w:lastRenderedPageBreak/>
+          <w:numId w:val="11"/>
+        </w:numPr>
+      </w:pPr>
+      <w:r>
         <w:t xml:space="preserve">MvcContrib grid - remove WithActionSections sample. </w:t>
       </w:r>
     </w:p>
@@ -549,14 +659,11 @@
         <w:pStyle w:val="Li"/>
         <w:numPr>
           <w:ilvl w:val="2"/>
-          <w:numId w:val="9"/>
-        </w:numPr>
-      </w:pPr>
-      <w:r>
-        <w:t>Consume the login portable area (redo</w:t>
-      </w:r>
-      <w:r>
-        <w:t xml:space="preserve"> to be the Account controller and membership provider) </w:t>
+          <w:numId w:val="11"/>
+        </w:numPr>
+      </w:pPr>
+      <w:r>
+        <w:t xml:space="preserve">Consume the login portable area (redo to be the Account controller and membership provider) </w:t>
       </w:r>
     </w:p>
     <w:p>
@@ -569,7 +676,10 @@
         <w:spacing w:after="280" w:afterAutospacing="1"/>
       </w:pPr>
       <w:r>
-        <w:t>IIS Hosting (Ben) </w:t>
+        <w:t>IIS Hosting (</w:t>
+      </w:r>
+      <w:r>
+        <w:t>Ben) </w:t>
       </w:r>
       <w:r>
         <w:rPr>
@@ -586,7 +696,7 @@
         <w:pStyle w:val="Li"/>
         <w:numPr>
           <w:ilvl w:val="2"/>
-          <w:numId w:val="10"/>
+          <w:numId w:val="12"/>
         </w:numPr>
       </w:pPr>
       <w:r>
@@ -598,7 +708,7 @@
         <w:pStyle w:val="Ul"/>
         <w:numPr>
           <w:ilvl w:val="2"/>
-          <w:numId w:val="10"/>
+          <w:numId w:val="12"/>
         </w:numPr>
         <w:spacing w:after="280" w:afterAutospacing="1"/>
       </w:pPr>
@@ -611,7 +721,7 @@
         <w:pStyle w:val="Li"/>
         <w:numPr>
           <w:ilvl w:val="3"/>
-          <w:numId w:val="11"/>
+          <w:numId w:val="13"/>
         </w:numPr>
       </w:pPr>
       <w:r>
@@ -652,13 +762,7 @@
         <w:rPr>
           <w:b/>
         </w:rPr>
-        <w:t>Part 2:  Journeyman techniques (Jeffrey writes Part 2 intro)</w:t>
-      </w:r>
-      <w:r>
-        <w:rPr>
-          <w:b/>
-        </w:rPr>
-        <w:t> </w:t>
+        <w:t>Part 2:  Journeyman techniques (Jeffrey writes Part 2 intro) </w:t>
       </w:r>
       <w:r>
         <w:t xml:space="preserve"> </w:t>
@@ -669,7 +773,7 @@
         <w:pStyle w:val="Li"/>
         <w:numPr>
           <w:ilvl w:val="2"/>
-          <w:numId w:val="13"/>
+          <w:numId w:val="15"/>
         </w:numPr>
       </w:pPr>
       <w:r>
@@ -684,7 +788,7 @@
         <w:pStyle w:val="Li"/>
         <w:numPr>
           <w:ilvl w:val="2"/>
-          <w:numId w:val="13"/>
+          <w:numId w:val="15"/>
         </w:numPr>
       </w:pPr>
       <w:r>
@@ -699,7 +803,7 @@
         <w:pStyle w:val="Li"/>
         <w:numPr>
           <w:ilvl w:val="2"/>
-          <w:numId w:val="13"/>
+          <w:numId w:val="15"/>
         </w:numPr>
       </w:pPr>
       <w:r>
@@ -714,7 +818,7 @@
         <w:pStyle w:val="Li"/>
         <w:numPr>
           <w:ilvl w:val="2"/>
-          <w:numId w:val="13"/>
+          <w:numId w:val="15"/>
         </w:numPr>
       </w:pPr>
       <w:r>
@@ -729,7 +833,7 @@
         <w:pStyle w:val="Li"/>
         <w:numPr>
           <w:ilvl w:val="2"/>
-          <w:numId w:val="13"/>
+          <w:numId w:val="15"/>
         </w:numPr>
       </w:pPr>
       <w:r>
@@ -744,7 +848,7 @@
         <w:pStyle w:val="Ol"/>
         <w:numPr>
           <w:ilvl w:val="2"/>
-          <w:numId w:val="13"/>
+          <w:numId w:val="15"/>
         </w:numPr>
       </w:pPr>
       <w:r>
@@ -781,14 +885,11 @@
         <w:pStyle w:val="Li"/>
         <w:numPr>
           <w:ilvl w:val="2"/>
-          <w:numId w:val="15"/>
-        </w:numPr>
-      </w:pPr>
-      <w:r>
-        <w:t>Lift from ch</w:t>
-      </w:r>
-      <w:r>
-        <w:t>apter 2 (change to Product/Order/OrderLineItem/Customer)</w:t>
+          <w:numId w:val="17"/>
+        </w:numPr>
+      </w:pPr>
+      <w:r>
+        <w:t>Lift from chapter 2 (change to Product/Order/OrderLineItem/Customer)</w:t>
       </w:r>
       <w:r>
         <w:t xml:space="preserve"> </w:t>
@@ -804,7 +905,10 @@
         <w:spacing w:after="280" w:afterAutospacing="1"/>
       </w:pPr>
       <w:r>
-        <w:t>Controller, Actions, &amp; ActionResults</w:t>
+        <w:t>Controller,</w:t>
+      </w:r>
+      <w:r>
+        <w:t xml:space="preserve"> Actions, &amp; ActionResults</w:t>
       </w:r>
       <w:r>
         <w:t xml:space="preserve"> , Action Selectors? (</w:t>
@@ -824,7 +928,7 @@
         <w:pStyle w:val="Li"/>
         <w:numPr>
           <w:ilvl w:val="2"/>
-          <w:numId w:val="16"/>
+          <w:numId w:val="18"/>
         </w:numPr>
       </w:pPr>
       <w:r>
@@ -839,26 +943,23 @@
         <w:pStyle w:val="Li"/>
         <w:numPr>
           <w:ilvl w:val="2"/>
-          <w:numId w:val="16"/>
-        </w:numPr>
-      </w:pPr>
-      <w:r>
-        <w:t xml:space="preserve">Requirements for Filters  </w:t>
-      </w:r>
-    </w:p>
-    <w:p>
-      <w:pPr>
-        <w:pStyle w:val="Li"/>
-        <w:numPr>
-          <w:ilvl w:val="2"/>
-          <w:numId w:val="16"/>
-        </w:numPr>
-      </w:pPr>
-      <w:r>
-        <w:t>Requiremen</w:t>
-      </w:r>
-      <w:r>
-        <w:t>ts for a method to be an action (list)</w:t>
+          <w:numId w:val="18"/>
+        </w:numPr>
+      </w:pPr>
+      <w:r>
+        <w:t xml:space="preserve">Requirements for Filters  - NOTE FROM chapter 7 PAGE 17 </w:t>
+      </w:r>
+    </w:p>
+    <w:p>
+      <w:pPr>
+        <w:pStyle w:val="Li"/>
+        <w:numPr>
+          <w:ilvl w:val="2"/>
+          <w:numId w:val="18"/>
+        </w:numPr>
+      </w:pPr>
+      <w:r>
+        <w:t>Requirements for a method to be an action (list)</w:t>
       </w:r>
       <w:r>
         <w:t xml:space="preserve"> </w:t>
@@ -869,7 +970,7 @@
         <w:pStyle w:val="Li"/>
         <w:numPr>
           <w:ilvl w:val="2"/>
-          <w:numId w:val="16"/>
+          <w:numId w:val="18"/>
         </w:numPr>
       </w:pPr>
       <w:r>
@@ -884,7 +985,7 @@
         <w:pStyle w:val="Li"/>
         <w:numPr>
           <w:ilvl w:val="2"/>
-          <w:numId w:val="16"/>
+          <w:numId w:val="18"/>
         </w:numPr>
       </w:pPr>
       <w:r>
@@ -917,7 +1018,7 @@
         <w:pStyle w:val="Li"/>
         <w:numPr>
           <w:ilvl w:val="2"/>
-          <w:numId w:val="16"/>
+          <w:numId w:val="18"/>
         </w:numPr>
       </w:pPr>
       <w:r>
@@ -927,13 +1028,13 @@
         <w:rPr>
           <w:b/>
         </w:rPr>
-        <w:t xml:space="preserve">ChildAction  (explain </w:t>
+        <w:t>ChildAction  (explain the difference between Action and Child</w:t>
       </w:r>
       <w:r>
         <w:rPr>
           <w:b/>
         </w:rPr>
-        <w:t>the difference between Action and ChildAction) </w:t>
+        <w:t>Action) </w:t>
       </w:r>
       <w:r>
         <w:t>/Authorize/</w:t>
@@ -954,6 +1055,64 @@
     <w:p>
       <w:pPr>
         <w:pStyle w:val="Ul"/>
+        <w:spacing w:after="280" w:afterAutospacing="1"/>
+      </w:pPr>
+      <w:r>
+        <w:t xml:space="preserve">  </w:t>
+      </w:r>
+    </w:p>
+    <w:p>
+      <w:pPr>
+        <w:pStyle w:val="Li"/>
+        <w:numPr>
+          <w:ilvl w:val="2"/>
+          <w:numId w:val="19"/>
+        </w:numPr>
+      </w:pPr>
+      <w:r>
+        <w:t xml:space="preserve">Updated ActionResult Lists (resharper ctrl-alt b) </w:t>
+      </w:r>
+    </w:p>
+    <w:p>
+      <w:pPr>
+        <w:pStyle w:val="Li"/>
+        <w:numPr>
+          <w:ilvl w:val="2"/>
+          <w:numId w:val="19"/>
+        </w:numPr>
+      </w:pPr>
+      <w:r>
+        <w:lastRenderedPageBreak/>
+        <w:t xml:space="preserve">chapter 3 notes - 21 &amp;22 notes </w:t>
+      </w:r>
+    </w:p>
+    <w:p>
+      <w:pPr>
+        <w:pStyle w:val="Li"/>
+        <w:numPr>
+          <w:ilvl w:val="2"/>
+          <w:numId w:val="19"/>
+        </w:numPr>
+      </w:pPr>
+      <w:r>
+        <w:t xml:space="preserve">chapter 6 - page 19 , note 27 </w:t>
+      </w:r>
+    </w:p>
+    <w:p>
+      <w:pPr>
+        <w:pStyle w:val="Li"/>
+        <w:numPr>
+          <w:ilvl w:val="2"/>
+          <w:numId w:val="19"/>
+        </w:numPr>
+      </w:pPr>
+      <w:r>
+        <w:t xml:space="preserve">chapter 12 - pg6 why seperate filters. </w:t>
+      </w:r>
+    </w:p>
+    <w:p>
+      <w:pPr>
+        <w:pStyle w:val="Ul"/>
         <w:numPr>
           <w:ilvl w:val="1"/>
           <w:numId w:val="2"/>
@@ -961,7 +1120,10 @@
         <w:spacing w:after="280" w:afterAutospacing="1"/>
       </w:pPr>
       <w:r>
-        <w:t>Advanced view techniques (Jimmy)</w:t>
+        <w:t>Advanced view techn</w:t>
+      </w:r>
+      <w:r>
+        <w:t>iques (Jimmy)</w:t>
       </w:r>
       <w:r>
         <w:t xml:space="preserve"> </w:t>
@@ -972,7 +1134,7 @@
         <w:pStyle w:val="Li"/>
         <w:numPr>
           <w:ilvl w:val="2"/>
-          <w:numId w:val="17"/>
+          <w:numId w:val="20"/>
         </w:numPr>
       </w:pPr>
       <w:r>
@@ -987,7 +1149,7 @@
         <w:pStyle w:val="Li"/>
         <w:numPr>
           <w:ilvl w:val="2"/>
-          <w:numId w:val="17"/>
+          <w:numId w:val="20"/>
         </w:numPr>
       </w:pPr>
       <w:r>
@@ -1002,7 +1164,7 @@
         <w:pStyle w:val="Li"/>
         <w:numPr>
           <w:ilvl w:val="2"/>
-          <w:numId w:val="17"/>
+          <w:numId w:val="20"/>
         </w:numPr>
       </w:pPr>
       <w:r>
@@ -1017,7 +1179,7 @@
         <w:pStyle w:val="Li"/>
         <w:numPr>
           <w:ilvl w:val="2"/>
-          <w:numId w:val="17"/>
+          <w:numId w:val="20"/>
         </w:numPr>
       </w:pPr>
       <w:r>
@@ -1032,14 +1194,11 @@
         <w:pStyle w:val="Li"/>
         <w:numPr>
           <w:ilvl w:val="2"/>
-          <w:numId w:val="17"/>
-        </w:numPr>
-      </w:pPr>
-      <w:r>
-        <w:t xml:space="preserve">.Net 4 auto </w:t>
-      </w:r>
-      <w:r>
-        <w:t>encode html string</w:t>
+          <w:numId w:val="20"/>
+        </w:numPr>
+      </w:pPr>
+      <w:r>
+        <w:t>.Net 4 auto encode html string</w:t>
       </w:r>
       <w:r>
         <w:t xml:space="preserve"> </w:t>
@@ -1066,7 +1225,7 @@
         <w:pStyle w:val="Li"/>
         <w:numPr>
           <w:ilvl w:val="2"/>
-          <w:numId w:val="18"/>
+          <w:numId w:val="21"/>
         </w:numPr>
       </w:pPr>
       <w:r>
@@ -1081,7 +1240,7 @@
         <w:pStyle w:val="Ol"/>
         <w:numPr>
           <w:ilvl w:val="2"/>
-          <w:numId w:val="18"/>
+          <w:numId w:val="21"/>
         </w:numPr>
         <w:spacing w:after="280" w:afterAutospacing="1"/>
       </w:pPr>
@@ -1097,7 +1256,7 @@
         <w:pStyle w:val="Li"/>
         <w:numPr>
           <w:ilvl w:val="3"/>
-          <w:numId w:val="19"/>
+          <w:numId w:val="22"/>
         </w:numPr>
       </w:pPr>
       <w:r>
@@ -1112,12 +1271,14 @@
         <w:pStyle w:val="Li"/>
         <w:numPr>
           <w:ilvl w:val="3"/>
-          <w:numId w:val="19"/>
-        </w:numPr>
-      </w:pPr>
-      <w:r>
-        <w:lastRenderedPageBreak/>
-        <w:t>how to protect against them type here -Jeffrey Palermo 1/3/10 9:06 PM </w:t>
+          <w:numId w:val="22"/>
+        </w:numPr>
+      </w:pPr>
+      <w:r>
+        <w:t>how to protect against them ty</w:t>
+      </w:r>
+      <w:r>
+        <w:t>pe here -Jeffrey Palermo 1/3/10 9:06 PM </w:t>
       </w:r>
       <w:r>
         <w:t xml:space="preserve"> </w:t>
@@ -1128,7 +1289,7 @@
         <w:pStyle w:val="Li"/>
         <w:numPr>
           <w:ilvl w:val="2"/>
-          <w:numId w:val="18"/>
+          <w:numId w:val="21"/>
         </w:numPr>
       </w:pPr>
       <w:r>
@@ -1138,13 +1299,7 @@
         <w:rPr>
           <w:shd w:val="solid" w:color="FF9900" w:fill="auto"/>
         </w:rPr>
-        <w:t>Needs review fo</w:t>
-      </w:r>
-      <w:r>
-        <w:rPr>
-          <w:shd w:val="solid" w:color="FF9900" w:fill="auto"/>
-        </w:rPr>
-        <w:t>r RC</w:t>
+        <w:t>Needs review for RC</w:t>
       </w:r>
       <w:r>
         <w:t xml:space="preserve"> </w:t>
@@ -1186,11 +1341,14 @@
         <w:pStyle w:val="Li"/>
         <w:numPr>
           <w:ilvl w:val="2"/>
-          <w:numId w:val="20"/>
-        </w:numPr>
-      </w:pPr>
-      <w:r>
-        <w:t>Wire up StructureMap</w:t>
+          <w:numId w:val="23"/>
+        </w:numPr>
+      </w:pPr>
+      <w:r>
+        <w:t>Wi</w:t>
+      </w:r>
+      <w:r>
+        <w:t>re up StructureMap</w:t>
       </w:r>
       <w:r>
         <w:t xml:space="preserve"> </w:t>
@@ -1201,7 +1359,7 @@
         <w:pStyle w:val="Li"/>
         <w:numPr>
           <w:ilvl w:val="2"/>
-          <w:numId w:val="20"/>
+          <w:numId w:val="23"/>
         </w:numPr>
       </w:pPr>
       <w:r>
@@ -1216,7 +1374,7 @@
         <w:pStyle w:val="Li"/>
         <w:numPr>
           <w:ilvl w:val="2"/>
-          <w:numId w:val="20"/>
+          <w:numId w:val="23"/>
         </w:numPr>
       </w:pPr>
       <w:r>
@@ -1247,14 +1405,11 @@
         <w:pStyle w:val="Li"/>
         <w:numPr>
           <w:ilvl w:val="2"/>
-          <w:numId w:val="21"/>
-        </w:numPr>
-      </w:pPr>
-      <w:r>
-        <w:t>Leverage domain model t</w:t>
-      </w:r>
-      <w:r>
-        <w:t>ype binding in actions</w:t>
+          <w:numId w:val="24"/>
+        </w:numPr>
+      </w:pPr>
+      <w:r>
+        <w:t>Leverage domain model type binding in actions</w:t>
       </w:r>
       <w:r>
         <w:t xml:space="preserve"> </w:t>
@@ -1265,7 +1420,7 @@
         <w:pStyle w:val="Li"/>
         <w:numPr>
           <w:ilvl w:val="2"/>
-          <w:numId w:val="21"/>
+          <w:numId w:val="24"/>
         </w:numPr>
       </w:pPr>
       <w:r>
@@ -1285,7 +1440,10 @@
         <w:spacing w:after="280" w:afterAutospacing="1"/>
       </w:pPr>
       <w:r>
-        <w:t>ModelState validation</w:t>
+        <w:t>ModelState validati</w:t>
+      </w:r>
+      <w:r>
+        <w:t>on</w:t>
       </w:r>
       <w:r>
         <w:t xml:space="preserve"> (Eric) </w:t>
@@ -1296,7 +1454,7 @@
         <w:pStyle w:val="Li"/>
         <w:numPr>
           <w:ilvl w:val="2"/>
-          <w:numId w:val="22"/>
+          <w:numId w:val="25"/>
         </w:numPr>
       </w:pPr>
       <w:r>
@@ -1308,7 +1466,7 @@
         <w:pStyle w:val="Li"/>
         <w:numPr>
           <w:ilvl w:val="2"/>
-          <w:numId w:val="22"/>
+          <w:numId w:val="25"/>
         </w:numPr>
       </w:pPr>
       <w:r>
@@ -1320,14 +1478,35 @@
         <w:pStyle w:val="Li"/>
         <w:numPr>
           <w:ilvl w:val="2"/>
-          <w:numId w:val="22"/>
-        </w:numPr>
-      </w:pPr>
-      <w:r>
-        <w:t>ASP.NE</w:t>
-      </w:r>
-      <w:r>
-        <w:t xml:space="preserve">T AJAX client-side validations </w:t>
+          <w:numId w:val="25"/>
+        </w:numPr>
+      </w:pPr>
+      <w:r>
+        <w:t xml:space="preserve">ASP.NET AJAX client-side validations </w:t>
+      </w:r>
+    </w:p>
+    <w:p>
+      <w:pPr>
+        <w:pStyle w:val="Li"/>
+        <w:numPr>
+          <w:ilvl w:val="2"/>
+          <w:numId w:val="25"/>
+        </w:numPr>
+      </w:pPr>
+      <w:r>
+        <w:t xml:space="preserve">page chapter 4 - page 27, </w:t>
+      </w:r>
+    </w:p>
+    <w:p>
+      <w:pPr>
+        <w:pStyle w:val="Li"/>
+        <w:numPr>
+          <w:ilvl w:val="2"/>
+          <w:numId w:val="25"/>
+        </w:numPr>
+      </w:pPr>
+      <w:r>
+        <w:t xml:space="preserve">chapter 13 - page 11 attributes on Domain Model </w:t>
       </w:r>
     </w:p>
     <w:p>
@@ -1343,7 +1522,13 @@
         <w:rPr>
           <w:b/>
         </w:rPr>
-        <w:t>Part 3:  Mastering ASP.NET MVC       </w:t>
+        <w:t>Part 3:  Mastering ASP.NET MVC</w:t>
+      </w:r>
+      <w:r>
+        <w:rPr>
+          <w:b/>
+        </w:rPr>
+        <w:t xml:space="preserve">       </w:t>
       </w:r>
       <w:r>
         <w:t xml:space="preserve"> </w:t>
@@ -1370,7 +1555,7 @@
         <w:pStyle w:val="Li"/>
         <w:numPr>
           <w:ilvl w:val="2"/>
-          <w:numId w:val="24"/>
+          <w:numId w:val="27"/>
         </w:numPr>
       </w:pPr>
       <w:r>
@@ -1385,14 +1570,12 @@
         <w:pStyle w:val="Li"/>
         <w:numPr>
           <w:ilvl w:val="2"/>
-          <w:numId w:val="24"/>
-        </w:numPr>
-      </w:pPr>
-      <w:r>
-        <w:t>Add MvcContrib route test</w:t>
-      </w:r>
-      <w:r>
-        <w:t>ing (harvest section 12.3.1 from Chapter 12)</w:t>
+          <w:numId w:val="27"/>
+        </w:numPr>
+      </w:pPr>
+      <w:r>
+        <w:lastRenderedPageBreak/>
+        <w:t>Add MvcContrib route testing (harvest section 12.3.1 from Chapter 12)</w:t>
       </w:r>
       <w:r>
         <w:t xml:space="preserve"> </w:t>
@@ -1408,7 +1591,10 @@
         <w:spacing w:after="280" w:afterAutospacing="1"/>
       </w:pPr>
       <w:r>
-        <w:t>Deployment techniques (Eric)</w:t>
+        <w:t>Deployment techn</w:t>
+      </w:r>
+      <w:r>
+        <w:t>iques (Eric)</w:t>
       </w:r>
       <w:r>
         <w:t xml:space="preserve"> </w:t>
@@ -1419,11 +1605,11 @@
         <w:pStyle w:val="Li"/>
         <w:numPr>
           <w:ilvl w:val="2"/>
-          <w:numId w:val="25"/>
-        </w:numPr>
-      </w:pPr>
-      <w:r>
-        <w:t>Harvest section 10.5.2 from Chapter 10 (XCopy using NAnt &amp; Tarantino DB migrations)</w:t>
+          <w:numId w:val="28"/>
+        </w:numPr>
+      </w:pPr>
+      <w:r>
+        <w:t>Harvest section 10.5 =  from Chapter 10 (XCopy using NAnt &amp; Tarantino DB migrations)</w:t>
       </w:r>
       <w:r>
         <w:t xml:space="preserve"> </w:t>
@@ -1434,7 +1620,7 @@
         <w:pStyle w:val="Li"/>
         <w:numPr>
           <w:ilvl w:val="2"/>
-          <w:numId w:val="25"/>
+          <w:numId w:val="28"/>
         </w:numPr>
       </w:pPr>
       <w:r>
@@ -1471,14 +1657,11 @@
         <w:pStyle w:val="Ul"/>
         <w:numPr>
           <w:ilvl w:val="2"/>
-          <w:numId w:val="26"/>
-        </w:numPr>
-      </w:pPr>
-      <w:r>
-        <w:t>Show life with</w:t>
-      </w:r>
-      <w:r>
-        <w:t>out automapper</w:t>
+          <w:numId w:val="29"/>
+        </w:numPr>
+      </w:pPr>
+      <w:r>
+        <w:t>Show life without automapper</w:t>
       </w:r>
       <w:r>
         <w:t xml:space="preserve"> </w:t>
@@ -1489,7 +1672,7 @@
         <w:pStyle w:val="Li"/>
         <w:numPr>
           <w:ilvl w:val="2"/>
-          <w:numId w:val="27"/>
+          <w:numId w:val="30"/>
         </w:numPr>
       </w:pPr>
       <w:r>
@@ -1504,11 +1687,14 @@
         <w:pStyle w:val="Li"/>
         <w:numPr>
           <w:ilvl w:val="2"/>
-          <w:numId w:val="27"/>
-        </w:numPr>
-      </w:pPr>
-      <w:r>
-        <w:t>Map using a custom converter and "after map"</w:t>
+          <w:numId w:val="30"/>
+        </w:numPr>
+      </w:pPr>
+      <w:r>
+        <w:t>Map using a</w:t>
+      </w:r>
+      <w:r>
+        <w:t xml:space="preserve"> custom converter and "after map"</w:t>
       </w:r>
       <w:r>
         <w:t xml:space="preserve"> </w:t>
@@ -1535,7 +1721,7 @@
         <w:pStyle w:val="Li"/>
         <w:numPr>
           <w:ilvl w:val="2"/>
-          <w:numId w:val="28"/>
+          <w:numId w:val="31"/>
         </w:numPr>
       </w:pPr>
       <w:r>
@@ -1547,7 +1733,7 @@
         <w:pStyle w:val="Li"/>
         <w:numPr>
           <w:ilvl w:val="2"/>
-          <w:numId w:val="28"/>
+          <w:numId w:val="31"/>
         </w:numPr>
       </w:pPr>
       <w:r>
@@ -1559,26 +1745,26 @@
         <w:pStyle w:val="Li"/>
         <w:numPr>
           <w:ilvl w:val="2"/>
-          <w:numId w:val="28"/>
-        </w:numPr>
-      </w:pPr>
-      <w:r>
-        <w:t>leveraging an applicatio</w:t>
-      </w:r>
-      <w:r>
-        <w:t xml:space="preserve">n bus for a simple hub &amp; spoke architecture  </w:t>
-      </w:r>
-    </w:p>
-    <w:p>
-      <w:pPr>
-        <w:pStyle w:val="Li"/>
-        <w:numPr>
-          <w:ilvl w:val="2"/>
-          <w:numId w:val="28"/>
-        </w:numPr>
-      </w:pPr>
-      <w:r>
-        <w:t xml:space="preserve">text on skinny controllers, duplication makes controllers fat </w:t>
+          <w:numId w:val="31"/>
+        </w:numPr>
+      </w:pPr>
+      <w:r>
+        <w:t xml:space="preserve">leveraging an application bus for a simple hub &amp; spoke architecture  </w:t>
+      </w:r>
+    </w:p>
+    <w:p>
+      <w:pPr>
+        <w:pStyle w:val="Li"/>
+        <w:numPr>
+          <w:ilvl w:val="2"/>
+          <w:numId w:val="31"/>
+        </w:numPr>
+      </w:pPr>
+      <w:r>
+        <w:t xml:space="preserve">text on skinny </w:t>
+      </w:r>
+      <w:r>
+        <w:t xml:space="preserve">controllers, duplication makes controllers fat </w:t>
       </w:r>
     </w:p>
     <w:p>
@@ -1588,6 +1774,7 @@
           <w:ilvl w:val="1"/>
           <w:numId w:val="2"/>
         </w:numPr>
+        <w:spacing w:after="280" w:afterAutospacing="1"/>
       </w:pPr>
       <w:r>
         <w:t xml:space="preserve">Full system testing (Jimmy) </w:t>
@@ -1598,11 +1785,10 @@
         <w:pStyle w:val="Li"/>
         <w:numPr>
           <w:ilvl w:val="2"/>
-          <w:numId w:val="29"/>
-        </w:numPr>
-      </w:pPr>
-      <w:r>
-        <w:lastRenderedPageBreak/>
+          <w:numId w:val="32"/>
+        </w:numPr>
+      </w:pPr>
+      <w:r>
         <w:t>WatiN testing from current recipes chapte</w:t>
       </w:r>
       <w:r>
@@ -1614,7 +1800,7 @@
         <w:pStyle w:val="Li"/>
         <w:numPr>
           <w:ilvl w:val="2"/>
-          <w:numId w:val="29"/>
+          <w:numId w:val="32"/>
         </w:numPr>
       </w:pPr>
       <w:r>
@@ -1651,7 +1837,7 @@
         <w:pStyle w:val="Li"/>
         <w:numPr>
           <w:ilvl w:val="2"/>
-          <w:numId w:val="30"/>
+          <w:numId w:val="33"/>
         </w:numPr>
       </w:pPr>
       <w:r>
@@ -1666,11 +1852,14 @@
         <w:pStyle w:val="Li"/>
         <w:numPr>
           <w:ilvl w:val="2"/>
-          <w:numId w:val="30"/>
-        </w:numPr>
-      </w:pPr>
-      <w:r>
-        <w:t>Secure an area with &lt;location/&gt; node in web.config</w:t>
+          <w:numId w:val="33"/>
+        </w:numPr>
+      </w:pPr>
+      <w:r>
+        <w:t xml:space="preserve">Secure an area </w:t>
+      </w:r>
+      <w:r>
+        <w:t>with &lt;location/&gt; node in web.config</w:t>
       </w:r>
       <w:r>
         <w:t xml:space="preserve"> </w:t>
@@ -1681,7 +1870,7 @@
         <w:pStyle w:val="Li"/>
         <w:numPr>
           <w:ilvl w:val="2"/>
-          <w:numId w:val="30"/>
+          <w:numId w:val="33"/>
         </w:numPr>
       </w:pPr>
       <w:r>
@@ -1712,22 +1901,19 @@
         <w:pStyle w:val="Li"/>
         <w:numPr>
           <w:ilvl w:val="2"/>
-          <w:numId w:val="31"/>
-        </w:numPr>
-      </w:pPr>
-      <w:r>
-        <w:t> Componentize AccountController &amp; Membership Provider from def</w:t>
-      </w:r>
-      <w:r>
-        <w:t xml:space="preserve">ault template </w:t>
-      </w:r>
-    </w:p>
-    <w:p>
-      <w:pPr>
-        <w:pStyle w:val="Li"/>
-        <w:numPr>
-          <w:ilvl w:val="2"/>
-          <w:numId w:val="31"/>
+          <w:numId w:val="34"/>
+        </w:numPr>
+      </w:pPr>
+      <w:r>
+        <w:t xml:space="preserve"> Componentize AccountController &amp; Membership Provider from default template </w:t>
+      </w:r>
+    </w:p>
+    <w:p>
+      <w:pPr>
+        <w:pStyle w:val="Li"/>
+        <w:numPr>
+          <w:ilvl w:val="2"/>
+          <w:numId w:val="34"/>
         </w:numPr>
       </w:pPr>
       <w:r>
@@ -1739,11 +1925,14 @@
         <w:pStyle w:val="Li"/>
         <w:numPr>
           <w:ilvl w:val="2"/>
-          <w:numId w:val="31"/>
-        </w:numPr>
-      </w:pPr>
-      <w:r>
-        <w:t xml:space="preserve">Install in ASP.NET MVC project   - </w:t>
+          <w:numId w:val="34"/>
+        </w:numPr>
+      </w:pPr>
+      <w:r>
+        <w:t>Install in ASP.NET M</w:t>
+      </w:r>
+      <w:r>
+        <w:t xml:space="preserve">VC project   - </w:t>
       </w:r>
       <w:r>
         <w:rPr>
@@ -1760,26 +1949,26 @@
         <w:pStyle w:val="Li"/>
         <w:numPr>
           <w:ilvl w:val="2"/>
-          <w:numId w:val="31"/>
-        </w:numPr>
-      </w:pPr>
-      <w:r>
-        <w:t xml:space="preserve">Install in WebForms project </w:t>
-      </w:r>
-    </w:p>
-    <w:p>
-      <w:pPr>
-        <w:pStyle w:val="Li"/>
-        <w:numPr>
-          <w:ilvl w:val="2"/>
-          <w:numId w:val="31"/>
-        </w:numPr>
-      </w:pPr>
-      <w:r>
-        <w:t>Distribute RSS Widget (Html.Rss(string url)) with portable area - where Html.Rss is a w</w:t>
-      </w:r>
-      <w:r>
-        <w:t xml:space="preserve">rapper of an Html.Action( ) call. </w:t>
+          <w:numId w:val="34"/>
+        </w:numPr>
+      </w:pPr>
+      <w:r>
+        <w:t xml:space="preserve">Install in WebForms project  - side bar from chapter 1 "Integrating with WebForms" </w:t>
+      </w:r>
+    </w:p>
+    <w:p>
+      <w:pPr>
+        <w:pStyle w:val="Li"/>
+        <w:numPr>
+          <w:ilvl w:val="2"/>
+          <w:numId w:val="34"/>
+        </w:numPr>
+      </w:pPr>
+      <w:r>
+        <w:t>Distribute RSS Widget (Html.Rss(string url)) with portable area - where Html.Rss is a wrapper</w:t>
+      </w:r>
+      <w:r>
+        <w:t xml:space="preserve"> of an Html.Action( ) call. </w:t>
       </w:r>
     </w:p>
     <w:p>
@@ -1810,31 +1999,73 @@
         <w:spacing w:after="280" w:afterAutospacing="1"/>
       </w:pPr>
       <w:r>
-        <w:t xml:space="preserve">            </w:t>
-      </w:r>
-      <w:r>
-        <w:t> </w:t>
+        <w:t xml:space="preserve">Part 4 : </w:t>
       </w:r>
       <w:r>
         <w:rPr>
           <w:lang w:val="en-US"/>
         </w:rPr>
-        <w:t xml:space="preserve">     </w:t>
-      </w:r>
-      <w:r>
-        <w:t>24. Recipes</w:t>
-      </w:r>
-      <w:r>
-        <w:br/>
-      </w:r>
-    </w:p>
-    <w:p>
-      <w:pPr>
-        <w:pStyle w:val="Div"/>
-        <w:spacing w:after="280" w:afterAutospacing="1"/>
-      </w:pPr>
-      <w:r>
-        <w:t>    </w:t>
+        <w:t>Cross-cuttong advanced topics</w:t>
+      </w:r>
+      <w:r>
+        <w:t xml:space="preserve"> </w:t>
+      </w:r>
+    </w:p>
+    <w:p>
+      <w:pPr>
+        <w:pStyle w:val="Li"/>
+        <w:numPr>
+          <w:ilvl w:val="1"/>
+          <w:numId w:val="2"/>
+        </w:numPr>
+      </w:pPr>
+      <w:r>
+        <w:t>Route Debugger (Ben)</w:t>
+      </w:r>
+    </w:p>
+    <w:p>
+      <w:pPr>
+        <w:pStyle w:val="Li"/>
+        <w:numPr>
+          <w:ilvl w:val="1"/>
+          <w:numId w:val="2"/>
+        </w:numPr>
+      </w:pPr>
+      <w:r>
+        <w:t>Customizing Visual Studio for ASP.NET MVC(Jeffrey)</w:t>
+      </w:r>
+    </w:p>
+    <w:p>
+      <w:pPr>
+        <w:pStyle w:val="Li"/>
+        <w:numPr>
+          <w:ilvl w:val="1"/>
+          <w:numId w:val="2"/>
+        </w:numPr>
+      </w:pPr>
+      <w:r>
+        <w:rPr>
+          <w:lang w:val="en-US"/>
+        </w:rPr>
+        <w:t>Testing Practices (Jeffrey)</w:t>
+      </w:r>
+    </w:p>
+    <w:p>
+      <w:pPr>
+        <w:pStyle w:val="Li"/>
+        <w:numPr>
+          <w:ilvl w:val="1"/>
+          <w:numId w:val="2"/>
+        </w:numPr>
+      </w:pPr>
+      <w:r>
+        <w:rPr>
+          <w:lang w:val="en-US"/>
+        </w:rPr>
+        <w:t>Autocomplete recipe (Ben)</w:t>
+      </w:r>
+      <w:r>
+        <w:t>   </w:t>
       </w:r>
       <w:r>
         <w:t> </w:t>
@@ -1970,7 +2201,7 @@
   <w:abstractNum w:abstractNumId="1">
     <w:nsid w:val="00000002"/>
     <w:multiLevelType w:val="hybridMultilevel"/>
-    <w:tmpl w:val="7C9CED4A"/>
+    <w:tmpl w:val="0FF45EC6"/>
     <w:lvl w:ilvl="0" w:tplc="FFFFFFFF">
       <w:start w:val="1"/>
       <w:numFmt w:val="decimal"/>
@@ -3623,11 +3854,11 @@
   <w:abstractNum w:abstractNumId="13">
     <w:nsid w:val="0000000E"/>
     <w:multiLevelType w:val="hybridMultilevel"/>
-    <w:tmpl w:val="699CDCAC"/>
-    <w:lvl w:ilvl="0" w:tplc="FFFFFFFF">
-      <w:start w:val="8"/>
-      <w:numFmt w:val="decimal"/>
-      <w:lvlText w:val="%1."/>
+    <w:tmpl w:val="0000000E"/>
+    <w:lvl w:ilvl="0">
+      <w:start w:val="1"/>
+      <w:numFmt w:val="bullet"/>
+      <w:lvlText w:val=""/>
       <w:lvlJc w:val="left"/>
       <w:pPr>
         <w:tabs>
@@ -3635,11 +3866,14 @@
         </w:tabs>
         <w:ind w:left="720" w:hanging="360"/>
       </w:pPr>
-    </w:lvl>
-    <w:lvl w:ilvl="1" w:tplc="0409000F">
-      <w:start w:val="1"/>
-      <w:numFmt w:val="decimal"/>
-      <w:lvlText w:val="%2."/>
+      <w:rPr>
+        <w:rFonts w:ascii="Symbol" w:hAnsi="Symbol"/>
+      </w:rPr>
+    </w:lvl>
+    <w:lvl w:ilvl="1">
+      <w:start w:val="1"/>
+      <w:numFmt w:val="bullet"/>
+      <w:lvlText w:val="o"/>
       <w:lvlJc w:val="left"/>
       <w:pPr>
         <w:tabs>
@@ -3647,23 +3881,29 @@
         </w:tabs>
         <w:ind w:left="1440" w:hanging="360"/>
       </w:pPr>
-    </w:lvl>
-    <w:lvl w:ilvl="2" w:tplc="FFFFFFFF">
-      <w:start w:val="1"/>
-      <w:numFmt w:val="lowerRoman"/>
-      <w:lvlText w:val="%3."/>
-      <w:lvlJc w:val="right"/>
+      <w:rPr>
+        <w:rFonts w:ascii="Courier New" w:hAnsi="Courier New"/>
+      </w:rPr>
+    </w:lvl>
+    <w:lvl w:ilvl="2">
+      <w:start w:val="1"/>
+      <w:numFmt w:val="bullet"/>
+      <w:lvlText w:val=""/>
+      <w:lvlJc w:val="left"/>
       <w:pPr>
         <w:tabs>
           <w:tab w:val="num" w:pos="2160"/>
         </w:tabs>
-        <w:ind w:left="2160" w:hanging="180"/>
-      </w:pPr>
-    </w:lvl>
-    <w:lvl w:ilvl="3" w:tplc="FFFFFFFF">
-      <w:start w:val="1"/>
-      <w:numFmt w:val="decimal"/>
-      <w:lvlText w:val="%4."/>
+        <w:ind w:left="2160" w:hanging="360"/>
+      </w:pPr>
+      <w:rPr>
+        <w:rFonts w:ascii="Wingdings" w:hAnsi="Wingdings"/>
+      </w:rPr>
+    </w:lvl>
+    <w:lvl w:ilvl="3">
+      <w:start w:val="1"/>
+      <w:numFmt w:val="bullet"/>
+      <w:lvlText w:val=""/>
       <w:lvlJc w:val="left"/>
       <w:pPr>
         <w:tabs>
@@ -3671,11 +3911,14 @@
         </w:tabs>
         <w:ind w:left="2880" w:hanging="360"/>
       </w:pPr>
-    </w:lvl>
-    <w:lvl w:ilvl="4" w:tplc="FFFFFFFF">
-      <w:start w:val="1"/>
-      <w:numFmt w:val="lowerLetter"/>
-      <w:lvlText w:val="%5."/>
+      <w:rPr>
+        <w:rFonts w:ascii="Symbol" w:hAnsi="Symbol"/>
+      </w:rPr>
+    </w:lvl>
+    <w:lvl w:ilvl="4">
+      <w:start w:val="1"/>
+      <w:numFmt w:val="bullet"/>
+      <w:lvlText w:val="o"/>
       <w:lvlJc w:val="left"/>
       <w:pPr>
         <w:tabs>
@@ -3683,23 +3926,29 @@
         </w:tabs>
         <w:ind w:left="3600" w:hanging="360"/>
       </w:pPr>
-    </w:lvl>
-    <w:lvl w:ilvl="5" w:tplc="FFFFFFFF">
-      <w:start w:val="1"/>
-      <w:numFmt w:val="lowerRoman"/>
-      <w:lvlText w:val="%6."/>
-      <w:lvlJc w:val="right"/>
+      <w:rPr>
+        <w:rFonts w:ascii="Courier New" w:hAnsi="Courier New"/>
+      </w:rPr>
+    </w:lvl>
+    <w:lvl w:ilvl="5">
+      <w:start w:val="1"/>
+      <w:numFmt w:val="bullet"/>
+      <w:lvlText w:val=""/>
+      <w:lvlJc w:val="left"/>
       <w:pPr>
         <w:tabs>
           <w:tab w:val="num" w:pos="4320"/>
         </w:tabs>
-        <w:ind w:left="4320" w:hanging="180"/>
-      </w:pPr>
-    </w:lvl>
-    <w:lvl w:ilvl="6" w:tplc="FFFFFFFF">
-      <w:start w:val="1"/>
-      <w:numFmt w:val="decimal"/>
-      <w:lvlText w:val="%7."/>
+        <w:ind w:left="4320" w:hanging="360"/>
+      </w:pPr>
+      <w:rPr>
+        <w:rFonts w:ascii="Wingdings" w:hAnsi="Wingdings"/>
+      </w:rPr>
+    </w:lvl>
+    <w:lvl w:ilvl="6">
+      <w:start w:val="1"/>
+      <w:numFmt w:val="bullet"/>
+      <w:lvlText w:val=""/>
       <w:lvlJc w:val="left"/>
       <w:pPr>
         <w:tabs>
@@ -3707,11 +3956,14 @@
         </w:tabs>
         <w:ind w:left="5040" w:hanging="360"/>
       </w:pPr>
-    </w:lvl>
-    <w:lvl w:ilvl="7" w:tplc="FFFFFFFF">
-      <w:start w:val="1"/>
-      <w:numFmt w:val="lowerLetter"/>
-      <w:lvlText w:val="%8."/>
+      <w:rPr>
+        <w:rFonts w:ascii="Symbol" w:hAnsi="Symbol"/>
+      </w:rPr>
+    </w:lvl>
+    <w:lvl w:ilvl="7">
+      <w:start w:val="1"/>
+      <w:numFmt w:val="bullet"/>
+      <w:lvlText w:val="o"/>
       <w:lvlJc w:val="left"/>
       <w:pPr>
         <w:tabs>
@@ -3719,18 +3971,24 @@
         </w:tabs>
         <w:ind w:left="5760" w:hanging="360"/>
       </w:pPr>
-    </w:lvl>
-    <w:lvl w:ilvl="8" w:tplc="FFFFFFFF">
-      <w:start w:val="1"/>
-      <w:numFmt w:val="lowerRoman"/>
-      <w:lvlText w:val="%9."/>
-      <w:lvlJc w:val="right"/>
+      <w:rPr>
+        <w:rFonts w:ascii="Courier New" w:hAnsi="Courier New"/>
+      </w:rPr>
+    </w:lvl>
+    <w:lvl w:ilvl="8">
+      <w:start w:val="1"/>
+      <w:numFmt w:val="bullet"/>
+      <w:lvlText w:val=""/>
+      <w:lvlJc w:val="left"/>
       <w:pPr>
         <w:tabs>
           <w:tab w:val="num" w:pos="6480"/>
         </w:tabs>
-        <w:ind w:left="6480" w:hanging="180"/>
-      </w:pPr>
+        <w:ind w:left="6480" w:hanging="360"/>
+      </w:pPr>
+      <w:rPr>
+        <w:rFonts w:ascii="Wingdings" w:hAnsi="Wingdings"/>
+      </w:rPr>
     </w:lvl>
   </w:abstractNum>
   <w:abstractNum w:abstractNumId="14">
@@ -3876,11 +4134,11 @@
   <w:abstractNum w:abstractNumId="15">
     <w:nsid w:val="00000010"/>
     <w:multiLevelType w:val="hybridMultilevel"/>
-    <w:tmpl w:val="00000010"/>
-    <w:lvl w:ilvl="0">
-      <w:start w:val="1"/>
-      <w:numFmt w:val="bullet"/>
-      <w:lvlText w:val=""/>
+    <w:tmpl w:val="2FC26A7C"/>
+    <w:lvl w:ilvl="0" w:tplc="FFFFFFFF">
+      <w:start w:val="8"/>
+      <w:numFmt w:val="decimal"/>
+      <w:lvlText w:val="%1."/>
       <w:lvlJc w:val="left"/>
       <w:pPr>
         <w:tabs>
@@ -3888,14 +4146,11 @@
         </w:tabs>
         <w:ind w:left="720" w:hanging="360"/>
       </w:pPr>
-      <w:rPr>
-        <w:rFonts w:ascii="Symbol" w:hAnsi="Symbol"/>
-      </w:rPr>
-    </w:lvl>
-    <w:lvl w:ilvl="1">
-      <w:start w:val="1"/>
-      <w:numFmt w:val="bullet"/>
-      <w:lvlText w:val="o"/>
+    </w:lvl>
+    <w:lvl w:ilvl="1" w:tplc="0409000F">
+      <w:start w:val="1"/>
+      <w:numFmt w:val="decimal"/>
+      <w:lvlText w:val="%2."/>
       <w:lvlJc w:val="left"/>
       <w:pPr>
         <w:tabs>
@@ -3903,29 +4158,23 @@
         </w:tabs>
         <w:ind w:left="1440" w:hanging="360"/>
       </w:pPr>
-      <w:rPr>
-        <w:rFonts w:ascii="Courier New" w:hAnsi="Courier New"/>
-      </w:rPr>
-    </w:lvl>
-    <w:lvl w:ilvl="2">
-      <w:start w:val="1"/>
-      <w:numFmt w:val="bullet"/>
-      <w:lvlText w:val=""/>
-      <w:lvlJc w:val="left"/>
+    </w:lvl>
+    <w:lvl w:ilvl="2" w:tplc="FFFFFFFF">
+      <w:start w:val="1"/>
+      <w:numFmt w:val="lowerRoman"/>
+      <w:lvlText w:val="%3."/>
+      <w:lvlJc w:val="right"/>
       <w:pPr>
         <w:tabs>
           <w:tab w:val="num" w:pos="2160"/>
         </w:tabs>
-        <w:ind w:left="2160" w:hanging="360"/>
-      </w:pPr>
-      <w:rPr>
-        <w:rFonts w:ascii="Wingdings" w:hAnsi="Wingdings"/>
-      </w:rPr>
-    </w:lvl>
-    <w:lvl w:ilvl="3">
-      <w:start w:val="1"/>
-      <w:numFmt w:val="bullet"/>
-      <w:lvlText w:val=""/>
+        <w:ind w:left="2160" w:hanging="180"/>
+      </w:pPr>
+    </w:lvl>
+    <w:lvl w:ilvl="3" w:tplc="FFFFFFFF">
+      <w:start w:val="1"/>
+      <w:numFmt w:val="decimal"/>
+      <w:lvlText w:val="%4."/>
       <w:lvlJc w:val="left"/>
       <w:pPr>
         <w:tabs>
@@ -3933,14 +4182,11 @@
         </w:tabs>
         <w:ind w:left="2880" w:hanging="360"/>
       </w:pPr>
-      <w:rPr>
-        <w:rFonts w:ascii="Symbol" w:hAnsi="Symbol"/>
-      </w:rPr>
-    </w:lvl>
-    <w:lvl w:ilvl="4">
-      <w:start w:val="1"/>
-      <w:numFmt w:val="bullet"/>
-      <w:lvlText w:val="o"/>
+    </w:lvl>
+    <w:lvl w:ilvl="4" w:tplc="FFFFFFFF">
+      <w:start w:val="1"/>
+      <w:numFmt w:val="lowerLetter"/>
+      <w:lvlText w:val="%5."/>
       <w:lvlJc w:val="left"/>
       <w:pPr>
         <w:tabs>
@@ -3948,29 +4194,23 @@
         </w:tabs>
         <w:ind w:left="3600" w:hanging="360"/>
       </w:pPr>
-      <w:rPr>
-        <w:rFonts w:ascii="Courier New" w:hAnsi="Courier New"/>
-      </w:rPr>
-    </w:lvl>
-    <w:lvl w:ilvl="5">
-      <w:start w:val="1"/>
-      <w:numFmt w:val="bullet"/>
-      <w:lvlText w:val=""/>
-      <w:lvlJc w:val="left"/>
+    </w:lvl>
+    <w:lvl w:ilvl="5" w:tplc="FFFFFFFF">
+      <w:start w:val="1"/>
+      <w:numFmt w:val="lowerRoman"/>
+      <w:lvlText w:val="%6."/>
+      <w:lvlJc w:val="right"/>
       <w:pPr>
         <w:tabs>
           <w:tab w:val="num" w:pos="4320"/>
         </w:tabs>
-        <w:ind w:left="4320" w:hanging="360"/>
-      </w:pPr>
-      <w:rPr>
-        <w:rFonts w:ascii="Wingdings" w:hAnsi="Wingdings"/>
-      </w:rPr>
-    </w:lvl>
-    <w:lvl w:ilvl="6">
-      <w:start w:val="1"/>
-      <w:numFmt w:val="bullet"/>
-      <w:lvlText w:val=""/>
+        <w:ind w:left="4320" w:hanging="180"/>
+      </w:pPr>
+    </w:lvl>
+    <w:lvl w:ilvl="6" w:tplc="FFFFFFFF">
+      <w:start w:val="1"/>
+      <w:numFmt w:val="decimal"/>
+      <w:lvlText w:val="%7."/>
       <w:lvlJc w:val="left"/>
       <w:pPr>
         <w:tabs>
@@ -3978,14 +4218,11 @@
         </w:tabs>
         <w:ind w:left="5040" w:hanging="360"/>
       </w:pPr>
-      <w:rPr>
-        <w:rFonts w:ascii="Symbol" w:hAnsi="Symbol"/>
-      </w:rPr>
-    </w:lvl>
-    <w:lvl w:ilvl="7">
-      <w:start w:val="1"/>
-      <w:numFmt w:val="bullet"/>
-      <w:lvlText w:val="o"/>
+    </w:lvl>
+    <w:lvl w:ilvl="7" w:tplc="FFFFFFFF">
+      <w:start w:val="1"/>
+      <w:numFmt w:val="lowerLetter"/>
+      <w:lvlText w:val="%8."/>
       <w:lvlJc w:val="left"/>
       <w:pPr>
         <w:tabs>
@@ -3993,24 +4230,18 @@
         </w:tabs>
         <w:ind w:left="5760" w:hanging="360"/>
       </w:pPr>
-      <w:rPr>
-        <w:rFonts w:ascii="Courier New" w:hAnsi="Courier New"/>
-      </w:rPr>
-    </w:lvl>
-    <w:lvl w:ilvl="8">
-      <w:start w:val="1"/>
-      <w:numFmt w:val="bullet"/>
-      <w:lvlText w:val=""/>
-      <w:lvlJc w:val="left"/>
+    </w:lvl>
+    <w:lvl w:ilvl="8" w:tplc="FFFFFFFF">
+      <w:start w:val="1"/>
+      <w:numFmt w:val="lowerRoman"/>
+      <w:lvlText w:val="%9."/>
+      <w:lvlJc w:val="right"/>
       <w:pPr>
         <w:tabs>
           <w:tab w:val="num" w:pos="6480"/>
         </w:tabs>
-        <w:ind w:left="6480" w:hanging="360"/>
-      </w:pPr>
-      <w:rPr>
-        <w:rFonts w:ascii="Wingdings" w:hAnsi="Wingdings"/>
-      </w:rPr>
+        <w:ind w:left="6480" w:hanging="180"/>
+      </w:pPr>
     </w:lvl>
   </w:abstractNum>
   <w:abstractNum w:abstractNumId="16">
@@ -4159,8 +4390,8 @@
     <w:tmpl w:val="00000012"/>
     <w:lvl w:ilvl="0">
       <w:start w:val="1"/>
-      <w:numFmt w:val="decimal"/>
-      <w:lvlText w:val="%1."/>
+      <w:numFmt w:val="bullet"/>
+      <w:lvlText w:val=""/>
       <w:lvlJc w:val="left"/>
       <w:pPr>
         <w:tabs>
@@ -4168,11 +4399,14 @@
         </w:tabs>
         <w:ind w:left="720" w:hanging="360"/>
       </w:pPr>
+      <w:rPr>
+        <w:rFonts w:ascii="Symbol" w:hAnsi="Symbol"/>
+      </w:rPr>
     </w:lvl>
     <w:lvl w:ilvl="1">
       <w:start w:val="1"/>
-      <w:numFmt w:val="lowerLetter"/>
-      <w:lvlText w:val="%2."/>
+      <w:numFmt w:val="bullet"/>
+      <w:lvlText w:val="o"/>
       <w:lvlJc w:val="left"/>
       <w:pPr>
         <w:tabs>
@@ -4180,23 +4414,29 @@
         </w:tabs>
         <w:ind w:left="1440" w:hanging="360"/>
       </w:pPr>
+      <w:rPr>
+        <w:rFonts w:ascii="Courier New" w:hAnsi="Courier New"/>
+      </w:rPr>
     </w:lvl>
     <w:lvl w:ilvl="2">
       <w:start w:val="1"/>
-      <w:numFmt w:val="lowerRoman"/>
-      <w:lvlText w:val="%3."/>
-      <w:lvlJc w:val="right"/>
+      <w:numFmt w:val="bullet"/>
+      <w:lvlText w:val=""/>
+      <w:lvlJc w:val="left"/>
       <w:pPr>
         <w:tabs>
           <w:tab w:val="num" w:pos="2160"/>
         </w:tabs>
-        <w:ind w:left="2160" w:hanging="180"/>
-      </w:pPr>
+        <w:ind w:left="2160" w:hanging="360"/>
+      </w:pPr>
+      <w:rPr>
+        <w:rFonts w:ascii="Wingdings" w:hAnsi="Wingdings"/>
+      </w:rPr>
     </w:lvl>
     <w:lvl w:ilvl="3">
       <w:start w:val="1"/>
-      <w:numFmt w:val="decimal"/>
-      <w:lvlText w:val="%4."/>
+      <w:numFmt w:val="bullet"/>
+      <w:lvlText w:val=""/>
       <w:lvlJc w:val="left"/>
       <w:pPr>
         <w:tabs>
@@ -4204,11 +4444,14 @@
         </w:tabs>
         <w:ind w:left="2880" w:hanging="360"/>
       </w:pPr>
+      <w:rPr>
+        <w:rFonts w:ascii="Symbol" w:hAnsi="Symbol"/>
+      </w:rPr>
     </w:lvl>
     <w:lvl w:ilvl="4">
       <w:start w:val="1"/>
-      <w:numFmt w:val="lowerLetter"/>
-      <w:lvlText w:val="%5."/>
+      <w:numFmt w:val="bullet"/>
+      <w:lvlText w:val="o"/>
       <w:lvlJc w:val="left"/>
       <w:pPr>
         <w:tabs>
@@ -4216,23 +4459,29 @@
         </w:tabs>
         <w:ind w:left="3600" w:hanging="360"/>
       </w:pPr>
+      <w:rPr>
+        <w:rFonts w:ascii="Courier New" w:hAnsi="Courier New"/>
+      </w:rPr>
     </w:lvl>
     <w:lvl w:ilvl="5">
       <w:start w:val="1"/>
-      <w:numFmt w:val="lowerRoman"/>
-      <w:lvlText w:val="%6."/>
-      <w:lvlJc w:val="right"/>
+      <w:numFmt w:val="bullet"/>
+      <w:lvlText w:val=""/>
+      <w:lvlJc w:val="left"/>
       <w:pPr>
         <w:tabs>
           <w:tab w:val="num" w:pos="4320"/>
         </w:tabs>
-        <w:ind w:left="4320" w:hanging="180"/>
-      </w:pPr>
+        <w:ind w:left="4320" w:hanging="360"/>
+      </w:pPr>
+      <w:rPr>
+        <w:rFonts w:ascii="Wingdings" w:hAnsi="Wingdings"/>
+      </w:rPr>
     </w:lvl>
     <w:lvl w:ilvl="6">
       <w:start w:val="1"/>
-      <w:numFmt w:val="decimal"/>
-      <w:lvlText w:val="%7."/>
+      <w:numFmt w:val="bullet"/>
+      <w:lvlText w:val=""/>
       <w:lvlJc w:val="left"/>
       <w:pPr>
         <w:tabs>
@@ -4240,11 +4489,14 @@
         </w:tabs>
         <w:ind w:left="5040" w:hanging="360"/>
       </w:pPr>
+      <w:rPr>
+        <w:rFonts w:ascii="Symbol" w:hAnsi="Symbol"/>
+      </w:rPr>
     </w:lvl>
     <w:lvl w:ilvl="7">
       <w:start w:val="1"/>
-      <w:numFmt w:val="lowerLetter"/>
-      <w:lvlText w:val="%8."/>
+      <w:numFmt w:val="bullet"/>
+      <w:lvlText w:val="o"/>
       <w:lvlJc w:val="left"/>
       <w:pPr>
         <w:tabs>
@@ -4252,18 +4504,24 @@
         </w:tabs>
         <w:ind w:left="5760" w:hanging="360"/>
       </w:pPr>
+      <w:rPr>
+        <w:rFonts w:ascii="Courier New" w:hAnsi="Courier New"/>
+      </w:rPr>
     </w:lvl>
     <w:lvl w:ilvl="8">
       <w:start w:val="1"/>
-      <w:numFmt w:val="lowerRoman"/>
-      <w:lvlText w:val="%9."/>
-      <w:lvlJc w:val="right"/>
+      <w:numFmt w:val="bullet"/>
+      <w:lvlText w:val=""/>
+      <w:lvlJc w:val="left"/>
       <w:pPr>
         <w:tabs>
           <w:tab w:val="num" w:pos="6480"/>
         </w:tabs>
-        <w:ind w:left="6480" w:hanging="180"/>
-      </w:pPr>
+        <w:ind w:left="6480" w:hanging="360"/>
+      </w:pPr>
+      <w:rPr>
+        <w:rFonts w:ascii="Wingdings" w:hAnsi="Wingdings"/>
+      </w:rPr>
     </w:lvl>
   </w:abstractNum>
   <w:abstractNum w:abstractNumId="18">
@@ -4272,8 +4530,8 @@
     <w:tmpl w:val="00000013"/>
     <w:lvl w:ilvl="0">
       <w:start w:val="1"/>
-      <w:numFmt w:val="decimal"/>
-      <w:lvlText w:val="%1."/>
+      <w:numFmt w:val="bullet"/>
+      <w:lvlText w:val=""/>
       <w:lvlJc w:val="left"/>
       <w:pPr>
         <w:tabs>
@@ -4281,11 +4539,14 @@
         </w:tabs>
         <w:ind w:left="720" w:hanging="360"/>
       </w:pPr>
+      <w:rPr>
+        <w:rFonts w:ascii="Symbol" w:hAnsi="Symbol"/>
+      </w:rPr>
     </w:lvl>
     <w:lvl w:ilvl="1">
       <w:start w:val="1"/>
-      <w:numFmt w:val="lowerLetter"/>
-      <w:lvlText w:val="%2."/>
+      <w:numFmt w:val="bullet"/>
+      <w:lvlText w:val="o"/>
       <w:lvlJc w:val="left"/>
       <w:pPr>
         <w:tabs>
@@ -4293,23 +4554,29 @@
         </w:tabs>
         <w:ind w:left="1440" w:hanging="360"/>
       </w:pPr>
+      <w:rPr>
+        <w:rFonts w:ascii="Courier New" w:hAnsi="Courier New"/>
+      </w:rPr>
     </w:lvl>
     <w:lvl w:ilvl="2">
       <w:start w:val="1"/>
-      <w:numFmt w:val="lowerRoman"/>
-      <w:lvlText w:val="%3."/>
-      <w:lvlJc w:val="right"/>
+      <w:numFmt w:val="bullet"/>
+      <w:lvlText w:val=""/>
+      <w:lvlJc w:val="left"/>
       <w:pPr>
         <w:tabs>
           <w:tab w:val="num" w:pos="2160"/>
         </w:tabs>
-        <w:ind w:left="2160" w:hanging="180"/>
-      </w:pPr>
+        <w:ind w:left="2160" w:hanging="360"/>
+      </w:pPr>
+      <w:rPr>
+        <w:rFonts w:ascii="Wingdings" w:hAnsi="Wingdings"/>
+      </w:rPr>
     </w:lvl>
     <w:lvl w:ilvl="3">
       <w:start w:val="1"/>
-      <w:numFmt w:val="decimal"/>
-      <w:lvlText w:val="%4."/>
+      <w:numFmt w:val="bullet"/>
+      <w:lvlText w:val=""/>
       <w:lvlJc w:val="left"/>
       <w:pPr>
         <w:tabs>
@@ -4317,11 +4584,14 @@
         </w:tabs>
         <w:ind w:left="2880" w:hanging="360"/>
       </w:pPr>
+      <w:rPr>
+        <w:rFonts w:ascii="Symbol" w:hAnsi="Symbol"/>
+      </w:rPr>
     </w:lvl>
     <w:lvl w:ilvl="4">
       <w:start w:val="1"/>
-      <w:numFmt w:val="lowerLetter"/>
-      <w:lvlText w:val="%5."/>
+      <w:numFmt w:val="bullet"/>
+      <w:lvlText w:val="o"/>
       <w:lvlJc w:val="left"/>
       <w:pPr>
         <w:tabs>
@@ -4329,23 +4599,29 @@
         </w:tabs>
         <w:ind w:left="3600" w:hanging="360"/>
       </w:pPr>
+      <w:rPr>
+        <w:rFonts w:ascii="Courier New" w:hAnsi="Courier New"/>
+      </w:rPr>
     </w:lvl>
     <w:lvl w:ilvl="5">
       <w:start w:val="1"/>
-      <w:numFmt w:val="lowerRoman"/>
-      <w:lvlText w:val="%6."/>
-      <w:lvlJc w:val="right"/>
+      <w:numFmt w:val="bullet"/>
+      <w:lvlText w:val=""/>
+      <w:lvlJc w:val="left"/>
       <w:pPr>
         <w:tabs>
           <w:tab w:val="num" w:pos="4320"/>
         </w:tabs>
-        <w:ind w:left="4320" w:hanging="180"/>
-      </w:pPr>
+        <w:ind w:left="4320" w:hanging="360"/>
+      </w:pPr>
+      <w:rPr>
+        <w:rFonts w:ascii="Wingdings" w:hAnsi="Wingdings"/>
+      </w:rPr>
     </w:lvl>
     <w:lvl w:ilvl="6">
       <w:start w:val="1"/>
-      <w:numFmt w:val="decimal"/>
-      <w:lvlText w:val="%7."/>
+      <w:numFmt w:val="bullet"/>
+      <w:lvlText w:val=""/>
       <w:lvlJc w:val="left"/>
       <w:pPr>
         <w:tabs>
@@ -4353,11 +4629,14 @@
         </w:tabs>
         <w:ind w:left="5040" w:hanging="360"/>
       </w:pPr>
+      <w:rPr>
+        <w:rFonts w:ascii="Symbol" w:hAnsi="Symbol"/>
+      </w:rPr>
     </w:lvl>
     <w:lvl w:ilvl="7">
       <w:start w:val="1"/>
-      <w:numFmt w:val="lowerLetter"/>
-      <w:lvlText w:val="%8."/>
+      <w:numFmt w:val="bullet"/>
+      <w:lvlText w:val="o"/>
       <w:lvlJc w:val="left"/>
       <w:pPr>
         <w:tabs>
@@ -4365,18 +4644,24 @@
         </w:tabs>
         <w:ind w:left="5760" w:hanging="360"/>
       </w:pPr>
+      <w:rPr>
+        <w:rFonts w:ascii="Courier New" w:hAnsi="Courier New"/>
+      </w:rPr>
     </w:lvl>
     <w:lvl w:ilvl="8">
       <w:start w:val="1"/>
-      <w:numFmt w:val="lowerRoman"/>
-      <w:lvlText w:val="%9."/>
-      <w:lvlJc w:val="right"/>
+      <w:numFmt w:val="bullet"/>
+      <w:lvlText w:val=""/>
+      <w:lvlJc w:val="left"/>
       <w:pPr>
         <w:tabs>
           <w:tab w:val="num" w:pos="6480"/>
         </w:tabs>
-        <w:ind w:left="6480" w:hanging="180"/>
-      </w:pPr>
+        <w:ind w:left="6480" w:hanging="360"/>
+      </w:pPr>
+      <w:rPr>
+        <w:rFonts w:ascii="Wingdings" w:hAnsi="Wingdings"/>
+      </w:rPr>
     </w:lvl>
   </w:abstractNum>
   <w:abstractNum w:abstractNumId="19">
@@ -4525,8 +4810,8 @@
     <w:tmpl w:val="00000015"/>
     <w:lvl w:ilvl="0">
       <w:start w:val="1"/>
-      <w:numFmt w:val="bullet"/>
-      <w:lvlText w:val=""/>
+      <w:numFmt w:val="decimal"/>
+      <w:lvlText w:val="%1."/>
       <w:lvlJc w:val="left"/>
       <w:pPr>
         <w:tabs>
@@ -4534,14 +4819,11 @@
         </w:tabs>
         <w:ind w:left="720" w:hanging="360"/>
       </w:pPr>
-      <w:rPr>
-        <w:rFonts w:ascii="Symbol" w:hAnsi="Symbol"/>
-      </w:rPr>
     </w:lvl>
     <w:lvl w:ilvl="1">
       <w:start w:val="1"/>
-      <w:numFmt w:val="bullet"/>
-      <w:lvlText w:val="o"/>
+      <w:numFmt w:val="lowerLetter"/>
+      <w:lvlText w:val="%2."/>
       <w:lvlJc w:val="left"/>
       <w:pPr>
         <w:tabs>
@@ -4549,29 +4831,23 @@
         </w:tabs>
         <w:ind w:left="1440" w:hanging="360"/>
       </w:pPr>
-      <w:rPr>
-        <w:rFonts w:ascii="Courier New" w:hAnsi="Courier New"/>
-      </w:rPr>
     </w:lvl>
     <w:lvl w:ilvl="2">
       <w:start w:val="1"/>
-      <w:numFmt w:val="bullet"/>
-      <w:lvlText w:val=""/>
-      <w:lvlJc w:val="left"/>
+      <w:numFmt w:val="lowerRoman"/>
+      <w:lvlText w:val="%3."/>
+      <w:lvlJc w:val="right"/>
       <w:pPr>
         <w:tabs>
           <w:tab w:val="num" w:pos="2160"/>
         </w:tabs>
-        <w:ind w:left="2160" w:hanging="360"/>
-      </w:pPr>
-      <w:rPr>
-        <w:rFonts w:ascii="Wingdings" w:hAnsi="Wingdings"/>
-      </w:rPr>
+        <w:ind w:left="2160" w:hanging="180"/>
+      </w:pPr>
     </w:lvl>
     <w:lvl w:ilvl="3">
       <w:start w:val="1"/>
-      <w:numFmt w:val="bullet"/>
-      <w:lvlText w:val=""/>
+      <w:numFmt w:val="decimal"/>
+      <w:lvlText w:val="%4."/>
       <w:lvlJc w:val="left"/>
       <w:pPr>
         <w:tabs>
@@ -4579,14 +4855,11 @@
         </w:tabs>
         <w:ind w:left="2880" w:hanging="360"/>
       </w:pPr>
-      <w:rPr>
-        <w:rFonts w:ascii="Symbol" w:hAnsi="Symbol"/>
-      </w:rPr>
     </w:lvl>
     <w:lvl w:ilvl="4">
       <w:start w:val="1"/>
-      <w:numFmt w:val="bullet"/>
-      <w:lvlText w:val="o"/>
+      <w:numFmt w:val="lowerLetter"/>
+      <w:lvlText w:val="%5."/>
       <w:lvlJc w:val="left"/>
       <w:pPr>
         <w:tabs>
@@ -4594,29 +4867,23 @@
         </w:tabs>
         <w:ind w:left="3600" w:hanging="360"/>
       </w:pPr>
-      <w:rPr>
-        <w:rFonts w:ascii="Courier New" w:hAnsi="Courier New"/>
-      </w:rPr>
     </w:lvl>
     <w:lvl w:ilvl="5">
       <w:start w:val="1"/>
-      <w:numFmt w:val="bullet"/>
-      <w:lvlText w:val=""/>
-      <w:lvlJc w:val="left"/>
+      <w:numFmt w:val="lowerRoman"/>
+      <w:lvlText w:val="%6."/>
+      <w:lvlJc w:val="right"/>
       <w:pPr>
         <w:tabs>
           <w:tab w:val="num" w:pos="4320"/>
         </w:tabs>
-        <w:ind w:left="4320" w:hanging="360"/>
-      </w:pPr>
-      <w:rPr>
-        <w:rFonts w:ascii="Wingdings" w:hAnsi="Wingdings"/>
-      </w:rPr>
+        <w:ind w:left="4320" w:hanging="180"/>
+      </w:pPr>
     </w:lvl>
     <w:lvl w:ilvl="6">
       <w:start w:val="1"/>
-      <w:numFmt w:val="bullet"/>
-      <w:lvlText w:val=""/>
+      <w:numFmt w:val="decimal"/>
+      <w:lvlText w:val="%7."/>
       <w:lvlJc w:val="left"/>
       <w:pPr>
         <w:tabs>
@@ -4624,14 +4891,11 @@
         </w:tabs>
         <w:ind w:left="5040" w:hanging="360"/>
       </w:pPr>
-      <w:rPr>
-        <w:rFonts w:ascii="Symbol" w:hAnsi="Symbol"/>
-      </w:rPr>
     </w:lvl>
     <w:lvl w:ilvl="7">
       <w:start w:val="1"/>
-      <w:numFmt w:val="bullet"/>
-      <w:lvlText w:val="o"/>
+      <w:numFmt w:val="lowerLetter"/>
+      <w:lvlText w:val="%8."/>
       <w:lvlJc w:val="left"/>
       <w:pPr>
         <w:tabs>
@@ -4639,24 +4903,18 @@
         </w:tabs>
         <w:ind w:left="5760" w:hanging="360"/>
       </w:pPr>
-      <w:rPr>
-        <w:rFonts w:ascii="Courier New" w:hAnsi="Courier New"/>
-      </w:rPr>
     </w:lvl>
     <w:lvl w:ilvl="8">
       <w:start w:val="1"/>
-      <w:numFmt w:val="bullet"/>
-      <w:lvlText w:val=""/>
-      <w:lvlJc w:val="left"/>
+      <w:numFmt w:val="lowerRoman"/>
+      <w:lvlText w:val="%9."/>
+      <w:lvlJc w:val="right"/>
       <w:pPr>
         <w:tabs>
           <w:tab w:val="num" w:pos="6480"/>
         </w:tabs>
-        <w:ind w:left="6480" w:hanging="360"/>
-      </w:pPr>
-      <w:rPr>
-        <w:rFonts w:ascii="Wingdings" w:hAnsi="Wingdings"/>
-      </w:rPr>
+        <w:ind w:left="6480" w:hanging="180"/>
+      </w:pPr>
     </w:lvl>
   </w:abstractNum>
   <w:abstractNum w:abstractNumId="21">
@@ -4665,8 +4923,8 @@
     <w:tmpl w:val="00000016"/>
     <w:lvl w:ilvl="0">
       <w:start w:val="1"/>
-      <w:numFmt w:val="bullet"/>
-      <w:lvlText w:val=""/>
+      <w:numFmt w:val="decimal"/>
+      <w:lvlText w:val="%1."/>
       <w:lvlJc w:val="left"/>
       <w:pPr>
         <w:tabs>
@@ -4674,14 +4932,11 @@
         </w:tabs>
         <w:ind w:left="720" w:hanging="360"/>
       </w:pPr>
-      <w:rPr>
-        <w:rFonts w:ascii="Symbol" w:hAnsi="Symbol"/>
-      </w:rPr>
     </w:lvl>
     <w:lvl w:ilvl="1">
       <w:start w:val="1"/>
-      <w:numFmt w:val="bullet"/>
-      <w:lvlText w:val="o"/>
+      <w:numFmt w:val="lowerLetter"/>
+      <w:lvlText w:val="%2."/>
       <w:lvlJc w:val="left"/>
       <w:pPr>
         <w:tabs>
@@ -4689,29 +4944,23 @@
         </w:tabs>
         <w:ind w:left="1440" w:hanging="360"/>
       </w:pPr>
-      <w:rPr>
-        <w:rFonts w:ascii="Courier New" w:hAnsi="Courier New"/>
-      </w:rPr>
     </w:lvl>
     <w:lvl w:ilvl="2">
       <w:start w:val="1"/>
-      <w:numFmt w:val="bullet"/>
-      <w:lvlText w:val=""/>
-      <w:lvlJc w:val="left"/>
+      <w:numFmt w:val="lowerRoman"/>
+      <w:lvlText w:val="%3."/>
+      <w:lvlJc w:val="right"/>
       <w:pPr>
         <w:tabs>
           <w:tab w:val="num" w:pos="2160"/>
         </w:tabs>
-        <w:ind w:left="2160" w:hanging="360"/>
-      </w:pPr>
-      <w:rPr>
-        <w:rFonts w:ascii="Wingdings" w:hAnsi="Wingdings"/>
-      </w:rPr>
+        <w:ind w:left="2160" w:hanging="180"/>
+      </w:pPr>
     </w:lvl>
     <w:lvl w:ilvl="3">
       <w:start w:val="1"/>
-      <w:numFmt w:val="bullet"/>
-      <w:lvlText w:val=""/>
+      <w:numFmt w:val="decimal"/>
+      <w:lvlText w:val="%4."/>
       <w:lvlJc w:val="left"/>
       <w:pPr>
         <w:tabs>
@@ -4719,14 +4968,11 @@
         </w:tabs>
         <w:ind w:left="2880" w:hanging="360"/>
       </w:pPr>
-      <w:rPr>
-        <w:rFonts w:ascii="Symbol" w:hAnsi="Symbol"/>
-      </w:rPr>
     </w:lvl>
     <w:lvl w:ilvl="4">
       <w:start w:val="1"/>
-      <w:numFmt w:val="bullet"/>
-      <w:lvlText w:val="o"/>
+      <w:numFmt w:val="lowerLetter"/>
+      <w:lvlText w:val="%5."/>
       <w:lvlJc w:val="left"/>
       <w:pPr>
         <w:tabs>
@@ -4734,29 +4980,23 @@
         </w:tabs>
         <w:ind w:left="3600" w:hanging="360"/>
       </w:pPr>
-      <w:rPr>
-        <w:rFonts w:ascii="Courier New" w:hAnsi="Courier New"/>
-      </w:rPr>
     </w:lvl>
     <w:lvl w:ilvl="5">
       <w:start w:val="1"/>
-      <w:numFmt w:val="bullet"/>
-      <w:lvlText w:val=""/>
-      <w:lvlJc w:val="left"/>
+      <w:numFmt w:val="lowerRoman"/>
+      <w:lvlText w:val="%6."/>
+      <w:lvlJc w:val="right"/>
       <w:pPr>
         <w:tabs>
           <w:tab w:val="num" w:pos="4320"/>
         </w:tabs>
-        <w:ind w:left="4320" w:hanging="360"/>
-      </w:pPr>
-      <w:rPr>
-        <w:rFonts w:ascii="Wingdings" w:hAnsi="Wingdings"/>
-      </w:rPr>
+        <w:ind w:left="4320" w:hanging="180"/>
+      </w:pPr>
     </w:lvl>
     <w:lvl w:ilvl="6">
       <w:start w:val="1"/>
-      <w:numFmt w:val="bullet"/>
-      <w:lvlText w:val=""/>
+      <w:numFmt w:val="decimal"/>
+      <w:lvlText w:val="%7."/>
       <w:lvlJc w:val="left"/>
       <w:pPr>
         <w:tabs>
@@ -4764,14 +5004,11 @@
         </w:tabs>
         <w:ind w:left="5040" w:hanging="360"/>
       </w:pPr>
-      <w:rPr>
-        <w:rFonts w:ascii="Symbol" w:hAnsi="Symbol"/>
-      </w:rPr>
     </w:lvl>
     <w:lvl w:ilvl="7">
       <w:start w:val="1"/>
-      <w:numFmt w:val="bullet"/>
-      <w:lvlText w:val="o"/>
+      <w:numFmt w:val="lowerLetter"/>
+      <w:lvlText w:val="%8."/>
       <w:lvlJc w:val="left"/>
       <w:pPr>
         <w:tabs>
@@ -4779,34 +5016,28 @@
         </w:tabs>
         <w:ind w:left="5760" w:hanging="360"/>
       </w:pPr>
-      <w:rPr>
-        <w:rFonts w:ascii="Courier New" w:hAnsi="Courier New"/>
-      </w:rPr>
     </w:lvl>
     <w:lvl w:ilvl="8">
       <w:start w:val="1"/>
-      <w:numFmt w:val="bullet"/>
-      <w:lvlText w:val=""/>
-      <w:lvlJc w:val="left"/>
+      <w:numFmt w:val="lowerRoman"/>
+      <w:lvlText w:val="%9."/>
+      <w:lvlJc w:val="right"/>
       <w:pPr>
         <w:tabs>
           <w:tab w:val="num" w:pos="6480"/>
         </w:tabs>
-        <w:ind w:left="6480" w:hanging="360"/>
-      </w:pPr>
-      <w:rPr>
-        <w:rFonts w:ascii="Wingdings" w:hAnsi="Wingdings"/>
-      </w:rPr>
+        <w:ind w:left="6480" w:hanging="180"/>
+      </w:pPr>
     </w:lvl>
   </w:abstractNum>
   <w:abstractNum w:abstractNumId="22">
     <w:nsid w:val="00000017"/>
     <w:multiLevelType w:val="hybridMultilevel"/>
-    <w:tmpl w:val="459E3AC2"/>
-    <w:lvl w:ilvl="0" w:tplc="FFFFFFFF">
-      <w:start w:val="16"/>
-      <w:numFmt w:val="decimal"/>
-      <w:lvlText w:val="%1."/>
+    <w:tmpl w:val="00000017"/>
+    <w:lvl w:ilvl="0">
+      <w:start w:val="1"/>
+      <w:numFmt w:val="bullet"/>
+      <w:lvlText w:val=""/>
       <w:lvlJc w:val="left"/>
       <w:pPr>
         <w:tabs>
@@ -4814,11 +5045,14 @@
         </w:tabs>
         <w:ind w:left="720" w:hanging="360"/>
       </w:pPr>
-    </w:lvl>
-    <w:lvl w:ilvl="1" w:tplc="0409000F">
-      <w:start w:val="1"/>
-      <w:numFmt w:val="decimal"/>
-      <w:lvlText w:val="%2."/>
+      <w:rPr>
+        <w:rFonts w:ascii="Symbol" w:hAnsi="Symbol"/>
+      </w:rPr>
+    </w:lvl>
+    <w:lvl w:ilvl="1">
+      <w:start w:val="1"/>
+      <w:numFmt w:val="bullet"/>
+      <w:lvlText w:val="o"/>
       <w:lvlJc w:val="left"/>
       <w:pPr>
         <w:tabs>
@@ -4826,23 +5060,29 @@
         </w:tabs>
         <w:ind w:left="1440" w:hanging="360"/>
       </w:pPr>
-    </w:lvl>
-    <w:lvl w:ilvl="2" w:tplc="FFFFFFFF">
-      <w:start w:val="1"/>
-      <w:numFmt w:val="lowerRoman"/>
-      <w:lvlText w:val="%3."/>
-      <w:lvlJc w:val="right"/>
+      <w:rPr>
+        <w:rFonts w:ascii="Courier New" w:hAnsi="Courier New"/>
+      </w:rPr>
+    </w:lvl>
+    <w:lvl w:ilvl="2">
+      <w:start w:val="1"/>
+      <w:numFmt w:val="bullet"/>
+      <w:lvlText w:val=""/>
+      <w:lvlJc w:val="left"/>
       <w:pPr>
         <w:tabs>
           <w:tab w:val="num" w:pos="2160"/>
         </w:tabs>
-        <w:ind w:left="2160" w:hanging="180"/>
-      </w:pPr>
-    </w:lvl>
-    <w:lvl w:ilvl="3" w:tplc="FFFFFFFF">
-      <w:start w:val="1"/>
-      <w:numFmt w:val="decimal"/>
-      <w:lvlText w:val="%4."/>
+        <w:ind w:left="2160" w:hanging="360"/>
+      </w:pPr>
+      <w:rPr>
+        <w:rFonts w:ascii="Wingdings" w:hAnsi="Wingdings"/>
+      </w:rPr>
+    </w:lvl>
+    <w:lvl w:ilvl="3">
+      <w:start w:val="1"/>
+      <w:numFmt w:val="bullet"/>
+      <w:lvlText w:val=""/>
       <w:lvlJc w:val="left"/>
       <w:pPr>
         <w:tabs>
@@ -4850,11 +5090,14 @@
         </w:tabs>
         <w:ind w:left="2880" w:hanging="360"/>
       </w:pPr>
-    </w:lvl>
-    <w:lvl w:ilvl="4" w:tplc="FFFFFFFF">
-      <w:start w:val="1"/>
-      <w:numFmt w:val="lowerLetter"/>
-      <w:lvlText w:val="%5."/>
+      <w:rPr>
+        <w:rFonts w:ascii="Symbol" w:hAnsi="Symbol"/>
+      </w:rPr>
+    </w:lvl>
+    <w:lvl w:ilvl="4">
+      <w:start w:val="1"/>
+      <w:numFmt w:val="bullet"/>
+      <w:lvlText w:val="o"/>
       <w:lvlJc w:val="left"/>
       <w:pPr>
         <w:tabs>
@@ -4862,23 +5105,29 @@
         </w:tabs>
         <w:ind w:left="3600" w:hanging="360"/>
       </w:pPr>
-    </w:lvl>
-    <w:lvl w:ilvl="5" w:tplc="FFFFFFFF">
-      <w:start w:val="1"/>
-      <w:numFmt w:val="lowerRoman"/>
-      <w:lvlText w:val="%6."/>
-      <w:lvlJc w:val="right"/>
+      <w:rPr>
+        <w:rFonts w:ascii="Courier New" w:hAnsi="Courier New"/>
+      </w:rPr>
+    </w:lvl>
+    <w:lvl w:ilvl="5">
+      <w:start w:val="1"/>
+      <w:numFmt w:val="bullet"/>
+      <w:lvlText w:val=""/>
+      <w:lvlJc w:val="left"/>
       <w:pPr>
         <w:tabs>
           <w:tab w:val="num" w:pos="4320"/>
         </w:tabs>
-        <w:ind w:left="4320" w:hanging="180"/>
-      </w:pPr>
-    </w:lvl>
-    <w:lvl w:ilvl="6" w:tplc="FFFFFFFF">
-      <w:start w:val="1"/>
-      <w:numFmt w:val="decimal"/>
-      <w:lvlText w:val="%7."/>
+        <w:ind w:left="4320" w:hanging="360"/>
+      </w:pPr>
+      <w:rPr>
+        <w:rFonts w:ascii="Wingdings" w:hAnsi="Wingdings"/>
+      </w:rPr>
+    </w:lvl>
+    <w:lvl w:ilvl="6">
+      <w:start w:val="1"/>
+      <w:numFmt w:val="bullet"/>
+      <w:lvlText w:val=""/>
       <w:lvlJc w:val="left"/>
       <w:pPr>
         <w:tabs>
@@ -4886,11 +5135,14 @@
         </w:tabs>
         <w:ind w:left="5040" w:hanging="360"/>
       </w:pPr>
-    </w:lvl>
-    <w:lvl w:ilvl="7" w:tplc="FFFFFFFF">
-      <w:start w:val="1"/>
-      <w:numFmt w:val="lowerLetter"/>
-      <w:lvlText w:val="%8."/>
+      <w:rPr>
+        <w:rFonts w:ascii="Symbol" w:hAnsi="Symbol"/>
+      </w:rPr>
+    </w:lvl>
+    <w:lvl w:ilvl="7">
+      <w:start w:val="1"/>
+      <w:numFmt w:val="bullet"/>
+      <w:lvlText w:val="o"/>
       <w:lvlJc w:val="left"/>
       <w:pPr>
         <w:tabs>
@@ -4898,18 +5150,24 @@
         </w:tabs>
         <w:ind w:left="5760" w:hanging="360"/>
       </w:pPr>
-    </w:lvl>
-    <w:lvl w:ilvl="8" w:tplc="FFFFFFFF">
-      <w:start w:val="1"/>
-      <w:numFmt w:val="lowerRoman"/>
-      <w:lvlText w:val="%9."/>
-      <w:lvlJc w:val="right"/>
+      <w:rPr>
+        <w:rFonts w:ascii="Courier New" w:hAnsi="Courier New"/>
+      </w:rPr>
+    </w:lvl>
+    <w:lvl w:ilvl="8">
+      <w:start w:val="1"/>
+      <w:numFmt w:val="bullet"/>
+      <w:lvlText w:val=""/>
+      <w:lvlJc w:val="left"/>
       <w:pPr>
         <w:tabs>
           <w:tab w:val="num" w:pos="6480"/>
         </w:tabs>
-        <w:ind w:left="6480" w:hanging="180"/>
-      </w:pPr>
+        <w:ind w:left="6480" w:hanging="360"/>
+      </w:pPr>
+      <w:rPr>
+        <w:rFonts w:ascii="Wingdings" w:hAnsi="Wingdings"/>
+      </w:rPr>
     </w:lvl>
   </w:abstractNum>
   <w:abstractNum w:abstractNumId="23">
@@ -5195,11 +5453,11 @@
   <w:abstractNum w:abstractNumId="25">
     <w:nsid w:val="0000001A"/>
     <w:multiLevelType w:val="hybridMultilevel"/>
-    <w:tmpl w:val="0000001A"/>
-    <w:lvl w:ilvl="0">
-      <w:start w:val="1"/>
-      <w:numFmt w:val="bullet"/>
-      <w:lvlText w:val=""/>
+    <w:tmpl w:val="FB3E1ABA"/>
+    <w:lvl w:ilvl="0" w:tplc="FFFFFFFF">
+      <w:start w:val="16"/>
+      <w:numFmt w:val="decimal"/>
+      <w:lvlText w:val="%1."/>
       <w:lvlJc w:val="left"/>
       <w:pPr>
         <w:tabs>
@@ -5207,14 +5465,11 @@
         </w:tabs>
         <w:ind w:left="720" w:hanging="360"/>
       </w:pPr>
-      <w:rPr>
-        <w:rFonts w:ascii="Symbol" w:hAnsi="Symbol"/>
-      </w:rPr>
-    </w:lvl>
-    <w:lvl w:ilvl="1">
-      <w:start w:val="1"/>
-      <w:numFmt w:val="bullet"/>
-      <w:lvlText w:val="o"/>
+    </w:lvl>
+    <w:lvl w:ilvl="1" w:tplc="0409000F">
+      <w:start w:val="1"/>
+      <w:numFmt w:val="decimal"/>
+      <w:lvlText w:val="%2."/>
       <w:lvlJc w:val="left"/>
       <w:pPr>
         <w:tabs>
@@ -5222,29 +5477,23 @@
         </w:tabs>
         <w:ind w:left="1440" w:hanging="360"/>
       </w:pPr>
-      <w:rPr>
-        <w:rFonts w:ascii="Courier New" w:hAnsi="Courier New"/>
-      </w:rPr>
-    </w:lvl>
-    <w:lvl w:ilvl="2">
-      <w:start w:val="1"/>
-      <w:numFmt w:val="bullet"/>
-      <w:lvlText w:val=""/>
-      <w:lvlJc w:val="left"/>
+    </w:lvl>
+    <w:lvl w:ilvl="2" w:tplc="FFFFFFFF">
+      <w:start w:val="1"/>
+      <w:numFmt w:val="lowerRoman"/>
+      <w:lvlText w:val="%3."/>
+      <w:lvlJc w:val="right"/>
       <w:pPr>
         <w:tabs>
           <w:tab w:val="num" w:pos="2160"/>
         </w:tabs>
-        <w:ind w:left="2160" w:hanging="360"/>
-      </w:pPr>
-      <w:rPr>
-        <w:rFonts w:ascii="Wingdings" w:hAnsi="Wingdings"/>
-      </w:rPr>
-    </w:lvl>
-    <w:lvl w:ilvl="3">
-      <w:start w:val="1"/>
-      <w:numFmt w:val="bullet"/>
-      <w:lvlText w:val=""/>
+        <w:ind w:left="2160" w:hanging="180"/>
+      </w:pPr>
+    </w:lvl>
+    <w:lvl w:ilvl="3" w:tplc="FFFFFFFF">
+      <w:start w:val="1"/>
+      <w:numFmt w:val="decimal"/>
+      <w:lvlText w:val="%4."/>
       <w:lvlJc w:val="left"/>
       <w:pPr>
         <w:tabs>
@@ -5252,14 +5501,11 @@
         </w:tabs>
         <w:ind w:left="2880" w:hanging="360"/>
       </w:pPr>
-      <w:rPr>
-        <w:rFonts w:ascii="Symbol" w:hAnsi="Symbol"/>
-      </w:rPr>
-    </w:lvl>
-    <w:lvl w:ilvl="4">
-      <w:start w:val="1"/>
-      <w:numFmt w:val="bullet"/>
-      <w:lvlText w:val="o"/>
+    </w:lvl>
+    <w:lvl w:ilvl="4" w:tplc="FFFFFFFF">
+      <w:start w:val="1"/>
+      <w:numFmt w:val="lowerLetter"/>
+      <w:lvlText w:val="%5."/>
       <w:lvlJc w:val="left"/>
       <w:pPr>
         <w:tabs>
@@ -5267,29 +5513,23 @@
         </w:tabs>
         <w:ind w:left="3600" w:hanging="360"/>
       </w:pPr>
-      <w:rPr>
-        <w:rFonts w:ascii="Courier New" w:hAnsi="Courier New"/>
-      </w:rPr>
-    </w:lvl>
-    <w:lvl w:ilvl="5">
-      <w:start w:val="1"/>
-      <w:numFmt w:val="bullet"/>
-      <w:lvlText w:val=""/>
-      <w:lvlJc w:val="left"/>
+    </w:lvl>
+    <w:lvl w:ilvl="5" w:tplc="FFFFFFFF">
+      <w:start w:val="1"/>
+      <w:numFmt w:val="lowerRoman"/>
+      <w:lvlText w:val="%6."/>
+      <w:lvlJc w:val="right"/>
       <w:pPr>
         <w:tabs>
           <w:tab w:val="num" w:pos="4320"/>
         </w:tabs>
-        <w:ind w:left="4320" w:hanging="360"/>
-      </w:pPr>
-      <w:rPr>
-        <w:rFonts w:ascii="Wingdings" w:hAnsi="Wingdings"/>
-      </w:rPr>
-    </w:lvl>
-    <w:lvl w:ilvl="6">
-      <w:start w:val="1"/>
-      <w:numFmt w:val="bullet"/>
-      <w:lvlText w:val=""/>
+        <w:ind w:left="4320" w:hanging="180"/>
+      </w:pPr>
+    </w:lvl>
+    <w:lvl w:ilvl="6" w:tplc="FFFFFFFF">
+      <w:start w:val="1"/>
+      <w:numFmt w:val="decimal"/>
+      <w:lvlText w:val="%7."/>
       <w:lvlJc w:val="left"/>
       <w:pPr>
         <w:tabs>
@@ -5297,14 +5537,11 @@
         </w:tabs>
         <w:ind w:left="5040" w:hanging="360"/>
       </w:pPr>
-      <w:rPr>
-        <w:rFonts w:ascii="Symbol" w:hAnsi="Symbol"/>
-      </w:rPr>
-    </w:lvl>
-    <w:lvl w:ilvl="7">
-      <w:start w:val="1"/>
-      <w:numFmt w:val="bullet"/>
-      <w:lvlText w:val="o"/>
+    </w:lvl>
+    <w:lvl w:ilvl="7" w:tplc="FFFFFFFF">
+      <w:start w:val="1"/>
+      <w:numFmt w:val="lowerLetter"/>
+      <w:lvlText w:val="%8."/>
       <w:lvlJc w:val="left"/>
       <w:pPr>
         <w:tabs>
@@ -5312,24 +5549,18 @@
         </w:tabs>
         <w:ind w:left="5760" w:hanging="360"/>
       </w:pPr>
-      <w:rPr>
-        <w:rFonts w:ascii="Courier New" w:hAnsi="Courier New"/>
-      </w:rPr>
-    </w:lvl>
-    <w:lvl w:ilvl="8">
-      <w:start w:val="1"/>
-      <w:numFmt w:val="bullet"/>
-      <w:lvlText w:val=""/>
-      <w:lvlJc w:val="left"/>
+    </w:lvl>
+    <w:lvl w:ilvl="8" w:tplc="FFFFFFFF">
+      <w:start w:val="1"/>
+      <w:numFmt w:val="lowerRoman"/>
+      <w:lvlText w:val="%9."/>
+      <w:lvlJc w:val="right"/>
       <w:pPr>
         <w:tabs>
           <w:tab w:val="num" w:pos="6480"/>
         </w:tabs>
-        <w:ind w:left="6480" w:hanging="360"/>
-      </w:pPr>
-      <w:rPr>
-        <w:rFonts w:ascii="Wingdings" w:hAnsi="Wingdings"/>
-      </w:rPr>
+        <w:ind w:left="6480" w:hanging="180"/>
+      </w:pPr>
     </w:lvl>
   </w:abstractNum>
   <w:abstractNum w:abstractNumId="26">
@@ -6026,6 +6257,843 @@
           <w:tab w:val="num" w:pos="6480"/>
         </w:tabs>
         <w:ind w:left="6480" w:hanging="360"/>
+      </w:pPr>
+      <w:rPr>
+        <w:rFonts w:ascii="Wingdings" w:hAnsi="Wingdings"/>
+      </w:rPr>
+    </w:lvl>
+  </w:abstractNum>
+  <w:abstractNum w:abstractNumId="31">
+    <w:nsid w:val="00000020"/>
+    <w:multiLevelType w:val="hybridMultilevel"/>
+    <w:tmpl w:val="00000020"/>
+    <w:lvl w:ilvl="0">
+      <w:start w:val="1"/>
+      <w:numFmt w:val="bullet"/>
+      <w:lvlText w:val=""/>
+      <w:lvlJc w:val="left"/>
+      <w:pPr>
+        <w:tabs>
+          <w:tab w:val="num" w:pos="720"/>
+        </w:tabs>
+        <w:ind w:left="720" w:hanging="360"/>
+      </w:pPr>
+      <w:rPr>
+        <w:rFonts w:ascii="Symbol" w:hAnsi="Symbol"/>
+      </w:rPr>
+    </w:lvl>
+    <w:lvl w:ilvl="1">
+      <w:start w:val="1"/>
+      <w:numFmt w:val="bullet"/>
+      <w:lvlText w:val="o"/>
+      <w:lvlJc w:val="left"/>
+      <w:pPr>
+        <w:tabs>
+          <w:tab w:val="num" w:pos="1440"/>
+        </w:tabs>
+        <w:ind w:left="1440" w:hanging="360"/>
+      </w:pPr>
+      <w:rPr>
+        <w:rFonts w:ascii="Courier New" w:hAnsi="Courier New"/>
+      </w:rPr>
+    </w:lvl>
+    <w:lvl w:ilvl="2">
+      <w:start w:val="1"/>
+      <w:numFmt w:val="bullet"/>
+      <w:lvlText w:val=""/>
+      <w:lvlJc w:val="left"/>
+      <w:pPr>
+        <w:tabs>
+          <w:tab w:val="num" w:pos="2160"/>
+        </w:tabs>
+        <w:ind w:left="2160" w:hanging="360"/>
+      </w:pPr>
+      <w:rPr>
+        <w:rFonts w:ascii="Wingdings" w:hAnsi="Wingdings"/>
+      </w:rPr>
+    </w:lvl>
+    <w:lvl w:ilvl="3">
+      <w:start w:val="1"/>
+      <w:numFmt w:val="bullet"/>
+      <w:lvlText w:val=""/>
+      <w:lvlJc w:val="left"/>
+      <w:pPr>
+        <w:tabs>
+          <w:tab w:val="num" w:pos="2880"/>
+        </w:tabs>
+        <w:ind w:left="2880" w:hanging="360"/>
+      </w:pPr>
+      <w:rPr>
+        <w:rFonts w:ascii="Symbol" w:hAnsi="Symbol"/>
+      </w:rPr>
+    </w:lvl>
+    <w:lvl w:ilvl="4">
+      <w:start w:val="1"/>
+      <w:numFmt w:val="bullet"/>
+      <w:lvlText w:val="o"/>
+      <w:lvlJc w:val="left"/>
+      <w:pPr>
+        <w:tabs>
+          <w:tab w:val="num" w:pos="3600"/>
+        </w:tabs>
+        <w:ind w:left="3600" w:hanging="360"/>
+      </w:pPr>
+      <w:rPr>
+        <w:rFonts w:ascii="Courier New" w:hAnsi="Courier New"/>
+      </w:rPr>
+    </w:lvl>
+    <w:lvl w:ilvl="5">
+      <w:start w:val="1"/>
+      <w:numFmt w:val="bullet"/>
+      <w:lvlText w:val=""/>
+      <w:lvlJc w:val="left"/>
+      <w:pPr>
+        <w:tabs>
+          <w:tab w:val="num" w:pos="4320"/>
+        </w:tabs>
+        <w:ind w:left="4320" w:hanging="360"/>
+      </w:pPr>
+      <w:rPr>
+        <w:rFonts w:ascii="Wingdings" w:hAnsi="Wingdings"/>
+      </w:rPr>
+    </w:lvl>
+    <w:lvl w:ilvl="6">
+      <w:start w:val="1"/>
+      <w:numFmt w:val="bullet"/>
+      <w:lvlText w:val=""/>
+      <w:lvlJc w:val="left"/>
+      <w:pPr>
+        <w:tabs>
+          <w:tab w:val="num" w:pos="5040"/>
+        </w:tabs>
+        <w:ind w:left="5040" w:hanging="360"/>
+      </w:pPr>
+      <w:rPr>
+        <w:rFonts w:ascii="Symbol" w:hAnsi="Symbol"/>
+      </w:rPr>
+    </w:lvl>
+    <w:lvl w:ilvl="7">
+      <w:start w:val="1"/>
+      <w:numFmt w:val="bullet"/>
+      <w:lvlText w:val="o"/>
+      <w:lvlJc w:val="left"/>
+      <w:pPr>
+        <w:tabs>
+          <w:tab w:val="num" w:pos="5760"/>
+        </w:tabs>
+        <w:ind w:left="5760" w:hanging="360"/>
+      </w:pPr>
+      <w:rPr>
+        <w:rFonts w:ascii="Courier New" w:hAnsi="Courier New"/>
+      </w:rPr>
+    </w:lvl>
+    <w:lvl w:ilvl="8">
+      <w:start w:val="1"/>
+      <w:numFmt w:val="bullet"/>
+      <w:lvlText w:val=""/>
+      <w:lvlJc w:val="left"/>
+      <w:pPr>
+        <w:tabs>
+          <w:tab w:val="num" w:pos="6480"/>
+        </w:tabs>
+        <w:ind w:left="6480" w:hanging="360"/>
+      </w:pPr>
+      <w:rPr>
+        <w:rFonts w:ascii="Wingdings" w:hAnsi="Wingdings"/>
+      </w:rPr>
+    </w:lvl>
+  </w:abstractNum>
+  <w:abstractNum w:abstractNumId="32">
+    <w:nsid w:val="00000021"/>
+    <w:multiLevelType w:val="hybridMultilevel"/>
+    <w:tmpl w:val="00000021"/>
+    <w:lvl w:ilvl="0">
+      <w:start w:val="1"/>
+      <w:numFmt w:val="bullet"/>
+      <w:lvlText w:val=""/>
+      <w:lvlJc w:val="left"/>
+      <w:pPr>
+        <w:tabs>
+          <w:tab w:val="num" w:pos="720"/>
+        </w:tabs>
+        <w:ind w:left="720" w:hanging="360"/>
+      </w:pPr>
+      <w:rPr>
+        <w:rFonts w:ascii="Symbol" w:hAnsi="Symbol"/>
+      </w:rPr>
+    </w:lvl>
+    <w:lvl w:ilvl="1">
+      <w:start w:val="1"/>
+      <w:numFmt w:val="bullet"/>
+      <w:lvlText w:val="o"/>
+      <w:lvlJc w:val="left"/>
+      <w:pPr>
+        <w:tabs>
+          <w:tab w:val="num" w:pos="1440"/>
+        </w:tabs>
+        <w:ind w:left="1440" w:hanging="360"/>
+      </w:pPr>
+      <w:rPr>
+        <w:rFonts w:ascii="Courier New" w:hAnsi="Courier New"/>
+      </w:rPr>
+    </w:lvl>
+    <w:lvl w:ilvl="2">
+      <w:start w:val="1"/>
+      <w:numFmt w:val="bullet"/>
+      <w:lvlText w:val=""/>
+      <w:lvlJc w:val="left"/>
+      <w:pPr>
+        <w:tabs>
+          <w:tab w:val="num" w:pos="2160"/>
+        </w:tabs>
+        <w:ind w:left="2160" w:hanging="360"/>
+      </w:pPr>
+      <w:rPr>
+        <w:rFonts w:ascii="Wingdings" w:hAnsi="Wingdings"/>
+      </w:rPr>
+    </w:lvl>
+    <w:lvl w:ilvl="3">
+      <w:start w:val="1"/>
+      <w:numFmt w:val="bullet"/>
+      <w:lvlText w:val=""/>
+      <w:lvlJc w:val="left"/>
+      <w:pPr>
+        <w:tabs>
+          <w:tab w:val="num" w:pos="2880"/>
+        </w:tabs>
+        <w:ind w:left="2880" w:hanging="360"/>
+      </w:pPr>
+      <w:rPr>
+        <w:rFonts w:ascii="Symbol" w:hAnsi="Symbol"/>
+      </w:rPr>
+    </w:lvl>
+    <w:lvl w:ilvl="4">
+      <w:start w:val="1"/>
+      <w:numFmt w:val="bullet"/>
+      <w:lvlText w:val="o"/>
+      <w:lvlJc w:val="left"/>
+      <w:pPr>
+        <w:tabs>
+          <w:tab w:val="num" w:pos="3600"/>
+        </w:tabs>
+        <w:ind w:left="3600" w:hanging="360"/>
+      </w:pPr>
+      <w:rPr>
+        <w:rFonts w:ascii="Courier New" w:hAnsi="Courier New"/>
+      </w:rPr>
+    </w:lvl>
+    <w:lvl w:ilvl="5">
+      <w:start w:val="1"/>
+      <w:numFmt w:val="bullet"/>
+      <w:lvlText w:val=""/>
+      <w:lvlJc w:val="left"/>
+      <w:pPr>
+        <w:tabs>
+          <w:tab w:val="num" w:pos="4320"/>
+        </w:tabs>
+        <w:ind w:left="4320" w:hanging="360"/>
+      </w:pPr>
+      <w:rPr>
+        <w:rFonts w:ascii="Wingdings" w:hAnsi="Wingdings"/>
+      </w:rPr>
+    </w:lvl>
+    <w:lvl w:ilvl="6">
+      <w:start w:val="1"/>
+      <w:numFmt w:val="bullet"/>
+      <w:lvlText w:val=""/>
+      <w:lvlJc w:val="left"/>
+      <w:pPr>
+        <w:tabs>
+          <w:tab w:val="num" w:pos="5040"/>
+        </w:tabs>
+        <w:ind w:left="5040" w:hanging="360"/>
+      </w:pPr>
+      <w:rPr>
+        <w:rFonts w:ascii="Symbol" w:hAnsi="Symbol"/>
+      </w:rPr>
+    </w:lvl>
+    <w:lvl w:ilvl="7">
+      <w:start w:val="1"/>
+      <w:numFmt w:val="bullet"/>
+      <w:lvlText w:val="o"/>
+      <w:lvlJc w:val="left"/>
+      <w:pPr>
+        <w:tabs>
+          <w:tab w:val="num" w:pos="5760"/>
+        </w:tabs>
+        <w:ind w:left="5760" w:hanging="360"/>
+      </w:pPr>
+      <w:rPr>
+        <w:rFonts w:ascii="Courier New" w:hAnsi="Courier New"/>
+      </w:rPr>
+    </w:lvl>
+    <w:lvl w:ilvl="8">
+      <w:start w:val="1"/>
+      <w:numFmt w:val="bullet"/>
+      <w:lvlText w:val=""/>
+      <w:lvlJc w:val="left"/>
+      <w:pPr>
+        <w:tabs>
+          <w:tab w:val="num" w:pos="6480"/>
+        </w:tabs>
+        <w:ind w:left="6480" w:hanging="360"/>
+      </w:pPr>
+      <w:rPr>
+        <w:rFonts w:ascii="Wingdings" w:hAnsi="Wingdings"/>
+      </w:rPr>
+    </w:lvl>
+  </w:abstractNum>
+  <w:abstractNum w:abstractNumId="33">
+    <w:nsid w:val="00000022"/>
+    <w:multiLevelType w:val="hybridMultilevel"/>
+    <w:tmpl w:val="00000022"/>
+    <w:lvl w:ilvl="0">
+      <w:start w:val="1"/>
+      <w:numFmt w:val="bullet"/>
+      <w:lvlText w:val=""/>
+      <w:lvlJc w:val="left"/>
+      <w:pPr>
+        <w:tabs>
+          <w:tab w:val="num" w:pos="720"/>
+        </w:tabs>
+        <w:ind w:left="720" w:hanging="360"/>
+      </w:pPr>
+      <w:rPr>
+        <w:rFonts w:ascii="Symbol" w:hAnsi="Symbol"/>
+      </w:rPr>
+    </w:lvl>
+    <w:lvl w:ilvl="1">
+      <w:start w:val="1"/>
+      <w:numFmt w:val="bullet"/>
+      <w:lvlText w:val="o"/>
+      <w:lvlJc w:val="left"/>
+      <w:pPr>
+        <w:tabs>
+          <w:tab w:val="num" w:pos="1440"/>
+        </w:tabs>
+        <w:ind w:left="1440" w:hanging="360"/>
+      </w:pPr>
+      <w:rPr>
+        <w:rFonts w:ascii="Courier New" w:hAnsi="Courier New"/>
+      </w:rPr>
+    </w:lvl>
+    <w:lvl w:ilvl="2">
+      <w:start w:val="1"/>
+      <w:numFmt w:val="bullet"/>
+      <w:lvlText w:val=""/>
+      <w:lvlJc w:val="left"/>
+      <w:pPr>
+        <w:tabs>
+          <w:tab w:val="num" w:pos="2160"/>
+        </w:tabs>
+        <w:ind w:left="2160" w:hanging="360"/>
+      </w:pPr>
+      <w:rPr>
+        <w:rFonts w:ascii="Wingdings" w:hAnsi="Wingdings"/>
+      </w:rPr>
+    </w:lvl>
+    <w:lvl w:ilvl="3">
+      <w:start w:val="1"/>
+      <w:numFmt w:val="bullet"/>
+      <w:lvlText w:val=""/>
+      <w:lvlJc w:val="left"/>
+      <w:pPr>
+        <w:tabs>
+          <w:tab w:val="num" w:pos="2880"/>
+        </w:tabs>
+        <w:ind w:left="2880" w:hanging="360"/>
+      </w:pPr>
+      <w:rPr>
+        <w:rFonts w:ascii="Symbol" w:hAnsi="Symbol"/>
+      </w:rPr>
+    </w:lvl>
+    <w:lvl w:ilvl="4">
+      <w:start w:val="1"/>
+      <w:numFmt w:val="bullet"/>
+      <w:lvlText w:val="o"/>
+      <w:lvlJc w:val="left"/>
+      <w:pPr>
+        <w:tabs>
+          <w:tab w:val="num" w:pos="3600"/>
+        </w:tabs>
+        <w:ind w:left="3600" w:hanging="360"/>
+      </w:pPr>
+      <w:rPr>
+        <w:rFonts w:ascii="Courier New" w:hAnsi="Courier New"/>
+      </w:rPr>
+    </w:lvl>
+    <w:lvl w:ilvl="5">
+      <w:start w:val="1"/>
+      <w:numFmt w:val="bullet"/>
+      <w:lvlText w:val=""/>
+      <w:lvlJc w:val="left"/>
+      <w:pPr>
+        <w:tabs>
+          <w:tab w:val="num" w:pos="4320"/>
+        </w:tabs>
+        <w:ind w:left="4320" w:hanging="360"/>
+      </w:pPr>
+      <w:rPr>
+        <w:rFonts w:ascii="Wingdings" w:hAnsi="Wingdings"/>
+      </w:rPr>
+    </w:lvl>
+    <w:lvl w:ilvl="6">
+      <w:start w:val="1"/>
+      <w:numFmt w:val="bullet"/>
+      <w:lvlText w:val=""/>
+      <w:lvlJc w:val="left"/>
+      <w:pPr>
+        <w:tabs>
+          <w:tab w:val="num" w:pos="5040"/>
+        </w:tabs>
+        <w:ind w:left="5040" w:hanging="360"/>
+      </w:pPr>
+      <w:rPr>
+        <w:rFonts w:ascii="Symbol" w:hAnsi="Symbol"/>
+      </w:rPr>
+    </w:lvl>
+    <w:lvl w:ilvl="7">
+      <w:start w:val="1"/>
+      <w:numFmt w:val="bullet"/>
+      <w:lvlText w:val="o"/>
+      <w:lvlJc w:val="left"/>
+      <w:pPr>
+        <w:tabs>
+          <w:tab w:val="num" w:pos="5760"/>
+        </w:tabs>
+        <w:ind w:left="5760" w:hanging="360"/>
+      </w:pPr>
+      <w:rPr>
+        <w:rFonts w:ascii="Courier New" w:hAnsi="Courier New"/>
+      </w:rPr>
+    </w:lvl>
+    <w:lvl w:ilvl="8">
+      <w:start w:val="1"/>
+      <w:numFmt w:val="bullet"/>
+      <w:lvlText w:val=""/>
+      <w:lvlJc w:val="left"/>
+      <w:pPr>
+        <w:tabs>
+          <w:tab w:val="num" w:pos="6480"/>
+        </w:tabs>
+        <w:ind w:left="6480" w:hanging="360"/>
+      </w:pPr>
+      <w:rPr>
+        <w:rFonts w:ascii="Wingdings" w:hAnsi="Wingdings"/>
+      </w:rPr>
+    </w:lvl>
+  </w:abstractNum>
+  <w:abstractNum w:abstractNumId="34">
+    <w:nsid w:val="00000023"/>
+    <w:multiLevelType w:val="hybridMultilevel"/>
+    <w:tmpl w:val="00000023"/>
+    <w:lvl w:ilvl="0">
+      <w:start w:val="1"/>
+      <w:numFmt w:val="bullet"/>
+      <w:lvlText w:val=""/>
+      <w:lvlJc w:val="left"/>
+      <w:pPr>
+        <w:tabs>
+          <w:tab w:val="num" w:pos="720"/>
+        </w:tabs>
+        <w:ind w:left="720" w:hanging="360"/>
+      </w:pPr>
+      <w:rPr>
+        <w:rFonts w:ascii="Symbol" w:hAnsi="Symbol"/>
+      </w:rPr>
+    </w:lvl>
+    <w:lvl w:ilvl="1">
+      <w:start w:val="1"/>
+      <w:numFmt w:val="bullet"/>
+      <w:lvlText w:val="o"/>
+      <w:lvlJc w:val="left"/>
+      <w:pPr>
+        <w:tabs>
+          <w:tab w:val="num" w:pos="1440"/>
+        </w:tabs>
+        <w:ind w:left="1440" w:hanging="360"/>
+      </w:pPr>
+      <w:rPr>
+        <w:rFonts w:ascii="Courier New" w:hAnsi="Courier New"/>
+      </w:rPr>
+    </w:lvl>
+    <w:lvl w:ilvl="2">
+      <w:start w:val="1"/>
+      <w:numFmt w:val="bullet"/>
+      <w:lvlText w:val=""/>
+      <w:lvlJc w:val="left"/>
+      <w:pPr>
+        <w:tabs>
+          <w:tab w:val="num" w:pos="2160"/>
+        </w:tabs>
+        <w:ind w:left="2160" w:hanging="360"/>
+      </w:pPr>
+      <w:rPr>
+        <w:rFonts w:ascii="Wingdings" w:hAnsi="Wingdings"/>
+      </w:rPr>
+    </w:lvl>
+    <w:lvl w:ilvl="3">
+      <w:start w:val="1"/>
+      <w:numFmt w:val="bullet"/>
+      <w:lvlText w:val=""/>
+      <w:lvlJc w:val="left"/>
+      <w:pPr>
+        <w:tabs>
+          <w:tab w:val="num" w:pos="2880"/>
+        </w:tabs>
+        <w:ind w:left="2880" w:hanging="360"/>
+      </w:pPr>
+      <w:rPr>
+        <w:rFonts w:ascii="Symbol" w:hAnsi="Symbol"/>
+      </w:rPr>
+    </w:lvl>
+    <w:lvl w:ilvl="4">
+      <w:start w:val="1"/>
+      <w:numFmt w:val="bullet"/>
+      <w:lvlText w:val="o"/>
+      <w:lvlJc w:val="left"/>
+      <w:pPr>
+        <w:tabs>
+          <w:tab w:val="num" w:pos="3600"/>
+        </w:tabs>
+        <w:ind w:left="3600" w:hanging="360"/>
+      </w:pPr>
+      <w:rPr>
+        <w:rFonts w:ascii="Courier New" w:hAnsi="Courier New"/>
+      </w:rPr>
+    </w:lvl>
+    <w:lvl w:ilvl="5">
+      <w:start w:val="1"/>
+      <w:numFmt w:val="bullet"/>
+      <w:lvlText w:val=""/>
+      <w:lvlJc w:val="left"/>
+      <w:pPr>
+        <w:tabs>
+          <w:tab w:val="num" w:pos="4320"/>
+        </w:tabs>
+        <w:ind w:left="4320" w:hanging="360"/>
+      </w:pPr>
+      <w:rPr>
+        <w:rFonts w:ascii="Wingdings" w:hAnsi="Wingdings"/>
+      </w:rPr>
+    </w:lvl>
+    <w:lvl w:ilvl="6">
+      <w:start w:val="1"/>
+      <w:numFmt w:val="bullet"/>
+      <w:lvlText w:val=""/>
+      <w:lvlJc w:val="left"/>
+      <w:pPr>
+        <w:tabs>
+          <w:tab w:val="num" w:pos="5040"/>
+        </w:tabs>
+        <w:ind w:left="5040" w:hanging="360"/>
+      </w:pPr>
+      <w:rPr>
+        <w:rFonts w:ascii="Symbol" w:hAnsi="Symbol"/>
+      </w:rPr>
+    </w:lvl>
+    <w:lvl w:ilvl="7">
+      <w:start w:val="1"/>
+      <w:numFmt w:val="bullet"/>
+      <w:lvlText w:val="o"/>
+      <w:lvlJc w:val="left"/>
+      <w:pPr>
+        <w:tabs>
+          <w:tab w:val="num" w:pos="5760"/>
+        </w:tabs>
+        <w:ind w:left="5760" w:hanging="360"/>
+      </w:pPr>
+      <w:rPr>
+        <w:rFonts w:ascii="Courier New" w:hAnsi="Courier New"/>
+      </w:rPr>
+    </w:lvl>
+    <w:lvl w:ilvl="8">
+      <w:start w:val="1"/>
+      <w:numFmt w:val="bullet"/>
+      <w:lvlText w:val=""/>
+      <w:lvlJc w:val="left"/>
+      <w:pPr>
+        <w:tabs>
+          <w:tab w:val="num" w:pos="6480"/>
+        </w:tabs>
+        <w:ind w:left="6480" w:hanging="360"/>
+      </w:pPr>
+      <w:rPr>
+        <w:rFonts w:ascii="Wingdings" w:hAnsi="Wingdings"/>
+      </w:rPr>
+    </w:lvl>
+  </w:abstractNum>
+  <w:abstractNum w:abstractNumId="35">
+    <w:nsid w:val="00000024"/>
+    <w:multiLevelType w:val="hybridMultilevel"/>
+    <w:tmpl w:val="00000024"/>
+    <w:lvl w:ilvl="0">
+      <w:start w:val="1"/>
+      <w:numFmt w:val="bullet"/>
+      <w:lvlText w:val=""/>
+      <w:lvlJc w:val="left"/>
+      <w:pPr>
+        <w:tabs>
+          <w:tab w:val="num" w:pos="720"/>
+        </w:tabs>
+        <w:ind w:left="720" w:hanging="360"/>
+      </w:pPr>
+      <w:rPr>
+        <w:rFonts w:ascii="Symbol" w:hAnsi="Symbol"/>
+      </w:rPr>
+    </w:lvl>
+    <w:lvl w:ilvl="1">
+      <w:start w:val="1"/>
+      <w:numFmt w:val="bullet"/>
+      <w:lvlText w:val="o"/>
+      <w:lvlJc w:val="left"/>
+      <w:pPr>
+        <w:tabs>
+          <w:tab w:val="num" w:pos="1440"/>
+        </w:tabs>
+        <w:ind w:left="1440" w:hanging="360"/>
+      </w:pPr>
+      <w:rPr>
+        <w:rFonts w:ascii="Courier New" w:hAnsi="Courier New"/>
+      </w:rPr>
+    </w:lvl>
+    <w:lvl w:ilvl="2">
+      <w:start w:val="1"/>
+      <w:numFmt w:val="bullet"/>
+      <w:lvlText w:val=""/>
+      <w:lvlJc w:val="left"/>
+      <w:pPr>
+        <w:tabs>
+          <w:tab w:val="num" w:pos="2160"/>
+        </w:tabs>
+        <w:ind w:left="2160" w:hanging="360"/>
+      </w:pPr>
+      <w:rPr>
+        <w:rFonts w:ascii="Wingdings" w:hAnsi="Wingdings"/>
+      </w:rPr>
+    </w:lvl>
+    <w:lvl w:ilvl="3">
+      <w:start w:val="1"/>
+      <w:numFmt w:val="bullet"/>
+      <w:lvlText w:val=""/>
+      <w:lvlJc w:val="left"/>
+      <w:pPr>
+        <w:tabs>
+          <w:tab w:val="num" w:pos="2880"/>
+        </w:tabs>
+        <w:ind w:left="2880" w:hanging="360"/>
+      </w:pPr>
+      <w:rPr>
+        <w:rFonts w:ascii="Symbol" w:hAnsi="Symbol"/>
+      </w:rPr>
+    </w:lvl>
+    <w:lvl w:ilvl="4">
+      <w:start w:val="1"/>
+      <w:numFmt w:val="bullet"/>
+      <w:lvlText w:val="o"/>
+      <w:lvlJc w:val="left"/>
+      <w:pPr>
+        <w:tabs>
+          <w:tab w:val="num" w:pos="3600"/>
+        </w:tabs>
+        <w:ind w:left="3600" w:hanging="360"/>
+      </w:pPr>
+      <w:rPr>
+        <w:rFonts w:ascii="Courier New" w:hAnsi="Courier New"/>
+      </w:rPr>
+    </w:lvl>
+    <w:lvl w:ilvl="5">
+      <w:start w:val="1"/>
+      <w:numFmt w:val="bullet"/>
+      <w:lvlText w:val=""/>
+      <w:lvlJc w:val="left"/>
+      <w:pPr>
+        <w:tabs>
+          <w:tab w:val="num" w:pos="4320"/>
+        </w:tabs>
+        <w:ind w:left="4320" w:hanging="360"/>
+      </w:pPr>
+      <w:rPr>
+        <w:rFonts w:ascii="Wingdings" w:hAnsi="Wingdings"/>
+      </w:rPr>
+    </w:lvl>
+    <w:lvl w:ilvl="6">
+      <w:start w:val="1"/>
+      <w:numFmt w:val="bullet"/>
+      <w:lvlText w:val=""/>
+      <w:lvlJc w:val="left"/>
+      <w:pPr>
+        <w:tabs>
+          <w:tab w:val="num" w:pos="5040"/>
+        </w:tabs>
+        <w:ind w:left="5040" w:hanging="360"/>
+      </w:pPr>
+      <w:rPr>
+        <w:rFonts w:ascii="Symbol" w:hAnsi="Symbol"/>
+      </w:rPr>
+    </w:lvl>
+    <w:lvl w:ilvl="7">
+      <w:start w:val="1"/>
+      <w:numFmt w:val="bullet"/>
+      <w:lvlText w:val="o"/>
+      <w:lvlJc w:val="left"/>
+      <w:pPr>
+        <w:tabs>
+          <w:tab w:val="num" w:pos="5760"/>
+        </w:tabs>
+        <w:ind w:left="5760" w:hanging="360"/>
+      </w:pPr>
+      <w:rPr>
+        <w:rFonts w:ascii="Courier New" w:hAnsi="Courier New"/>
+      </w:rPr>
+    </w:lvl>
+    <w:lvl w:ilvl="8">
+      <w:start w:val="1"/>
+      <w:numFmt w:val="bullet"/>
+      <w:lvlText w:val=""/>
+      <w:lvlJc w:val="left"/>
+      <w:pPr>
+        <w:tabs>
+          <w:tab w:val="num" w:pos="6480"/>
+        </w:tabs>
+        <w:ind w:left="6480" w:hanging="360"/>
+      </w:pPr>
+      <w:rPr>
+        <w:rFonts w:ascii="Wingdings" w:hAnsi="Wingdings"/>
+      </w:rPr>
+    </w:lvl>
+  </w:abstractNum>
+  <w:abstractNum w:abstractNumId="36">
+    <w:nsid w:val="00000025"/>
+    <w:multiLevelType w:val="hybridMultilevel"/>
+    <w:tmpl w:val="B68213AC"/>
+    <w:lvl w:ilvl="0" w:tplc="0409000F">
+      <w:start w:val="1"/>
+      <w:numFmt w:val="decimal"/>
+      <w:lvlText w:val="%1."/>
+      <w:lvlJc w:val="left"/>
+      <w:pPr>
+        <w:tabs>
+          <w:tab w:val="num" w:pos="1080"/>
+        </w:tabs>
+        <w:ind w:left="1080" w:hanging="360"/>
+      </w:pPr>
+    </w:lvl>
+    <w:lvl w:ilvl="1" w:tplc="FFFFFFFF">
+      <w:start w:val="1"/>
+      <w:numFmt w:val="bullet"/>
+      <w:lvlText w:val="o"/>
+      <w:lvlJc w:val="left"/>
+      <w:pPr>
+        <w:tabs>
+          <w:tab w:val="num" w:pos="1800"/>
+        </w:tabs>
+        <w:ind w:left="1800" w:hanging="360"/>
+      </w:pPr>
+      <w:rPr>
+        <w:rFonts w:ascii="Courier New" w:hAnsi="Courier New"/>
+      </w:rPr>
+    </w:lvl>
+    <w:lvl w:ilvl="2" w:tplc="FFFFFFFF">
+      <w:start w:val="1"/>
+      <w:numFmt w:val="bullet"/>
+      <w:lvlText w:val=""/>
+      <w:lvlJc w:val="left"/>
+      <w:pPr>
+        <w:tabs>
+          <w:tab w:val="num" w:pos="2520"/>
+        </w:tabs>
+        <w:ind w:left="2520" w:hanging="360"/>
+      </w:pPr>
+      <w:rPr>
+        <w:rFonts w:ascii="Wingdings" w:hAnsi="Wingdings"/>
+      </w:rPr>
+    </w:lvl>
+    <w:lvl w:ilvl="3" w:tplc="FFFFFFFF">
+      <w:start w:val="1"/>
+      <w:numFmt w:val="bullet"/>
+      <w:lvlText w:val=""/>
+      <w:lvlJc w:val="left"/>
+      <w:pPr>
+        <w:tabs>
+          <w:tab w:val="num" w:pos="3240"/>
+        </w:tabs>
+        <w:ind w:left="3240" w:hanging="360"/>
+      </w:pPr>
+      <w:rPr>
+        <w:rFonts w:ascii="Symbol" w:hAnsi="Symbol"/>
+      </w:rPr>
+    </w:lvl>
+    <w:lvl w:ilvl="4" w:tplc="FFFFFFFF">
+      <w:start w:val="1"/>
+      <w:numFmt w:val="bullet"/>
+      <w:lvlText w:val="o"/>
+      <w:lvlJc w:val="left"/>
+      <w:pPr>
+        <w:tabs>
+          <w:tab w:val="num" w:pos="3960"/>
+        </w:tabs>
+        <w:ind w:left="3960" w:hanging="360"/>
+      </w:pPr>
+      <w:rPr>
+        <w:rFonts w:ascii="Courier New" w:hAnsi="Courier New"/>
+      </w:rPr>
+    </w:lvl>
+    <w:lvl w:ilvl="5" w:tplc="FFFFFFFF">
+      <w:start w:val="1"/>
+      <w:numFmt w:val="bullet"/>
+      <w:lvlText w:val=""/>
+      <w:lvlJc w:val="left"/>
+      <w:pPr>
+        <w:tabs>
+          <w:tab w:val="num" w:pos="4680"/>
+        </w:tabs>
+        <w:ind w:left="4680" w:hanging="360"/>
+      </w:pPr>
+      <w:rPr>
+        <w:rFonts w:ascii="Wingdings" w:hAnsi="Wingdings"/>
+      </w:rPr>
+    </w:lvl>
+    <w:lvl w:ilvl="6" w:tplc="FFFFFFFF">
+      <w:start w:val="1"/>
+      <w:numFmt w:val="bullet"/>
+      <w:lvlText w:val=""/>
+      <w:lvlJc w:val="left"/>
+      <w:pPr>
+        <w:tabs>
+          <w:tab w:val="num" w:pos="5400"/>
+        </w:tabs>
+        <w:ind w:left="5400" w:hanging="360"/>
+      </w:pPr>
+      <w:rPr>
+        <w:rFonts w:ascii="Symbol" w:hAnsi="Symbol"/>
+      </w:rPr>
+    </w:lvl>
+    <w:lvl w:ilvl="7" w:tplc="FFFFFFFF">
+      <w:start w:val="1"/>
+      <w:numFmt w:val="bullet"/>
+      <w:lvlText w:val="o"/>
+      <w:lvlJc w:val="left"/>
+      <w:pPr>
+        <w:tabs>
+          <w:tab w:val="num" w:pos="6120"/>
+        </w:tabs>
+        <w:ind w:left="6120" w:hanging="360"/>
+      </w:pPr>
+      <w:rPr>
+        <w:rFonts w:ascii="Courier New" w:hAnsi="Courier New"/>
+      </w:rPr>
+    </w:lvl>
+    <w:lvl w:ilvl="8" w:tplc="FFFFFFFF">
+      <w:start w:val="1"/>
+      <w:numFmt w:val="bullet"/>
+      <w:lvlText w:val=""/>
+      <w:lvlJc w:val="left"/>
+      <w:pPr>
+        <w:tabs>
+          <w:tab w:val="num" w:pos="6840"/>
+        </w:tabs>
+        <w:ind w:left="6840" w:hanging="360"/>
       </w:pPr>
       <w:rPr>
         <w:rFonts w:ascii="Wingdings" w:hAnsi="Wingdings"/>
@@ -6125,6 +7193,24 @@
   <w:num w:numId="31">
     <w:abstractNumId w:val="30"/>
   </w:num>
+  <w:num w:numId="32">
+    <w:abstractNumId w:val="31"/>
+  </w:num>
+  <w:num w:numId="33">
+    <w:abstractNumId w:val="32"/>
+  </w:num>
+  <w:num w:numId="34">
+    <w:abstractNumId w:val="33"/>
+  </w:num>
+  <w:num w:numId="35">
+    <w:abstractNumId w:val="34"/>
+  </w:num>
+  <w:num w:numId="36">
+    <w:abstractNumId w:val="35"/>
+  </w:num>
+  <w:num w:numId="37">
+    <w:abstractNumId w:val="36"/>
+  </w:num>
 </w:numbering>
 </file>
 
@@ -6174,6 +7260,7 @@
       <w:shd w:val="solid" w:color="FFFFFF" w:fill="auto"/>
     </w:pPr>
     <w:rPr>
+      <w:color w:val="000000"/>
       <w:sz w:val="24"/>
       <w:szCs w:val="24"/>
       <w:shd w:val="solid" w:color="FFFFFF" w:fill="auto"/>

</xml_diff>

<commit_message>
responded to chapter 3 comments
</commit_message>
<xml_diff>
--- a/manuscript/TableOfContents.docx
+++ b/manuscript/TableOfContents.docx
@@ -123,10 +123,7 @@
         </w:numPr>
       </w:pPr>
       <w:r>
-        <w:t>Add a view (show Visual Studio tooli</w:t>
-      </w:r>
-      <w:r>
-        <w:t xml:space="preserve">ng) </w:t>
+        <w:t xml:space="preserve">Add a view (show Visual Studio tooling) </w:t>
       </w:r>
     </w:p>
     <w:p>
@@ -260,7 +257,16 @@
         <w:spacing w:after="280" w:afterAutospacing="1"/>
       </w:pPr>
       <w:r>
-        <w:t> Model (Matt) </w:t>
+        <w:t> </w:t>
+      </w:r>
+      <w:r>
+        <w:rPr>
+          <w:lang w:val="en-US"/>
+        </w:rPr>
+        <w:t xml:space="preserve">Presentation </w:t>
+      </w:r>
+      <w:r>
+        <w:t>Model (Matt) </w:t>
       </w:r>
       <w:r>
         <w:rPr>
@@ -281,10 +287,7 @@
         </w:numPr>
       </w:pPr>
       <w:r>
-        <w:t>Purpose of the presentati</w:t>
-      </w:r>
-      <w:r>
-        <w:t xml:space="preserve">on model - Martin Fowler's article defining presentation model pattern, Evans quote on useful models </w:t>
+        <w:t xml:space="preserve">Purpose of the presentation model - Martin Fowler's article defining presentation model pattern, Evans quote on useful models </w:t>
       </w:r>
     </w:p>
     <w:p>
@@ -378,10 +381,7 @@
         </w:numPr>
       </w:pPr>
       <w:r>
-        <w:t>View mode</w:t>
-      </w:r>
-      <w:r>
-        <w:t xml:space="preserve">l </w:t>
+        <w:t xml:space="preserve">View model </w:t>
       </w:r>
     </w:p>
     <w:p>
@@ -469,13 +469,7 @@
         <w:rPr>
           <w:b/>
         </w:rPr>
-        <w:t>add views and use t</w:t>
-      </w:r>
-      <w:r>
-        <w:rPr>
-          <w:b/>
-        </w:rPr>
-        <w:t>he default template instead of the empty project template</w:t>
+        <w:t>add views and use the default template instead of the empty project template</w:t>
       </w:r>
       <w:r>
         <w:t xml:space="preserve"> </w:t>
@@ -602,10 +596,7 @@
         </w:numPr>
       </w:pPr>
       <w:r>
-        <w:t>testing contro</w:t>
-      </w:r>
-      <w:r>
-        <w:t xml:space="preserve">ller drop in. </w:t>
+        <w:t xml:space="preserve">testing controller drop in. </w:t>
       </w:r>
     </w:p>
     <w:p>
@@ -676,10 +667,7 @@
         <w:spacing w:after="280" w:afterAutospacing="1"/>
       </w:pPr>
       <w:r>
-        <w:t>IIS Hosting (</w:t>
-      </w:r>
-      <w:r>
-        <w:t>Ben) </w:t>
+        <w:t>IIS Hosting (Ben) </w:t>
       </w:r>
       <w:r>
         <w:rPr>
@@ -777,10 +765,7 @@
         </w:numPr>
       </w:pPr>
       <w:r>
-        <w:t>Learning and applying industry knowledge</w:t>
-      </w:r>
-      <w:r>
-        <w:t xml:space="preserve"> </w:t>
+        <w:t xml:space="preserve">Learning and applying industry knowledge </w:t>
       </w:r>
     </w:p>
     <w:p>
@@ -792,10 +777,7 @@
         </w:numPr>
       </w:pPr>
       <w:r>
-        <w:t>Legacy code - Feathers</w:t>
-      </w:r>
-      <w:r>
-        <w:t xml:space="preserve"> </w:t>
+        <w:t xml:space="preserve">Legacy code - Feathers </w:t>
       </w:r>
     </w:p>
     <w:p>
@@ -807,10 +789,7 @@
         </w:numPr>
       </w:pPr>
       <w:r>
-        <w:t>Clean Code - Robert Martin</w:t>
-      </w:r>
-      <w:r>
-        <w:t xml:space="preserve"> </w:t>
+        <w:t xml:space="preserve">Clean Code - Robert Martin </w:t>
       </w:r>
     </w:p>
     <w:p>
@@ -822,10 +801,7 @@
         </w:numPr>
       </w:pPr>
       <w:r>
-        <w:t>DDD - Eric Evans</w:t>
-      </w:r>
-      <w:r>
-        <w:t xml:space="preserve"> </w:t>
+        <w:t xml:space="preserve">DDD - Eric Evans </w:t>
       </w:r>
     </w:p>
     <w:p>
@@ -837,10 +813,7 @@
         </w:numPr>
       </w:pPr>
       <w:r>
-        <w:t>Continuous Integration book</w:t>
-      </w:r>
-      <w:r>
-        <w:t xml:space="preserve"> </w:t>
+        <w:t xml:space="preserve">Continuous Integration book </w:t>
       </w:r>
     </w:p>
     <w:p>
@@ -852,10 +825,7 @@
         </w:numPr>
       </w:pPr>
       <w:r>
-        <w:t>Uncle Bob Agile Principles, Patterns &amp; Practices, etc in C#</w:t>
-      </w:r>
-      <w:r>
-        <w:t xml:space="preserve"> </w:t>
+        <w:t xml:space="preserve">Uncle Bob Agile Principles, Patterns &amp; Practices, etc in C# </w:t>
       </w:r>
     </w:p>
     <w:p>
@@ -889,10 +859,7 @@
         </w:numPr>
       </w:pPr>
       <w:r>
-        <w:t>Lift from chapter 2 (change to Product/Order/OrderLineItem/Customer)</w:t>
-      </w:r>
-      <w:r>
-        <w:t xml:space="preserve"> </w:t>
+        <w:t xml:space="preserve">Lift from chapter 2 (change to Product/Order/OrderLineItem/Customer) </w:t>
       </w:r>
     </w:p>
     <w:p>
@@ -905,13 +872,7 @@
         <w:spacing w:after="280" w:afterAutospacing="1"/>
       </w:pPr>
       <w:r>
-        <w:t>Controller,</w:t>
-      </w:r>
-      <w:r>
-        <w:t xml:space="preserve"> Actions, &amp; ActionResults</w:t>
-      </w:r>
-      <w:r>
-        <w:t xml:space="preserve"> , Action Selectors? (</w:t>
+        <w:t>Controller, Actions, &amp; ActionResults , Action Selectors? (</w:t>
       </w:r>
       <w:r>
         <w:rPr>
@@ -932,10 +893,7 @@
         </w:numPr>
       </w:pPr>
       <w:r>
-        <w:t>IController and requirements for Controller (list)</w:t>
-      </w:r>
-      <w:r>
-        <w:t xml:space="preserve"> </w:t>
+        <w:t xml:space="preserve">IController and requirements for Controller (list) </w:t>
       </w:r>
     </w:p>
     <w:p>
@@ -959,10 +917,7 @@
         </w:numPr>
       </w:pPr>
       <w:r>
-        <w:t>Requirements for a method to be an action (list)</w:t>
-      </w:r>
-      <w:r>
-        <w:t xml:space="preserve"> </w:t>
+        <w:t xml:space="preserve">Requirements for a method to be an action (list) </w:t>
       </w:r>
     </w:p>
     <w:p>
@@ -974,10 +929,7 @@
         </w:numPr>
       </w:pPr>
       <w:r>
-        <w:t>Return value requirements (any object)</w:t>
-      </w:r>
-      <w:r>
-        <w:t xml:space="preserve"> </w:t>
+        <w:t xml:space="preserve">Return value requirements (any object) </w:t>
       </w:r>
     </w:p>
     <w:p>
@@ -998,10 +950,7 @@
         <w:t>show test for this bad boy</w:t>
       </w:r>
       <w:r>
-        <w:t> ,</w:t>
-      </w:r>
-      <w:r>
-        <w:t xml:space="preserve">  - </w:t>
+        <w:t xml:space="preserve"> ,  - </w:t>
       </w:r>
       <w:r>
         <w:rPr>
@@ -1028,13 +977,7 @@
         <w:rPr>
           <w:b/>
         </w:rPr>
-        <w:t>ChildAction  (explain the difference between Action and Child</w:t>
-      </w:r>
-      <w:r>
-        <w:rPr>
-          <w:b/>
-        </w:rPr>
-        <w:t>Action) </w:t>
+        <w:t>ChildAction  (explain the difference between Action and ChildAction) </w:t>
       </w:r>
       <w:r>
         <w:t>/Authorize/</w:t>
@@ -1046,10 +989,7 @@
         <w:t>RequireHttps</w:t>
       </w:r>
       <w:r>
-        <w:t>/NonAction (code sample) - testing of the https</w:t>
-      </w:r>
-      <w:r>
-        <w:t xml:space="preserve"> </w:t>
+        <w:t xml:space="preserve">/NonAction (code sample) - testing of the https </w:t>
       </w:r>
     </w:p>
     <w:p>
@@ -1120,13 +1060,7 @@
         <w:spacing w:after="280" w:afterAutospacing="1"/>
       </w:pPr>
       <w:r>
-        <w:t>Advanced view techn</w:t>
-      </w:r>
-      <w:r>
-        <w:t>iques (Jimmy)</w:t>
-      </w:r>
-      <w:r>
-        <w:t xml:space="preserve"> </w:t>
+        <w:t xml:space="preserve">Advanced view techniques (Jimmy) </w:t>
       </w:r>
     </w:p>
     <w:p>
@@ -1138,10 +1072,7 @@
         </w:numPr>
       </w:pPr>
       <w:r>
-        <w:t>RenderAction</w:t>
-      </w:r>
-      <w:r>
-        <w:t xml:space="preserve"> </w:t>
+        <w:t xml:space="preserve">RenderAction </w:t>
       </w:r>
     </w:p>
     <w:p>
@@ -1153,10 +1084,7 @@
         </w:numPr>
       </w:pPr>
       <w:r>
-        <w:t>Params wrapper for querystrings</w:t>
-      </w:r>
-      <w:r>
-        <w:t xml:space="preserve"> </w:t>
+        <w:t xml:space="preserve">Params wrapper for querystrings </w:t>
       </w:r>
     </w:p>
     <w:p>
@@ -1168,10 +1096,7 @@
         </w:numPr>
       </w:pPr>
       <w:r>
-        <w:t>Automating views with InputBuilders</w:t>
-      </w:r>
-      <w:r>
-        <w:t xml:space="preserve"> </w:t>
+        <w:t xml:space="preserve">Automating views with InputBuilders </w:t>
       </w:r>
     </w:p>
     <w:p>
@@ -1183,10 +1108,7 @@
         </w:numPr>
       </w:pPr>
       <w:r>
-        <w:t>Spark</w:t>
-      </w:r>
-      <w:r>
-        <w:t xml:space="preserve"> </w:t>
+        <w:t xml:space="preserve">Spark </w:t>
       </w:r>
     </w:p>
     <w:p>
@@ -1198,10 +1120,7 @@
         </w:numPr>
       </w:pPr>
       <w:r>
-        <w:t>.Net 4 auto encode html string</w:t>
-      </w:r>
-      <w:r>
-        <w:t xml:space="preserve"> </w:t>
+        <w:t xml:space="preserve">.Net 4 auto encode html string </w:t>
       </w:r>
     </w:p>
     <w:p>
@@ -1214,10 +1133,7 @@
         <w:spacing w:after="280" w:afterAutospacing="1"/>
       </w:pPr>
       <w:r>
-        <w:t>Security (Matt)</w:t>
-      </w:r>
-      <w:r>
-        <w:t xml:space="preserve"> </w:t>
+        <w:t xml:space="preserve">Security (Matt) </w:t>
       </w:r>
     </w:p>
     <w:p>
@@ -1229,10 +1145,7 @@
         </w:numPr>
       </w:pPr>
       <w:r>
-        <w:t>Restrict Access to actions by Role</w:t>
-      </w:r>
-      <w:r>
-        <w:t xml:space="preserve"> </w:t>
+        <w:t xml:space="preserve">Restrict Access to actions by Role </w:t>
       </w:r>
     </w:p>
     <w:p>
@@ -1245,10 +1158,7 @@
         <w:spacing w:after="280" w:afterAutospacing="1"/>
       </w:pPr>
       <w:r>
-        <w:t>XSS &amp; XSRF attacks</w:t>
-      </w:r>
-      <w:r>
-        <w:t xml:space="preserve"> </w:t>
+        <w:t xml:space="preserve">XSS &amp; XSRF attacks </w:t>
       </w:r>
     </w:p>
     <w:p>
@@ -1260,10 +1170,7 @@
         </w:numPr>
       </w:pPr>
       <w:r>
-        <w:t>how they work</w:t>
-      </w:r>
-      <w:r>
-        <w:t xml:space="preserve"> </w:t>
+        <w:t xml:space="preserve">how they work </w:t>
       </w:r>
     </w:p>
     <w:p>
@@ -1275,13 +1182,7 @@
         </w:numPr>
       </w:pPr>
       <w:r>
-        <w:t>how to protect against them ty</w:t>
-      </w:r>
-      <w:r>
-        <w:t>pe here -Jeffrey Palermo 1/3/10 9:06 PM </w:t>
-      </w:r>
-      <w:r>
-        <w:t xml:space="preserve"> </w:t>
+        <w:t xml:space="preserve">how to protect against them type here -Jeffrey Palermo 1/3/10 9:06 PM  </w:t>
       </w:r>
     </w:p>
     <w:p>
@@ -1314,10 +1215,7 @@
         </w:numPr>
       </w:pPr>
       <w:r>
-        <w:t>AJAX (take 1stEd, change example from CodeCampServer, test &amp; revise - should not be a rewrite) (Ben)</w:t>
-      </w:r>
-      <w:r>
-        <w:t xml:space="preserve"> </w:t>
+        <w:t xml:space="preserve">AJAX (take 1stEd, change example from CodeCampServer, test &amp; revise - should not be a rewrite) (Ben) </w:t>
       </w:r>
     </w:p>
     <w:p>
@@ -1330,10 +1228,7 @@
         <w:spacing w:after="280" w:afterAutospacing="1"/>
       </w:pPr>
       <w:r>
-        <w:t>Controller factories (Ben)</w:t>
-      </w:r>
-      <w:r>
-        <w:t xml:space="preserve"> </w:t>
+        <w:t xml:space="preserve">Controller factories (Ben) </w:t>
       </w:r>
     </w:p>
     <w:p>
@@ -1345,13 +1240,7 @@
         </w:numPr>
       </w:pPr>
       <w:r>
-        <w:t>Wi</w:t>
-      </w:r>
-      <w:r>
-        <w:t>re up StructureMap</w:t>
-      </w:r>
-      <w:r>
-        <w:t xml:space="preserve"> </w:t>
+        <w:t xml:space="preserve">Wire up StructureMap </w:t>
       </w:r>
     </w:p>
     <w:p>
@@ -1363,10 +1252,7 @@
         </w:numPr>
       </w:pPr>
       <w:r>
-        <w:t>Wire up Ninject</w:t>
-      </w:r>
-      <w:r>
-        <w:t xml:space="preserve"> </w:t>
+        <w:t xml:space="preserve">Wire up Ninject </w:t>
       </w:r>
     </w:p>
     <w:p>
@@ -1378,10 +1264,7 @@
         </w:numPr>
       </w:pPr>
       <w:r>
-        <w:t>Wire up Windsor</w:t>
-      </w:r>
-      <w:r>
-        <w:t xml:space="preserve"> </w:t>
+        <w:t xml:space="preserve">Wire up Windsor </w:t>
       </w:r>
     </w:p>
     <w:p>
@@ -1394,10 +1277,7 @@
         <w:spacing w:after="280" w:afterAutospacing="1"/>
       </w:pPr>
       <w:r>
-        <w:t>Model binders &amp; value providers (Jimmy)</w:t>
-      </w:r>
-      <w:r>
-        <w:t xml:space="preserve"> </w:t>
+        <w:t xml:space="preserve">Model binders &amp; value providers (Jimmy) </w:t>
       </w:r>
     </w:p>
     <w:p>
@@ -1409,10 +1289,7 @@
         </w:numPr>
       </w:pPr>
       <w:r>
-        <w:t>Leverage domain model type binding in actions</w:t>
-      </w:r>
-      <w:r>
-        <w:t xml:space="preserve"> </w:t>
+        <w:t xml:space="preserve">Leverage domain model type binding in actions </w:t>
       </w:r>
     </w:p>
     <w:p>
@@ -1424,10 +1301,7 @@
         </w:numPr>
       </w:pPr>
       <w:r>
-        <w:t>Add value provider so that framework also looks in Application, Session, and Server Variables</w:t>
-      </w:r>
-      <w:r>
-        <w:t xml:space="preserve"> </w:t>
+        <w:t xml:space="preserve">Add value provider so that framework also looks in Application, Session, and Server Variables </w:t>
       </w:r>
     </w:p>
     <w:p>
@@ -1440,13 +1314,7 @@
         <w:spacing w:after="280" w:afterAutospacing="1"/>
       </w:pPr>
       <w:r>
-        <w:t>ModelState validati</w:t>
-      </w:r>
-      <w:r>
-        <w:t>on</w:t>
-      </w:r>
-      <w:r>
-        <w:t xml:space="preserve"> (Eric) </w:t>
+        <w:t xml:space="preserve">ModelState validation (Eric) </w:t>
       </w:r>
     </w:p>
     <w:p>
@@ -1522,13 +1390,7 @@
         <w:rPr>
           <w:b/>
         </w:rPr>
-        <w:t>Part 3:  Mastering ASP.NET MVC</w:t>
-      </w:r>
-      <w:r>
-        <w:rPr>
-          <w:b/>
-        </w:rPr>
-        <w:t xml:space="preserve">       </w:t>
+        <w:t>Part 3:  Mastering ASP.NET MVC       </w:t>
       </w:r>
       <w:r>
         <w:t xml:space="preserve"> </w:t>
@@ -1544,10 +1406,7 @@
         <w:spacing w:after="280" w:afterAutospacing="1"/>
       </w:pPr>
       <w:r>
-        <w:t>Routes (body of work should be aggregating code samples and light wordsmithing of existing chapter) (Ben)</w:t>
-      </w:r>
-      <w:r>
-        <w:t xml:space="preserve"> </w:t>
+        <w:t xml:space="preserve">Routes (body of work should be aggregating code samples and light wordsmithing of existing chapter) (Ben) </w:t>
       </w:r>
     </w:p>
     <w:p>
@@ -1559,10 +1418,7 @@
         </w:numPr>
       </w:pPr>
       <w:r>
-        <w:t>Lightly revise existing routes chapter for accuracy</w:t>
-      </w:r>
-      <w:r>
-        <w:t xml:space="preserve"> </w:t>
+        <w:t xml:space="preserve">Lightly revise existing routes chapter for accuracy </w:t>
       </w:r>
     </w:p>
     <w:p>
@@ -1575,10 +1431,7 @@
       </w:pPr>
       <w:r>
         <w:lastRenderedPageBreak/>
-        <w:t>Add MvcContrib route testing (harvest section 12.3.1 from Chapter 12)</w:t>
-      </w:r>
-      <w:r>
-        <w:t xml:space="preserve"> </w:t>
+        <w:t xml:space="preserve">Add MvcContrib route testing (harvest section 12.3.1 from Chapter 12) </w:t>
       </w:r>
     </w:p>
     <w:p>
@@ -1591,13 +1444,7 @@
         <w:spacing w:after="280" w:afterAutospacing="1"/>
       </w:pPr>
       <w:r>
-        <w:t>Deployment techn</w:t>
-      </w:r>
-      <w:r>
-        <w:t>iques (Eric)</w:t>
-      </w:r>
-      <w:r>
-        <w:t xml:space="preserve"> </w:t>
+        <w:t xml:space="preserve">Deployment techniques (Eric) </w:t>
       </w:r>
     </w:p>
     <w:p>
@@ -1609,10 +1456,7 @@
         </w:numPr>
       </w:pPr>
       <w:r>
-        <w:t>Harvest section 10.5 =  from Chapter 10 (XCopy using NAnt &amp; Tarantino DB migrations)</w:t>
-      </w:r>
-      <w:r>
-        <w:t xml:space="preserve"> </w:t>
+        <w:t xml:space="preserve">Harvest section 10.5 =  from Chapter 10 (XCopy using NAnt &amp; Tarantino DB migrations) </w:t>
       </w:r>
     </w:p>
     <w:p>
@@ -1646,10 +1490,7 @@
         <w:t xml:space="preserve">(brand new) </w:t>
       </w:r>
       <w:r>
-        <w:t>(Matt)</w:t>
-      </w:r>
-      <w:r>
-        <w:t xml:space="preserve"> </w:t>
+        <w:t xml:space="preserve">(Matt) </w:t>
       </w:r>
     </w:p>
     <w:p>
@@ -1661,10 +1502,7 @@
         </w:numPr>
       </w:pPr>
       <w:r>
-        <w:t>Show life without automapper</w:t>
-      </w:r>
-      <w:r>
-        <w:t xml:space="preserve"> </w:t>
+        <w:t xml:space="preserve">Show life without automapper </w:t>
       </w:r>
     </w:p>
     <w:p>
@@ -1676,10 +1514,7 @@
         </w:numPr>
       </w:pPr>
       <w:r>
-        <w:t>Map from domain to display model</w:t>
-      </w:r>
-      <w:r>
-        <w:t xml:space="preserve"> </w:t>
+        <w:t xml:space="preserve">Map from domain to display model </w:t>
       </w:r>
     </w:p>
     <w:p>
@@ -1691,13 +1526,7 @@
         </w:numPr>
       </w:pPr>
       <w:r>
-        <w:t>Map using a</w:t>
-      </w:r>
-      <w:r>
-        <w:t xml:space="preserve"> custom converter and "after map"</w:t>
-      </w:r>
-      <w:r>
-        <w:t xml:space="preserve"> </w:t>
+        <w:t xml:space="preserve">Map using a custom converter and "after map" </w:t>
       </w:r>
     </w:p>
     <w:p>
@@ -1710,10 +1539,7 @@
         <w:spacing w:after="280" w:afterAutospacing="1"/>
       </w:pPr>
       <w:r>
-        <w:t>Keeping controllers lightweight (Matt) </w:t>
-      </w:r>
-      <w:r>
-        <w:t xml:space="preserve"> </w:t>
+        <w:t xml:space="preserve">Keeping controllers lightweight (Matt)  </w:t>
       </w:r>
     </w:p>
     <w:p>
@@ -1761,10 +1587,7 @@
         </w:numPr>
       </w:pPr>
       <w:r>
-        <w:t xml:space="preserve">text on skinny </w:t>
-      </w:r>
-      <w:r>
-        <w:t xml:space="preserve">controllers, duplication makes controllers fat </w:t>
+        <w:t xml:space="preserve">text on skinny controllers, duplication makes controllers fat </w:t>
       </w:r>
     </w:p>
     <w:p>
@@ -1789,10 +1612,7 @@
         </w:numPr>
       </w:pPr>
       <w:r>
-        <w:t>WatiN testing from current recipes chapte</w:t>
-      </w:r>
-      <w:r>
-        <w:t xml:space="preserve">r </w:t>
+        <w:t xml:space="preserve">WatiN testing from current recipes chapter </w:t>
       </w:r>
     </w:p>
     <w:p>
@@ -1804,10 +1624,7 @@
         </w:numPr>
       </w:pPr>
       <w:r>
-        <w:t>Subcutaneous testing</w:t>
-      </w:r>
-      <w:r>
-        <w:t xml:space="preserve"> </w:t>
+        <w:t xml:space="preserve">Subcutaneous testing </w:t>
       </w:r>
     </w:p>
     <w:p>
@@ -1841,10 +1658,7 @@
         </w:numPr>
       </w:pPr>
       <w:r>
-        <w:t>Basic area example and when to use an area</w:t>
-      </w:r>
-      <w:r>
-        <w:t xml:space="preserve"> </w:t>
+        <w:t xml:space="preserve">Basic area example and when to use an area </w:t>
       </w:r>
     </w:p>
     <w:p>
@@ -1856,13 +1670,7 @@
         </w:numPr>
       </w:pPr>
       <w:r>
-        <w:t xml:space="preserve">Secure an area </w:t>
-      </w:r>
-      <w:r>
-        <w:t>with &lt;location/&gt; node in web.config</w:t>
-      </w:r>
-      <w:r>
-        <w:t xml:space="preserve"> </w:t>
+        <w:t xml:space="preserve">Secure an area with &lt;location/&gt; node in web.config </w:t>
       </w:r>
     </w:p>
     <w:p>
@@ -1874,10 +1682,7 @@
         </w:numPr>
       </w:pPr>
       <w:r>
-        <w:t>Generate links between areas</w:t>
-      </w:r>
-      <w:r>
-        <w:t xml:space="preserve"> </w:t>
+        <w:t xml:space="preserve">Generate links between areas </w:t>
       </w:r>
     </w:p>
     <w:p>
@@ -1890,10 +1695,7 @@
         <w:spacing w:after="280" w:afterAutospacing="1"/>
       </w:pPr>
       <w:r>
-        <w:t>Building and distributing components using portable areas (Eric)</w:t>
-      </w:r>
-      <w:r>
-        <w:t xml:space="preserve"> </w:t>
+        <w:t xml:space="preserve">Building and distributing components using portable areas (Eric) </w:t>
       </w:r>
     </w:p>
     <w:p>
@@ -1929,10 +1731,7 @@
         </w:numPr>
       </w:pPr>
       <w:r>
-        <w:t>Install in ASP.NET M</w:t>
-      </w:r>
-      <w:r>
-        <w:t xml:space="preserve">VC project   - </w:t>
+        <w:t xml:space="preserve">Install in ASP.NET MVC project   - </w:t>
       </w:r>
       <w:r>
         <w:rPr>
@@ -1965,10 +1764,7 @@
         </w:numPr>
       </w:pPr>
       <w:r>
-        <w:t>Distribute RSS Widget (Html.Rss(string url)) with portable area - where Html.Rss is a wrapper</w:t>
-      </w:r>
-      <w:r>
-        <w:t xml:space="preserve"> of an Html.Action( ) call. </w:t>
+        <w:t xml:space="preserve">Distribute RSS Widget (Html.Rss(string url)) with portable area - where Html.Rss is a wrapper of an Html.Action( ) call. </w:t>
       </w:r>
     </w:p>
     <w:p>
@@ -2065,13 +1861,7 @@
         <w:t>Autocomplete recipe (Ben)</w:t>
       </w:r>
       <w:r>
-        <w:t>   </w:t>
-      </w:r>
-      <w:r>
-        <w:t> </w:t>
-      </w:r>
-      <w:r>
-        <w:t xml:space="preserve"> </w:t>
+        <w:t xml:space="preserve">     </w:t>
       </w:r>
     </w:p>
     <w:sectPr>
@@ -2089,7 +1879,7 @@
     <w:nsid w:val="00000001"/>
     <w:multiLevelType w:val="hybridMultilevel"/>
     <w:tmpl w:val="00000001"/>
-    <w:lvl w:ilvl="0">
+    <w:lvl w:ilvl="0" w:tplc="679C63F6">
       <w:start w:val="1"/>
       <w:numFmt w:val="decimal"/>
       <w:lvlText w:val="%1."/>
@@ -2101,7 +1891,7 @@
         <w:ind w:left="720" w:hanging="360"/>
       </w:pPr>
     </w:lvl>
-    <w:lvl w:ilvl="1">
+    <w:lvl w:ilvl="1" w:tplc="5DD05EBE">
       <w:start w:val="1"/>
       <w:numFmt w:val="lowerLetter"/>
       <w:lvlText w:val="%2."/>
@@ -2113,7 +1903,7 @@
         <w:ind w:left="1440" w:hanging="360"/>
       </w:pPr>
     </w:lvl>
-    <w:lvl w:ilvl="2">
+    <w:lvl w:ilvl="2" w:tplc="F3ACB21E">
       <w:start w:val="1"/>
       <w:numFmt w:val="lowerRoman"/>
       <w:lvlText w:val="%3."/>
@@ -2125,7 +1915,7 @@
         <w:ind w:left="2160" w:hanging="180"/>
       </w:pPr>
     </w:lvl>
-    <w:lvl w:ilvl="3">
+    <w:lvl w:ilvl="3" w:tplc="B420B788">
       <w:start w:val="1"/>
       <w:numFmt w:val="decimal"/>
       <w:lvlText w:val="%4."/>
@@ -2137,7 +1927,7 @@
         <w:ind w:left="2880" w:hanging="360"/>
       </w:pPr>
     </w:lvl>
-    <w:lvl w:ilvl="4">
+    <w:lvl w:ilvl="4" w:tplc="8B885920">
       <w:start w:val="1"/>
       <w:numFmt w:val="lowerLetter"/>
       <w:lvlText w:val="%5."/>
@@ -2149,7 +1939,7 @@
         <w:ind w:left="3600" w:hanging="360"/>
       </w:pPr>
     </w:lvl>
-    <w:lvl w:ilvl="5">
+    <w:lvl w:ilvl="5" w:tplc="8E04D368">
       <w:start w:val="1"/>
       <w:numFmt w:val="lowerRoman"/>
       <w:lvlText w:val="%6."/>
@@ -2161,7 +1951,7 @@
         <w:ind w:left="4320" w:hanging="180"/>
       </w:pPr>
     </w:lvl>
-    <w:lvl w:ilvl="6">
+    <w:lvl w:ilvl="6" w:tplc="C158CFFC">
       <w:start w:val="1"/>
       <w:numFmt w:val="decimal"/>
       <w:lvlText w:val="%7."/>
@@ -2173,7 +1963,7 @@
         <w:ind w:left="5040" w:hanging="360"/>
       </w:pPr>
     </w:lvl>
-    <w:lvl w:ilvl="7">
+    <w:lvl w:ilvl="7" w:tplc="89982026">
       <w:start w:val="1"/>
       <w:numFmt w:val="lowerLetter"/>
       <w:lvlText w:val="%8."/>
@@ -2185,7 +1975,7 @@
         <w:ind w:left="5760" w:hanging="360"/>
       </w:pPr>
     </w:lvl>
-    <w:lvl w:ilvl="8">
+    <w:lvl w:ilvl="8" w:tplc="B4D85A3E">
       <w:start w:val="1"/>
       <w:numFmt w:val="lowerRoman"/>
       <w:lvlText w:val="%9."/>
@@ -2315,7 +2105,7 @@
     <w:nsid w:val="00000003"/>
     <w:multiLevelType w:val="hybridMultilevel"/>
     <w:tmpl w:val="00000003"/>
-    <w:lvl w:ilvl="0">
+    <w:lvl w:ilvl="0" w:tplc="6EC6FCD8">
       <w:start w:val="1"/>
       <w:numFmt w:val="bullet"/>
       <w:lvlText w:val=""/>
@@ -2330,7 +2120,7 @@
         <w:rFonts w:ascii="Symbol" w:hAnsi="Symbol"/>
       </w:rPr>
     </w:lvl>
-    <w:lvl w:ilvl="1">
+    <w:lvl w:ilvl="1" w:tplc="9C7A7230">
       <w:start w:val="1"/>
       <w:numFmt w:val="bullet"/>
       <w:lvlText w:val="o"/>
@@ -2345,7 +2135,7 @@
         <w:rFonts w:ascii="Courier New" w:hAnsi="Courier New"/>
       </w:rPr>
     </w:lvl>
-    <w:lvl w:ilvl="2">
+    <w:lvl w:ilvl="2" w:tplc="38349728">
       <w:start w:val="1"/>
       <w:numFmt w:val="bullet"/>
       <w:lvlText w:val=""/>
@@ -2360,7 +2150,7 @@
         <w:rFonts w:ascii="Wingdings" w:hAnsi="Wingdings"/>
       </w:rPr>
     </w:lvl>
-    <w:lvl w:ilvl="3">
+    <w:lvl w:ilvl="3" w:tplc="5F06057A">
       <w:start w:val="1"/>
       <w:numFmt w:val="bullet"/>
       <w:lvlText w:val=""/>
@@ -2375,7 +2165,7 @@
         <w:rFonts w:ascii="Symbol" w:hAnsi="Symbol"/>
       </w:rPr>
     </w:lvl>
-    <w:lvl w:ilvl="4">
+    <w:lvl w:ilvl="4" w:tplc="7F542C40">
       <w:start w:val="1"/>
       <w:numFmt w:val="bullet"/>
       <w:lvlText w:val="o"/>
@@ -2390,7 +2180,7 @@
         <w:rFonts w:ascii="Courier New" w:hAnsi="Courier New"/>
       </w:rPr>
     </w:lvl>
-    <w:lvl w:ilvl="5">
+    <w:lvl w:ilvl="5" w:tplc="1B7CA612">
       <w:start w:val="1"/>
       <w:numFmt w:val="bullet"/>
       <w:lvlText w:val=""/>
@@ -2405,7 +2195,7 @@
         <w:rFonts w:ascii="Wingdings" w:hAnsi="Wingdings"/>
       </w:rPr>
     </w:lvl>
-    <w:lvl w:ilvl="6">
+    <w:lvl w:ilvl="6" w:tplc="7FF8BA62">
       <w:start w:val="1"/>
       <w:numFmt w:val="bullet"/>
       <w:lvlText w:val=""/>
@@ -2420,7 +2210,7 @@
         <w:rFonts w:ascii="Symbol" w:hAnsi="Symbol"/>
       </w:rPr>
     </w:lvl>
-    <w:lvl w:ilvl="7">
+    <w:lvl w:ilvl="7" w:tplc="BEFE9580">
       <w:start w:val="1"/>
       <w:numFmt w:val="bullet"/>
       <w:lvlText w:val="o"/>
@@ -2435,7 +2225,7 @@
         <w:rFonts w:ascii="Courier New" w:hAnsi="Courier New"/>
       </w:rPr>
     </w:lvl>
-    <w:lvl w:ilvl="8">
+    <w:lvl w:ilvl="8" w:tplc="BFF2321C">
       <w:start w:val="1"/>
       <w:numFmt w:val="bullet"/>
       <w:lvlText w:val=""/>
@@ -2455,7 +2245,7 @@
     <w:nsid w:val="00000004"/>
     <w:multiLevelType w:val="hybridMultilevel"/>
     <w:tmpl w:val="00000004"/>
-    <w:lvl w:ilvl="0">
+    <w:lvl w:ilvl="0" w:tplc="E86AD61A">
       <w:start w:val="1"/>
       <w:numFmt w:val="bullet"/>
       <w:lvlText w:val=""/>
@@ -2470,7 +2260,7 @@
         <w:rFonts w:ascii="Symbol" w:hAnsi="Symbol"/>
       </w:rPr>
     </w:lvl>
-    <w:lvl w:ilvl="1">
+    <w:lvl w:ilvl="1" w:tplc="64AA3306">
       <w:start w:val="1"/>
       <w:numFmt w:val="bullet"/>
       <w:lvlText w:val="o"/>
@@ -2485,7 +2275,7 @@
         <w:rFonts w:ascii="Courier New" w:hAnsi="Courier New"/>
       </w:rPr>
     </w:lvl>
-    <w:lvl w:ilvl="2">
+    <w:lvl w:ilvl="2" w:tplc="B6BA9A98">
       <w:start w:val="1"/>
       <w:numFmt w:val="bullet"/>
       <w:lvlText w:val=""/>
@@ -2500,7 +2290,7 @@
         <w:rFonts w:ascii="Wingdings" w:hAnsi="Wingdings"/>
       </w:rPr>
     </w:lvl>
-    <w:lvl w:ilvl="3">
+    <w:lvl w:ilvl="3" w:tplc="35EAAF6C">
       <w:start w:val="1"/>
       <w:numFmt w:val="bullet"/>
       <w:lvlText w:val=""/>
@@ -2515,7 +2305,7 @@
         <w:rFonts w:ascii="Symbol" w:hAnsi="Symbol"/>
       </w:rPr>
     </w:lvl>
-    <w:lvl w:ilvl="4">
+    <w:lvl w:ilvl="4" w:tplc="45CC3258">
       <w:start w:val="1"/>
       <w:numFmt w:val="bullet"/>
       <w:lvlText w:val="o"/>
@@ -2530,7 +2320,7 @@
         <w:rFonts w:ascii="Courier New" w:hAnsi="Courier New"/>
       </w:rPr>
     </w:lvl>
-    <w:lvl w:ilvl="5">
+    <w:lvl w:ilvl="5" w:tplc="B59815A2">
       <w:start w:val="1"/>
       <w:numFmt w:val="bullet"/>
       <w:lvlText w:val=""/>
@@ -2545,7 +2335,7 @@
         <w:rFonts w:ascii="Wingdings" w:hAnsi="Wingdings"/>
       </w:rPr>
     </w:lvl>
-    <w:lvl w:ilvl="6">
+    <w:lvl w:ilvl="6" w:tplc="498AAEF0">
       <w:start w:val="1"/>
       <w:numFmt w:val="bullet"/>
       <w:lvlText w:val=""/>
@@ -2560,7 +2350,7 @@
         <w:rFonts w:ascii="Symbol" w:hAnsi="Symbol"/>
       </w:rPr>
     </w:lvl>
-    <w:lvl w:ilvl="7">
+    <w:lvl w:ilvl="7" w:tplc="CA3ACCE2">
       <w:start w:val="1"/>
       <w:numFmt w:val="bullet"/>
       <w:lvlText w:val="o"/>
@@ -2575,7 +2365,7 @@
         <w:rFonts w:ascii="Courier New" w:hAnsi="Courier New"/>
       </w:rPr>
     </w:lvl>
-    <w:lvl w:ilvl="8">
+    <w:lvl w:ilvl="8" w:tplc="94BED68C">
       <w:start w:val="1"/>
       <w:numFmt w:val="bullet"/>
       <w:lvlText w:val=""/>
@@ -2595,7 +2385,7 @@
     <w:nsid w:val="00000005"/>
     <w:multiLevelType w:val="hybridMultilevel"/>
     <w:tmpl w:val="00000005"/>
-    <w:lvl w:ilvl="0">
+    <w:lvl w:ilvl="0" w:tplc="EB0E27A6">
       <w:start w:val="1"/>
       <w:numFmt w:val="bullet"/>
       <w:lvlText w:val=""/>
@@ -2610,7 +2400,7 @@
         <w:rFonts w:ascii="Symbol" w:hAnsi="Symbol"/>
       </w:rPr>
     </w:lvl>
-    <w:lvl w:ilvl="1">
+    <w:lvl w:ilvl="1" w:tplc="97F8A408">
       <w:start w:val="1"/>
       <w:numFmt w:val="bullet"/>
       <w:lvlText w:val="o"/>
@@ -2625,7 +2415,7 @@
         <w:rFonts w:ascii="Courier New" w:hAnsi="Courier New"/>
       </w:rPr>
     </w:lvl>
-    <w:lvl w:ilvl="2">
+    <w:lvl w:ilvl="2" w:tplc="6E449ADA">
       <w:start w:val="1"/>
       <w:numFmt w:val="bullet"/>
       <w:lvlText w:val=""/>
@@ -2640,7 +2430,7 @@
         <w:rFonts w:ascii="Wingdings" w:hAnsi="Wingdings"/>
       </w:rPr>
     </w:lvl>
-    <w:lvl w:ilvl="3">
+    <w:lvl w:ilvl="3" w:tplc="4386E3A2">
       <w:start w:val="1"/>
       <w:numFmt w:val="bullet"/>
       <w:lvlText w:val=""/>
@@ -2655,7 +2445,7 @@
         <w:rFonts w:ascii="Symbol" w:hAnsi="Symbol"/>
       </w:rPr>
     </w:lvl>
-    <w:lvl w:ilvl="4">
+    <w:lvl w:ilvl="4" w:tplc="3D80D416">
       <w:start w:val="1"/>
       <w:numFmt w:val="bullet"/>
       <w:lvlText w:val="o"/>
@@ -2670,7 +2460,7 @@
         <w:rFonts w:ascii="Courier New" w:hAnsi="Courier New"/>
       </w:rPr>
     </w:lvl>
-    <w:lvl w:ilvl="5">
+    <w:lvl w:ilvl="5" w:tplc="D36421DE">
       <w:start w:val="1"/>
       <w:numFmt w:val="bullet"/>
       <w:lvlText w:val=""/>
@@ -2685,7 +2475,7 @@
         <w:rFonts w:ascii="Wingdings" w:hAnsi="Wingdings"/>
       </w:rPr>
     </w:lvl>
-    <w:lvl w:ilvl="6">
+    <w:lvl w:ilvl="6" w:tplc="A6988EDC">
       <w:start w:val="1"/>
       <w:numFmt w:val="bullet"/>
       <w:lvlText w:val=""/>
@@ -2700,7 +2490,7 @@
         <w:rFonts w:ascii="Symbol" w:hAnsi="Symbol"/>
       </w:rPr>
     </w:lvl>
-    <w:lvl w:ilvl="7">
+    <w:lvl w:ilvl="7" w:tplc="2F786876">
       <w:start w:val="1"/>
       <w:numFmt w:val="bullet"/>
       <w:lvlText w:val="o"/>
@@ -2715,7 +2505,7 @@
         <w:rFonts w:ascii="Courier New" w:hAnsi="Courier New"/>
       </w:rPr>
     </w:lvl>
-    <w:lvl w:ilvl="8">
+    <w:lvl w:ilvl="8" w:tplc="1234D616">
       <w:start w:val="1"/>
       <w:numFmt w:val="bullet"/>
       <w:lvlText w:val=""/>
@@ -2735,7 +2525,7 @@
     <w:nsid w:val="00000006"/>
     <w:multiLevelType w:val="hybridMultilevel"/>
     <w:tmpl w:val="00000006"/>
-    <w:lvl w:ilvl="0">
+    <w:lvl w:ilvl="0" w:tplc="B90E0536">
       <w:start w:val="1"/>
       <w:numFmt w:val="bullet"/>
       <w:lvlText w:val=""/>
@@ -2750,7 +2540,7 @@
         <w:rFonts w:ascii="Symbol" w:hAnsi="Symbol"/>
       </w:rPr>
     </w:lvl>
-    <w:lvl w:ilvl="1">
+    <w:lvl w:ilvl="1" w:tplc="3FF2ADC6">
       <w:start w:val="1"/>
       <w:numFmt w:val="bullet"/>
       <w:lvlText w:val="o"/>
@@ -2765,7 +2555,7 @@
         <w:rFonts w:ascii="Courier New" w:hAnsi="Courier New"/>
       </w:rPr>
     </w:lvl>
-    <w:lvl w:ilvl="2">
+    <w:lvl w:ilvl="2" w:tplc="F5904034">
       <w:start w:val="1"/>
       <w:numFmt w:val="bullet"/>
       <w:lvlText w:val=""/>
@@ -2780,7 +2570,7 @@
         <w:rFonts w:ascii="Wingdings" w:hAnsi="Wingdings"/>
       </w:rPr>
     </w:lvl>
-    <w:lvl w:ilvl="3">
+    <w:lvl w:ilvl="3" w:tplc="80908FCA">
       <w:start w:val="1"/>
       <w:numFmt w:val="bullet"/>
       <w:lvlText w:val=""/>
@@ -2795,7 +2585,7 @@
         <w:rFonts w:ascii="Symbol" w:hAnsi="Symbol"/>
       </w:rPr>
     </w:lvl>
-    <w:lvl w:ilvl="4">
+    <w:lvl w:ilvl="4" w:tplc="C50A8FCA">
       <w:start w:val="1"/>
       <w:numFmt w:val="bullet"/>
       <w:lvlText w:val="o"/>
@@ -2810,7 +2600,7 @@
         <w:rFonts w:ascii="Courier New" w:hAnsi="Courier New"/>
       </w:rPr>
     </w:lvl>
-    <w:lvl w:ilvl="5">
+    <w:lvl w:ilvl="5" w:tplc="B4DA9B6C">
       <w:start w:val="1"/>
       <w:numFmt w:val="bullet"/>
       <w:lvlText w:val=""/>
@@ -2825,7 +2615,7 @@
         <w:rFonts w:ascii="Wingdings" w:hAnsi="Wingdings"/>
       </w:rPr>
     </w:lvl>
-    <w:lvl w:ilvl="6">
+    <w:lvl w:ilvl="6" w:tplc="E5163AC8">
       <w:start w:val="1"/>
       <w:numFmt w:val="bullet"/>
       <w:lvlText w:val=""/>
@@ -2840,7 +2630,7 @@
         <w:rFonts w:ascii="Symbol" w:hAnsi="Symbol"/>
       </w:rPr>
     </w:lvl>
-    <w:lvl w:ilvl="7">
+    <w:lvl w:ilvl="7" w:tplc="951E22FA">
       <w:start w:val="1"/>
       <w:numFmt w:val="bullet"/>
       <w:lvlText w:val="o"/>
@@ -2855,7 +2645,7 @@
         <w:rFonts w:ascii="Courier New" w:hAnsi="Courier New"/>
       </w:rPr>
     </w:lvl>
-    <w:lvl w:ilvl="8">
+    <w:lvl w:ilvl="8" w:tplc="5A107EAE">
       <w:start w:val="1"/>
       <w:numFmt w:val="bullet"/>
       <w:lvlText w:val=""/>
@@ -2875,7 +2665,7 @@
     <w:nsid w:val="00000007"/>
     <w:multiLevelType w:val="hybridMultilevel"/>
     <w:tmpl w:val="00000007"/>
-    <w:lvl w:ilvl="0">
+    <w:lvl w:ilvl="0" w:tplc="D6424016">
       <w:start w:val="1"/>
       <w:numFmt w:val="bullet"/>
       <w:lvlText w:val=""/>
@@ -2890,7 +2680,7 @@
         <w:rFonts w:ascii="Symbol" w:hAnsi="Symbol"/>
       </w:rPr>
     </w:lvl>
-    <w:lvl w:ilvl="1">
+    <w:lvl w:ilvl="1" w:tplc="FB8E2142">
       <w:start w:val="1"/>
       <w:numFmt w:val="bullet"/>
       <w:lvlText w:val="o"/>
@@ -2905,7 +2695,7 @@
         <w:rFonts w:ascii="Courier New" w:hAnsi="Courier New"/>
       </w:rPr>
     </w:lvl>
-    <w:lvl w:ilvl="2">
+    <w:lvl w:ilvl="2" w:tplc="54105C8C">
       <w:start w:val="1"/>
       <w:numFmt w:val="bullet"/>
       <w:lvlText w:val=""/>
@@ -2920,7 +2710,7 @@
         <w:rFonts w:ascii="Wingdings" w:hAnsi="Wingdings"/>
       </w:rPr>
     </w:lvl>
-    <w:lvl w:ilvl="3">
+    <w:lvl w:ilvl="3" w:tplc="F398D16A">
       <w:start w:val="1"/>
       <w:numFmt w:val="bullet"/>
       <w:lvlText w:val=""/>
@@ -2935,7 +2725,7 @@
         <w:rFonts w:ascii="Symbol" w:hAnsi="Symbol"/>
       </w:rPr>
     </w:lvl>
-    <w:lvl w:ilvl="4">
+    <w:lvl w:ilvl="4" w:tplc="82683BF8">
       <w:start w:val="1"/>
       <w:numFmt w:val="bullet"/>
       <w:lvlText w:val="o"/>
@@ -2950,7 +2740,7 @@
         <w:rFonts w:ascii="Courier New" w:hAnsi="Courier New"/>
       </w:rPr>
     </w:lvl>
-    <w:lvl w:ilvl="5">
+    <w:lvl w:ilvl="5" w:tplc="102CAE3C">
       <w:start w:val="1"/>
       <w:numFmt w:val="bullet"/>
       <w:lvlText w:val=""/>
@@ -2965,7 +2755,7 @@
         <w:rFonts w:ascii="Wingdings" w:hAnsi="Wingdings"/>
       </w:rPr>
     </w:lvl>
-    <w:lvl w:ilvl="6">
+    <w:lvl w:ilvl="6" w:tplc="D506EC2E">
       <w:start w:val="1"/>
       <w:numFmt w:val="bullet"/>
       <w:lvlText w:val=""/>
@@ -2980,7 +2770,7 @@
         <w:rFonts w:ascii="Symbol" w:hAnsi="Symbol"/>
       </w:rPr>
     </w:lvl>
-    <w:lvl w:ilvl="7">
+    <w:lvl w:ilvl="7" w:tplc="3844E862">
       <w:start w:val="1"/>
       <w:numFmt w:val="bullet"/>
       <w:lvlText w:val="o"/>
@@ -2995,7 +2785,7 @@
         <w:rFonts w:ascii="Courier New" w:hAnsi="Courier New"/>
       </w:rPr>
     </w:lvl>
-    <w:lvl w:ilvl="8">
+    <w:lvl w:ilvl="8" w:tplc="9634B9AC">
       <w:start w:val="1"/>
       <w:numFmt w:val="bullet"/>
       <w:lvlText w:val=""/>
@@ -3015,7 +2805,7 @@
     <w:nsid w:val="00000008"/>
     <w:multiLevelType w:val="hybridMultilevel"/>
     <w:tmpl w:val="00000008"/>
-    <w:lvl w:ilvl="0">
+    <w:lvl w:ilvl="0" w:tplc="A032266C">
       <w:start w:val="1"/>
       <w:numFmt w:val="bullet"/>
       <w:lvlText w:val=""/>
@@ -3030,7 +2820,7 @@
         <w:rFonts w:ascii="Symbol" w:hAnsi="Symbol"/>
       </w:rPr>
     </w:lvl>
-    <w:lvl w:ilvl="1">
+    <w:lvl w:ilvl="1" w:tplc="500424AA">
       <w:start w:val="1"/>
       <w:numFmt w:val="bullet"/>
       <w:lvlText w:val="o"/>
@@ -3045,7 +2835,7 @@
         <w:rFonts w:ascii="Courier New" w:hAnsi="Courier New"/>
       </w:rPr>
     </w:lvl>
-    <w:lvl w:ilvl="2">
+    <w:lvl w:ilvl="2" w:tplc="14BE374E">
       <w:start w:val="1"/>
       <w:numFmt w:val="bullet"/>
       <w:lvlText w:val=""/>
@@ -3060,7 +2850,7 @@
         <w:rFonts w:ascii="Wingdings" w:hAnsi="Wingdings"/>
       </w:rPr>
     </w:lvl>
-    <w:lvl w:ilvl="3">
+    <w:lvl w:ilvl="3" w:tplc="19065F68">
       <w:start w:val="1"/>
       <w:numFmt w:val="bullet"/>
       <w:lvlText w:val=""/>
@@ -3075,7 +2865,7 @@
         <w:rFonts w:ascii="Symbol" w:hAnsi="Symbol"/>
       </w:rPr>
     </w:lvl>
-    <w:lvl w:ilvl="4">
+    <w:lvl w:ilvl="4" w:tplc="87ECDC76">
       <w:start w:val="1"/>
       <w:numFmt w:val="bullet"/>
       <w:lvlText w:val="o"/>
@@ -3090,7 +2880,7 @@
         <w:rFonts w:ascii="Courier New" w:hAnsi="Courier New"/>
       </w:rPr>
     </w:lvl>
-    <w:lvl w:ilvl="5">
+    <w:lvl w:ilvl="5" w:tplc="261A137C">
       <w:start w:val="1"/>
       <w:numFmt w:val="bullet"/>
       <w:lvlText w:val=""/>
@@ -3105,7 +2895,7 @@
         <w:rFonts w:ascii="Wingdings" w:hAnsi="Wingdings"/>
       </w:rPr>
     </w:lvl>
-    <w:lvl w:ilvl="6">
+    <w:lvl w:ilvl="6" w:tplc="E204546E">
       <w:start w:val="1"/>
       <w:numFmt w:val="bullet"/>
       <w:lvlText w:val=""/>
@@ -3120,7 +2910,7 @@
         <w:rFonts w:ascii="Symbol" w:hAnsi="Symbol"/>
       </w:rPr>
     </w:lvl>
-    <w:lvl w:ilvl="7">
+    <w:lvl w:ilvl="7" w:tplc="68B8BF8E">
       <w:start w:val="1"/>
       <w:numFmt w:val="bullet"/>
       <w:lvlText w:val="o"/>
@@ -3135,7 +2925,7 @@
         <w:rFonts w:ascii="Courier New" w:hAnsi="Courier New"/>
       </w:rPr>
     </w:lvl>
-    <w:lvl w:ilvl="8">
+    <w:lvl w:ilvl="8" w:tplc="50BEF336">
       <w:start w:val="1"/>
       <w:numFmt w:val="bullet"/>
       <w:lvlText w:val=""/>
@@ -3155,7 +2945,7 @@
     <w:nsid w:val="00000009"/>
     <w:multiLevelType w:val="hybridMultilevel"/>
     <w:tmpl w:val="00000009"/>
-    <w:lvl w:ilvl="0">
+    <w:lvl w:ilvl="0" w:tplc="F17A5B20">
       <w:start w:val="1"/>
       <w:numFmt w:val="bullet"/>
       <w:lvlText w:val=""/>
@@ -3170,7 +2960,7 @@
         <w:rFonts w:ascii="Symbol" w:hAnsi="Symbol"/>
       </w:rPr>
     </w:lvl>
-    <w:lvl w:ilvl="1">
+    <w:lvl w:ilvl="1" w:tplc="4CAE17F6">
       <w:start w:val="1"/>
       <w:numFmt w:val="bullet"/>
       <w:lvlText w:val="o"/>
@@ -3185,7 +2975,7 @@
         <w:rFonts w:ascii="Courier New" w:hAnsi="Courier New"/>
       </w:rPr>
     </w:lvl>
-    <w:lvl w:ilvl="2">
+    <w:lvl w:ilvl="2" w:tplc="A30C809A">
       <w:start w:val="1"/>
       <w:numFmt w:val="bullet"/>
       <w:lvlText w:val=""/>
@@ -3200,7 +2990,7 @@
         <w:rFonts w:ascii="Wingdings" w:hAnsi="Wingdings"/>
       </w:rPr>
     </w:lvl>
-    <w:lvl w:ilvl="3">
+    <w:lvl w:ilvl="3" w:tplc="2EDAAED4">
       <w:start w:val="1"/>
       <w:numFmt w:val="bullet"/>
       <w:lvlText w:val=""/>
@@ -3215,7 +3005,7 @@
         <w:rFonts w:ascii="Symbol" w:hAnsi="Symbol"/>
       </w:rPr>
     </w:lvl>
-    <w:lvl w:ilvl="4">
+    <w:lvl w:ilvl="4" w:tplc="A93E25E2">
       <w:start w:val="1"/>
       <w:numFmt w:val="bullet"/>
       <w:lvlText w:val="o"/>
@@ -3230,7 +3020,7 @@
         <w:rFonts w:ascii="Courier New" w:hAnsi="Courier New"/>
       </w:rPr>
     </w:lvl>
-    <w:lvl w:ilvl="5">
+    <w:lvl w:ilvl="5" w:tplc="D2F0BE74">
       <w:start w:val="1"/>
       <w:numFmt w:val="bullet"/>
       <w:lvlText w:val=""/>
@@ -3245,7 +3035,7 @@
         <w:rFonts w:ascii="Wingdings" w:hAnsi="Wingdings"/>
       </w:rPr>
     </w:lvl>
-    <w:lvl w:ilvl="6">
+    <w:lvl w:ilvl="6" w:tplc="E01AD4E8">
       <w:start w:val="1"/>
       <w:numFmt w:val="bullet"/>
       <w:lvlText w:val=""/>
@@ -3260,7 +3050,7 @@
         <w:rFonts w:ascii="Symbol" w:hAnsi="Symbol"/>
       </w:rPr>
     </w:lvl>
-    <w:lvl w:ilvl="7">
+    <w:lvl w:ilvl="7" w:tplc="81BA209C">
       <w:start w:val="1"/>
       <w:numFmt w:val="bullet"/>
       <w:lvlText w:val="o"/>
@@ -3275,7 +3065,7 @@
         <w:rFonts w:ascii="Courier New" w:hAnsi="Courier New"/>
       </w:rPr>
     </w:lvl>
-    <w:lvl w:ilvl="8">
+    <w:lvl w:ilvl="8" w:tplc="41FCED92">
       <w:start w:val="1"/>
       <w:numFmt w:val="bullet"/>
       <w:lvlText w:val=""/>
@@ -3295,7 +3085,7 @@
     <w:nsid w:val="0000000A"/>
     <w:multiLevelType w:val="hybridMultilevel"/>
     <w:tmpl w:val="0000000A"/>
-    <w:lvl w:ilvl="0">
+    <w:lvl w:ilvl="0" w:tplc="276828BE">
       <w:start w:val="1"/>
       <w:numFmt w:val="bullet"/>
       <w:lvlText w:val=""/>
@@ -3310,7 +3100,7 @@
         <w:rFonts w:ascii="Symbol" w:hAnsi="Symbol"/>
       </w:rPr>
     </w:lvl>
-    <w:lvl w:ilvl="1">
+    <w:lvl w:ilvl="1" w:tplc="4D8421CA">
       <w:start w:val="1"/>
       <w:numFmt w:val="bullet"/>
       <w:lvlText w:val="o"/>
@@ -3325,7 +3115,7 @@
         <w:rFonts w:ascii="Courier New" w:hAnsi="Courier New"/>
       </w:rPr>
     </w:lvl>
-    <w:lvl w:ilvl="2">
+    <w:lvl w:ilvl="2" w:tplc="9154E1E8">
       <w:start w:val="1"/>
       <w:numFmt w:val="bullet"/>
       <w:lvlText w:val=""/>
@@ -3340,7 +3130,7 @@
         <w:rFonts w:ascii="Wingdings" w:hAnsi="Wingdings"/>
       </w:rPr>
     </w:lvl>
-    <w:lvl w:ilvl="3">
+    <w:lvl w:ilvl="3" w:tplc="3BD82F6C">
       <w:start w:val="1"/>
       <w:numFmt w:val="bullet"/>
       <w:lvlText w:val=""/>
@@ -3355,7 +3145,7 @@
         <w:rFonts w:ascii="Symbol" w:hAnsi="Symbol"/>
       </w:rPr>
     </w:lvl>
-    <w:lvl w:ilvl="4">
+    <w:lvl w:ilvl="4" w:tplc="8B92EFC4">
       <w:start w:val="1"/>
       <w:numFmt w:val="bullet"/>
       <w:lvlText w:val="o"/>
@@ -3370,7 +3160,7 @@
         <w:rFonts w:ascii="Courier New" w:hAnsi="Courier New"/>
       </w:rPr>
     </w:lvl>
-    <w:lvl w:ilvl="5">
+    <w:lvl w:ilvl="5" w:tplc="F402A1B6">
       <w:start w:val="1"/>
       <w:numFmt w:val="bullet"/>
       <w:lvlText w:val=""/>
@@ -3385,7 +3175,7 @@
         <w:rFonts w:ascii="Wingdings" w:hAnsi="Wingdings"/>
       </w:rPr>
     </w:lvl>
-    <w:lvl w:ilvl="6">
+    <w:lvl w:ilvl="6" w:tplc="44087CE2">
       <w:start w:val="1"/>
       <w:numFmt w:val="bullet"/>
       <w:lvlText w:val=""/>
@@ -3400,7 +3190,7 @@
         <w:rFonts w:ascii="Symbol" w:hAnsi="Symbol"/>
       </w:rPr>
     </w:lvl>
-    <w:lvl w:ilvl="7">
+    <w:lvl w:ilvl="7" w:tplc="85D80EC2">
       <w:start w:val="1"/>
       <w:numFmt w:val="bullet"/>
       <w:lvlText w:val="o"/>
@@ -3415,7 +3205,7 @@
         <w:rFonts w:ascii="Courier New" w:hAnsi="Courier New"/>
       </w:rPr>
     </w:lvl>
-    <w:lvl w:ilvl="8">
+    <w:lvl w:ilvl="8" w:tplc="70C6E8CE">
       <w:start w:val="1"/>
       <w:numFmt w:val="bullet"/>
       <w:lvlText w:val=""/>
@@ -3435,7 +3225,7 @@
     <w:nsid w:val="0000000B"/>
     <w:multiLevelType w:val="hybridMultilevel"/>
     <w:tmpl w:val="0000000B"/>
-    <w:lvl w:ilvl="0">
+    <w:lvl w:ilvl="0" w:tplc="C6789928">
       <w:start w:val="1"/>
       <w:numFmt w:val="bullet"/>
       <w:lvlText w:val=""/>
@@ -3450,7 +3240,7 @@
         <w:rFonts w:ascii="Symbol" w:hAnsi="Symbol"/>
       </w:rPr>
     </w:lvl>
-    <w:lvl w:ilvl="1">
+    <w:lvl w:ilvl="1" w:tplc="FB689002">
       <w:start w:val="1"/>
       <w:numFmt w:val="bullet"/>
       <w:lvlText w:val="o"/>
@@ -3465,7 +3255,7 @@
         <w:rFonts w:ascii="Courier New" w:hAnsi="Courier New"/>
       </w:rPr>
     </w:lvl>
-    <w:lvl w:ilvl="2">
+    <w:lvl w:ilvl="2" w:tplc="24B0BB26">
       <w:start w:val="1"/>
       <w:numFmt w:val="bullet"/>
       <w:lvlText w:val=""/>
@@ -3480,7 +3270,7 @@
         <w:rFonts w:ascii="Wingdings" w:hAnsi="Wingdings"/>
       </w:rPr>
     </w:lvl>
-    <w:lvl w:ilvl="3">
+    <w:lvl w:ilvl="3" w:tplc="238C0196">
       <w:start w:val="1"/>
       <w:numFmt w:val="bullet"/>
       <w:lvlText w:val=""/>
@@ -3495,7 +3285,7 @@
         <w:rFonts w:ascii="Symbol" w:hAnsi="Symbol"/>
       </w:rPr>
     </w:lvl>
-    <w:lvl w:ilvl="4">
+    <w:lvl w:ilvl="4" w:tplc="35AA1CBA">
       <w:start w:val="1"/>
       <w:numFmt w:val="bullet"/>
       <w:lvlText w:val="o"/>
@@ -3510,7 +3300,7 @@
         <w:rFonts w:ascii="Courier New" w:hAnsi="Courier New"/>
       </w:rPr>
     </w:lvl>
-    <w:lvl w:ilvl="5">
+    <w:lvl w:ilvl="5" w:tplc="548CE664">
       <w:start w:val="1"/>
       <w:numFmt w:val="bullet"/>
       <w:lvlText w:val=""/>
@@ -3525,7 +3315,7 @@
         <w:rFonts w:ascii="Wingdings" w:hAnsi="Wingdings"/>
       </w:rPr>
     </w:lvl>
-    <w:lvl w:ilvl="6">
+    <w:lvl w:ilvl="6" w:tplc="4B2E97B2">
       <w:start w:val="1"/>
       <w:numFmt w:val="bullet"/>
       <w:lvlText w:val=""/>
@@ -3540,7 +3330,7 @@
         <w:rFonts w:ascii="Symbol" w:hAnsi="Symbol"/>
       </w:rPr>
     </w:lvl>
-    <w:lvl w:ilvl="7">
+    <w:lvl w:ilvl="7" w:tplc="12AEEDAE">
       <w:start w:val="1"/>
       <w:numFmt w:val="bullet"/>
       <w:lvlText w:val="o"/>
@@ -3555,7 +3345,7 @@
         <w:rFonts w:ascii="Courier New" w:hAnsi="Courier New"/>
       </w:rPr>
     </w:lvl>
-    <w:lvl w:ilvl="8">
+    <w:lvl w:ilvl="8" w:tplc="B2FACEE6">
       <w:start w:val="1"/>
       <w:numFmt w:val="bullet"/>
       <w:lvlText w:val=""/>
@@ -3575,7 +3365,7 @@
     <w:nsid w:val="0000000C"/>
     <w:multiLevelType w:val="hybridMultilevel"/>
     <w:tmpl w:val="0000000C"/>
-    <w:lvl w:ilvl="0">
+    <w:lvl w:ilvl="0" w:tplc="36B89F16">
       <w:start w:val="1"/>
       <w:numFmt w:val="bullet"/>
       <w:lvlText w:val=""/>
@@ -3590,7 +3380,7 @@
         <w:rFonts w:ascii="Symbol" w:hAnsi="Symbol"/>
       </w:rPr>
     </w:lvl>
-    <w:lvl w:ilvl="1">
+    <w:lvl w:ilvl="1" w:tplc="B1D26CB4">
       <w:start w:val="1"/>
       <w:numFmt w:val="bullet"/>
       <w:lvlText w:val="o"/>
@@ -3605,7 +3395,7 @@
         <w:rFonts w:ascii="Courier New" w:hAnsi="Courier New"/>
       </w:rPr>
     </w:lvl>
-    <w:lvl w:ilvl="2">
+    <w:lvl w:ilvl="2" w:tplc="BDE8F3C2">
       <w:start w:val="1"/>
       <w:numFmt w:val="bullet"/>
       <w:lvlText w:val=""/>
@@ -3620,7 +3410,7 @@
         <w:rFonts w:ascii="Wingdings" w:hAnsi="Wingdings"/>
       </w:rPr>
     </w:lvl>
-    <w:lvl w:ilvl="3">
+    <w:lvl w:ilvl="3" w:tplc="04F6C568">
       <w:start w:val="1"/>
       <w:numFmt w:val="bullet"/>
       <w:lvlText w:val=""/>
@@ -3635,7 +3425,7 @@
         <w:rFonts w:ascii="Symbol" w:hAnsi="Symbol"/>
       </w:rPr>
     </w:lvl>
-    <w:lvl w:ilvl="4">
+    <w:lvl w:ilvl="4" w:tplc="B45839A6">
       <w:start w:val="1"/>
       <w:numFmt w:val="bullet"/>
       <w:lvlText w:val="o"/>
@@ -3650,7 +3440,7 @@
         <w:rFonts w:ascii="Courier New" w:hAnsi="Courier New"/>
       </w:rPr>
     </w:lvl>
-    <w:lvl w:ilvl="5">
+    <w:lvl w:ilvl="5" w:tplc="08CA8562">
       <w:start w:val="1"/>
       <w:numFmt w:val="bullet"/>
       <w:lvlText w:val=""/>
@@ -3665,7 +3455,7 @@
         <w:rFonts w:ascii="Wingdings" w:hAnsi="Wingdings"/>
       </w:rPr>
     </w:lvl>
-    <w:lvl w:ilvl="6">
+    <w:lvl w:ilvl="6" w:tplc="6CCAFEA0">
       <w:start w:val="1"/>
       <w:numFmt w:val="bullet"/>
       <w:lvlText w:val=""/>
@@ -3680,7 +3470,7 @@
         <w:rFonts w:ascii="Symbol" w:hAnsi="Symbol"/>
       </w:rPr>
     </w:lvl>
-    <w:lvl w:ilvl="7">
+    <w:lvl w:ilvl="7" w:tplc="F866EF14">
       <w:start w:val="1"/>
       <w:numFmt w:val="bullet"/>
       <w:lvlText w:val="o"/>
@@ -3695,7 +3485,7 @@
         <w:rFonts w:ascii="Courier New" w:hAnsi="Courier New"/>
       </w:rPr>
     </w:lvl>
-    <w:lvl w:ilvl="8">
+    <w:lvl w:ilvl="8" w:tplc="83340AF4">
       <w:start w:val="1"/>
       <w:numFmt w:val="bullet"/>
       <w:lvlText w:val=""/>
@@ -3715,7 +3505,7 @@
     <w:nsid w:val="0000000D"/>
     <w:multiLevelType w:val="hybridMultilevel"/>
     <w:tmpl w:val="0000000D"/>
-    <w:lvl w:ilvl="0">
+    <w:lvl w:ilvl="0" w:tplc="BD6EB034">
       <w:start w:val="1"/>
       <w:numFmt w:val="bullet"/>
       <w:lvlText w:val=""/>
@@ -3730,7 +3520,7 @@
         <w:rFonts w:ascii="Symbol" w:hAnsi="Symbol"/>
       </w:rPr>
     </w:lvl>
-    <w:lvl w:ilvl="1">
+    <w:lvl w:ilvl="1" w:tplc="25CED4C8">
       <w:start w:val="1"/>
       <w:numFmt w:val="bullet"/>
       <w:lvlText w:val="o"/>
@@ -3745,7 +3535,7 @@
         <w:rFonts w:ascii="Courier New" w:hAnsi="Courier New"/>
       </w:rPr>
     </w:lvl>
-    <w:lvl w:ilvl="2">
+    <w:lvl w:ilvl="2" w:tplc="9190C302">
       <w:start w:val="1"/>
       <w:numFmt w:val="bullet"/>
       <w:lvlText w:val=""/>
@@ -3760,7 +3550,7 @@
         <w:rFonts w:ascii="Wingdings" w:hAnsi="Wingdings"/>
       </w:rPr>
     </w:lvl>
-    <w:lvl w:ilvl="3">
+    <w:lvl w:ilvl="3" w:tplc="99D06558">
       <w:start w:val="1"/>
       <w:numFmt w:val="bullet"/>
       <w:lvlText w:val=""/>
@@ -3775,7 +3565,7 @@
         <w:rFonts w:ascii="Symbol" w:hAnsi="Symbol"/>
       </w:rPr>
     </w:lvl>
-    <w:lvl w:ilvl="4">
+    <w:lvl w:ilvl="4" w:tplc="580065D6">
       <w:start w:val="1"/>
       <w:numFmt w:val="bullet"/>
       <w:lvlText w:val="o"/>
@@ -3790,7 +3580,7 @@
         <w:rFonts w:ascii="Courier New" w:hAnsi="Courier New"/>
       </w:rPr>
     </w:lvl>
-    <w:lvl w:ilvl="5">
+    <w:lvl w:ilvl="5" w:tplc="448E8A9A">
       <w:start w:val="1"/>
       <w:numFmt w:val="bullet"/>
       <w:lvlText w:val=""/>
@@ -3805,7 +3595,7 @@
         <w:rFonts w:ascii="Wingdings" w:hAnsi="Wingdings"/>
       </w:rPr>
     </w:lvl>
-    <w:lvl w:ilvl="6">
+    <w:lvl w:ilvl="6" w:tplc="C1BCE974">
       <w:start w:val="1"/>
       <w:numFmt w:val="bullet"/>
       <w:lvlText w:val=""/>
@@ -3820,7 +3610,7 @@
         <w:rFonts w:ascii="Symbol" w:hAnsi="Symbol"/>
       </w:rPr>
     </w:lvl>
-    <w:lvl w:ilvl="7">
+    <w:lvl w:ilvl="7" w:tplc="A78635E2">
       <w:start w:val="1"/>
       <w:numFmt w:val="bullet"/>
       <w:lvlText w:val="o"/>
@@ -3835,7 +3625,7 @@
         <w:rFonts w:ascii="Courier New" w:hAnsi="Courier New"/>
       </w:rPr>
     </w:lvl>
-    <w:lvl w:ilvl="8">
+    <w:lvl w:ilvl="8" w:tplc="708630FE">
       <w:start w:val="1"/>
       <w:numFmt w:val="bullet"/>
       <w:lvlText w:val=""/>
@@ -3855,7 +3645,7 @@
     <w:nsid w:val="0000000E"/>
     <w:multiLevelType w:val="hybridMultilevel"/>
     <w:tmpl w:val="0000000E"/>
-    <w:lvl w:ilvl="0">
+    <w:lvl w:ilvl="0" w:tplc="059C6D02">
       <w:start w:val="1"/>
       <w:numFmt w:val="bullet"/>
       <w:lvlText w:val=""/>
@@ -3870,7 +3660,7 @@
         <w:rFonts w:ascii="Symbol" w:hAnsi="Symbol"/>
       </w:rPr>
     </w:lvl>
-    <w:lvl w:ilvl="1">
+    <w:lvl w:ilvl="1" w:tplc="50A0972A">
       <w:start w:val="1"/>
       <w:numFmt w:val="bullet"/>
       <w:lvlText w:val="o"/>
@@ -3885,7 +3675,7 @@
         <w:rFonts w:ascii="Courier New" w:hAnsi="Courier New"/>
       </w:rPr>
     </w:lvl>
-    <w:lvl w:ilvl="2">
+    <w:lvl w:ilvl="2" w:tplc="93A47CE2">
       <w:start w:val="1"/>
       <w:numFmt w:val="bullet"/>
       <w:lvlText w:val=""/>
@@ -3900,7 +3690,7 @@
         <w:rFonts w:ascii="Wingdings" w:hAnsi="Wingdings"/>
       </w:rPr>
     </w:lvl>
-    <w:lvl w:ilvl="3">
+    <w:lvl w:ilvl="3" w:tplc="63C4D7D6">
       <w:start w:val="1"/>
       <w:numFmt w:val="bullet"/>
       <w:lvlText w:val=""/>
@@ -3915,7 +3705,7 @@
         <w:rFonts w:ascii="Symbol" w:hAnsi="Symbol"/>
       </w:rPr>
     </w:lvl>
-    <w:lvl w:ilvl="4">
+    <w:lvl w:ilvl="4" w:tplc="CCCC4872">
       <w:start w:val="1"/>
       <w:numFmt w:val="bullet"/>
       <w:lvlText w:val="o"/>
@@ -3930,7 +3720,7 @@
         <w:rFonts w:ascii="Courier New" w:hAnsi="Courier New"/>
       </w:rPr>
     </w:lvl>
-    <w:lvl w:ilvl="5">
+    <w:lvl w:ilvl="5" w:tplc="C2EC4BB8">
       <w:start w:val="1"/>
       <w:numFmt w:val="bullet"/>
       <w:lvlText w:val=""/>
@@ -3945,7 +3735,7 @@
         <w:rFonts w:ascii="Wingdings" w:hAnsi="Wingdings"/>
       </w:rPr>
     </w:lvl>
-    <w:lvl w:ilvl="6">
+    <w:lvl w:ilvl="6" w:tplc="21367F4E">
       <w:start w:val="1"/>
       <w:numFmt w:val="bullet"/>
       <w:lvlText w:val=""/>
@@ -3960,7 +3750,7 @@
         <w:rFonts w:ascii="Symbol" w:hAnsi="Symbol"/>
       </w:rPr>
     </w:lvl>
-    <w:lvl w:ilvl="7">
+    <w:lvl w:ilvl="7" w:tplc="7798A858">
       <w:start w:val="1"/>
       <w:numFmt w:val="bullet"/>
       <w:lvlText w:val="o"/>
@@ -3975,7 +3765,7 @@
         <w:rFonts w:ascii="Courier New" w:hAnsi="Courier New"/>
       </w:rPr>
     </w:lvl>
-    <w:lvl w:ilvl="8">
+    <w:lvl w:ilvl="8" w:tplc="C8E21DDE">
       <w:start w:val="1"/>
       <w:numFmt w:val="bullet"/>
       <w:lvlText w:val=""/>
@@ -3995,7 +3785,7 @@
     <w:nsid w:val="0000000F"/>
     <w:multiLevelType w:val="hybridMultilevel"/>
     <w:tmpl w:val="0000000F"/>
-    <w:lvl w:ilvl="0">
+    <w:lvl w:ilvl="0" w:tplc="F2E260F0">
       <w:start w:val="1"/>
       <w:numFmt w:val="bullet"/>
       <w:lvlText w:val=""/>
@@ -4010,7 +3800,7 @@
         <w:rFonts w:ascii="Symbol" w:hAnsi="Symbol"/>
       </w:rPr>
     </w:lvl>
-    <w:lvl w:ilvl="1">
+    <w:lvl w:ilvl="1" w:tplc="3E80078C">
       <w:start w:val="1"/>
       <w:numFmt w:val="bullet"/>
       <w:lvlText w:val="o"/>
@@ -4025,7 +3815,7 @@
         <w:rFonts w:ascii="Courier New" w:hAnsi="Courier New"/>
       </w:rPr>
     </w:lvl>
-    <w:lvl w:ilvl="2">
+    <w:lvl w:ilvl="2" w:tplc="DBF6FEEE">
       <w:start w:val="1"/>
       <w:numFmt w:val="bullet"/>
       <w:lvlText w:val=""/>
@@ -4040,7 +3830,7 @@
         <w:rFonts w:ascii="Wingdings" w:hAnsi="Wingdings"/>
       </w:rPr>
     </w:lvl>
-    <w:lvl w:ilvl="3">
+    <w:lvl w:ilvl="3" w:tplc="7B68E82A">
       <w:start w:val="1"/>
       <w:numFmt w:val="bullet"/>
       <w:lvlText w:val=""/>
@@ -4055,7 +3845,7 @@
         <w:rFonts w:ascii="Symbol" w:hAnsi="Symbol"/>
       </w:rPr>
     </w:lvl>
-    <w:lvl w:ilvl="4">
+    <w:lvl w:ilvl="4" w:tplc="56F2EE1E">
       <w:start w:val="1"/>
       <w:numFmt w:val="bullet"/>
       <w:lvlText w:val="o"/>
@@ -4070,7 +3860,7 @@
         <w:rFonts w:ascii="Courier New" w:hAnsi="Courier New"/>
       </w:rPr>
     </w:lvl>
-    <w:lvl w:ilvl="5">
+    <w:lvl w:ilvl="5" w:tplc="8F5C32C8">
       <w:start w:val="1"/>
       <w:numFmt w:val="bullet"/>
       <w:lvlText w:val=""/>
@@ -4085,7 +3875,7 @@
         <w:rFonts w:ascii="Wingdings" w:hAnsi="Wingdings"/>
       </w:rPr>
     </w:lvl>
-    <w:lvl w:ilvl="6">
+    <w:lvl w:ilvl="6" w:tplc="8B2A3390">
       <w:start w:val="1"/>
       <w:numFmt w:val="bullet"/>
       <w:lvlText w:val=""/>
@@ -4100,7 +3890,7 @@
         <w:rFonts w:ascii="Symbol" w:hAnsi="Symbol"/>
       </w:rPr>
     </w:lvl>
-    <w:lvl w:ilvl="7">
+    <w:lvl w:ilvl="7" w:tplc="7506E16E">
       <w:start w:val="1"/>
       <w:numFmt w:val="bullet"/>
       <w:lvlText w:val="o"/>
@@ -4115,7 +3905,7 @@
         <w:rFonts w:ascii="Courier New" w:hAnsi="Courier New"/>
       </w:rPr>
     </w:lvl>
-    <w:lvl w:ilvl="8">
+    <w:lvl w:ilvl="8" w:tplc="FE5E07C6">
       <w:start w:val="1"/>
       <w:numFmt w:val="bullet"/>
       <w:lvlText w:val=""/>
@@ -4248,7 +4038,7 @@
     <w:nsid w:val="00000011"/>
     <w:multiLevelType w:val="hybridMultilevel"/>
     <w:tmpl w:val="00000011"/>
-    <w:lvl w:ilvl="0">
+    <w:lvl w:ilvl="0" w:tplc="14348780">
       <w:start w:val="1"/>
       <w:numFmt w:val="bullet"/>
       <w:lvlText w:val=""/>
@@ -4263,7 +4053,7 @@
         <w:rFonts w:ascii="Symbol" w:hAnsi="Symbol"/>
       </w:rPr>
     </w:lvl>
-    <w:lvl w:ilvl="1">
+    <w:lvl w:ilvl="1" w:tplc="BBBEF490">
       <w:start w:val="1"/>
       <w:numFmt w:val="bullet"/>
       <w:lvlText w:val="o"/>
@@ -4278,7 +4068,7 @@
         <w:rFonts w:ascii="Courier New" w:hAnsi="Courier New"/>
       </w:rPr>
     </w:lvl>
-    <w:lvl w:ilvl="2">
+    <w:lvl w:ilvl="2" w:tplc="FDB6CCF0">
       <w:start w:val="1"/>
       <w:numFmt w:val="bullet"/>
       <w:lvlText w:val=""/>
@@ -4293,7 +4083,7 @@
         <w:rFonts w:ascii="Wingdings" w:hAnsi="Wingdings"/>
       </w:rPr>
     </w:lvl>
-    <w:lvl w:ilvl="3">
+    <w:lvl w:ilvl="3" w:tplc="C204C306">
       <w:start w:val="1"/>
       <w:numFmt w:val="bullet"/>
       <w:lvlText w:val=""/>
@@ -4308,7 +4098,7 @@
         <w:rFonts w:ascii="Symbol" w:hAnsi="Symbol"/>
       </w:rPr>
     </w:lvl>
-    <w:lvl w:ilvl="4">
+    <w:lvl w:ilvl="4" w:tplc="6C14D0E4">
       <w:start w:val="1"/>
       <w:numFmt w:val="bullet"/>
       <w:lvlText w:val="o"/>
@@ -4323,7 +4113,7 @@
         <w:rFonts w:ascii="Courier New" w:hAnsi="Courier New"/>
       </w:rPr>
     </w:lvl>
-    <w:lvl w:ilvl="5">
+    <w:lvl w:ilvl="5" w:tplc="5A5E1ABA">
       <w:start w:val="1"/>
       <w:numFmt w:val="bullet"/>
       <w:lvlText w:val=""/>
@@ -4338,7 +4128,7 @@
         <w:rFonts w:ascii="Wingdings" w:hAnsi="Wingdings"/>
       </w:rPr>
     </w:lvl>
-    <w:lvl w:ilvl="6">
+    <w:lvl w:ilvl="6" w:tplc="CFBCFE04">
       <w:start w:val="1"/>
       <w:numFmt w:val="bullet"/>
       <w:lvlText w:val=""/>
@@ -4353,7 +4143,7 @@
         <w:rFonts w:ascii="Symbol" w:hAnsi="Symbol"/>
       </w:rPr>
     </w:lvl>
-    <w:lvl w:ilvl="7">
+    <w:lvl w:ilvl="7" w:tplc="8326B612">
       <w:start w:val="1"/>
       <w:numFmt w:val="bullet"/>
       <w:lvlText w:val="o"/>
@@ -4368,7 +4158,7 @@
         <w:rFonts w:ascii="Courier New" w:hAnsi="Courier New"/>
       </w:rPr>
     </w:lvl>
-    <w:lvl w:ilvl="8">
+    <w:lvl w:ilvl="8" w:tplc="822401CE">
       <w:start w:val="1"/>
       <w:numFmt w:val="bullet"/>
       <w:lvlText w:val=""/>
@@ -4388,7 +4178,7 @@
     <w:nsid w:val="00000012"/>
     <w:multiLevelType w:val="hybridMultilevel"/>
     <w:tmpl w:val="00000012"/>
-    <w:lvl w:ilvl="0">
+    <w:lvl w:ilvl="0" w:tplc="C6E26D36">
       <w:start w:val="1"/>
       <w:numFmt w:val="bullet"/>
       <w:lvlText w:val=""/>
@@ -4403,7 +4193,7 @@
         <w:rFonts w:ascii="Symbol" w:hAnsi="Symbol"/>
       </w:rPr>
     </w:lvl>
-    <w:lvl w:ilvl="1">
+    <w:lvl w:ilvl="1" w:tplc="2FFC3D1E">
       <w:start w:val="1"/>
       <w:numFmt w:val="bullet"/>
       <w:lvlText w:val="o"/>
@@ -4418,7 +4208,7 @@
         <w:rFonts w:ascii="Courier New" w:hAnsi="Courier New"/>
       </w:rPr>
     </w:lvl>
-    <w:lvl w:ilvl="2">
+    <w:lvl w:ilvl="2" w:tplc="2228ABC2">
       <w:start w:val="1"/>
       <w:numFmt w:val="bullet"/>
       <w:lvlText w:val=""/>
@@ -4433,7 +4223,7 @@
         <w:rFonts w:ascii="Wingdings" w:hAnsi="Wingdings"/>
       </w:rPr>
     </w:lvl>
-    <w:lvl w:ilvl="3">
+    <w:lvl w:ilvl="3" w:tplc="AAAAA8F2">
       <w:start w:val="1"/>
       <w:numFmt w:val="bullet"/>
       <w:lvlText w:val=""/>
@@ -4448,7 +4238,7 @@
         <w:rFonts w:ascii="Symbol" w:hAnsi="Symbol"/>
       </w:rPr>
     </w:lvl>
-    <w:lvl w:ilvl="4">
+    <w:lvl w:ilvl="4" w:tplc="F5382D74">
       <w:start w:val="1"/>
       <w:numFmt w:val="bullet"/>
       <w:lvlText w:val="o"/>
@@ -4463,7 +4253,7 @@
         <w:rFonts w:ascii="Courier New" w:hAnsi="Courier New"/>
       </w:rPr>
     </w:lvl>
-    <w:lvl w:ilvl="5">
+    <w:lvl w:ilvl="5" w:tplc="2EB8B6DE">
       <w:start w:val="1"/>
       <w:numFmt w:val="bullet"/>
       <w:lvlText w:val=""/>
@@ -4478,7 +4268,7 @@
         <w:rFonts w:ascii="Wingdings" w:hAnsi="Wingdings"/>
       </w:rPr>
     </w:lvl>
-    <w:lvl w:ilvl="6">
+    <w:lvl w:ilvl="6" w:tplc="E5489830">
       <w:start w:val="1"/>
       <w:numFmt w:val="bullet"/>
       <w:lvlText w:val=""/>
@@ -4493,7 +4283,7 @@
         <w:rFonts w:ascii="Symbol" w:hAnsi="Symbol"/>
       </w:rPr>
     </w:lvl>
-    <w:lvl w:ilvl="7">
+    <w:lvl w:ilvl="7" w:tplc="D506E0BA">
       <w:start w:val="1"/>
       <w:numFmt w:val="bullet"/>
       <w:lvlText w:val="o"/>
@@ -4508,7 +4298,7 @@
         <w:rFonts w:ascii="Courier New" w:hAnsi="Courier New"/>
       </w:rPr>
     </w:lvl>
-    <w:lvl w:ilvl="8">
+    <w:lvl w:ilvl="8" w:tplc="D2A21002">
       <w:start w:val="1"/>
       <w:numFmt w:val="bullet"/>
       <w:lvlText w:val=""/>
@@ -4528,7 +4318,7 @@
     <w:nsid w:val="00000013"/>
     <w:multiLevelType w:val="hybridMultilevel"/>
     <w:tmpl w:val="00000013"/>
-    <w:lvl w:ilvl="0">
+    <w:lvl w:ilvl="0" w:tplc="56961E70">
       <w:start w:val="1"/>
       <w:numFmt w:val="bullet"/>
       <w:lvlText w:val=""/>
@@ -4543,7 +4333,7 @@
         <w:rFonts w:ascii="Symbol" w:hAnsi="Symbol"/>
       </w:rPr>
     </w:lvl>
-    <w:lvl w:ilvl="1">
+    <w:lvl w:ilvl="1" w:tplc="066242A2">
       <w:start w:val="1"/>
       <w:numFmt w:val="bullet"/>
       <w:lvlText w:val="o"/>
@@ -4558,7 +4348,7 @@
         <w:rFonts w:ascii="Courier New" w:hAnsi="Courier New"/>
       </w:rPr>
     </w:lvl>
-    <w:lvl w:ilvl="2">
+    <w:lvl w:ilvl="2" w:tplc="CF58EB32">
       <w:start w:val="1"/>
       <w:numFmt w:val="bullet"/>
       <w:lvlText w:val=""/>
@@ -4573,7 +4363,7 @@
         <w:rFonts w:ascii="Wingdings" w:hAnsi="Wingdings"/>
       </w:rPr>
     </w:lvl>
-    <w:lvl w:ilvl="3">
+    <w:lvl w:ilvl="3" w:tplc="654A4928">
       <w:start w:val="1"/>
       <w:numFmt w:val="bullet"/>
       <w:lvlText w:val=""/>
@@ -4588,7 +4378,7 @@
         <w:rFonts w:ascii="Symbol" w:hAnsi="Symbol"/>
       </w:rPr>
     </w:lvl>
-    <w:lvl w:ilvl="4">
+    <w:lvl w:ilvl="4" w:tplc="EF1EF212">
       <w:start w:val="1"/>
       <w:numFmt w:val="bullet"/>
       <w:lvlText w:val="o"/>
@@ -4603,7 +4393,7 @@
         <w:rFonts w:ascii="Courier New" w:hAnsi="Courier New"/>
       </w:rPr>
     </w:lvl>
-    <w:lvl w:ilvl="5">
+    <w:lvl w:ilvl="5" w:tplc="2DC2EC5E">
       <w:start w:val="1"/>
       <w:numFmt w:val="bullet"/>
       <w:lvlText w:val=""/>
@@ -4618,7 +4408,7 @@
         <w:rFonts w:ascii="Wingdings" w:hAnsi="Wingdings"/>
       </w:rPr>
     </w:lvl>
-    <w:lvl w:ilvl="6">
+    <w:lvl w:ilvl="6" w:tplc="737238BE">
       <w:start w:val="1"/>
       <w:numFmt w:val="bullet"/>
       <w:lvlText w:val=""/>
@@ -4633,7 +4423,7 @@
         <w:rFonts w:ascii="Symbol" w:hAnsi="Symbol"/>
       </w:rPr>
     </w:lvl>
-    <w:lvl w:ilvl="7">
+    <w:lvl w:ilvl="7" w:tplc="1A023954">
       <w:start w:val="1"/>
       <w:numFmt w:val="bullet"/>
       <w:lvlText w:val="o"/>
@@ -4648,7 +4438,7 @@
         <w:rFonts w:ascii="Courier New" w:hAnsi="Courier New"/>
       </w:rPr>
     </w:lvl>
-    <w:lvl w:ilvl="8">
+    <w:lvl w:ilvl="8" w:tplc="CBBC7B0A">
       <w:start w:val="1"/>
       <w:numFmt w:val="bullet"/>
       <w:lvlText w:val=""/>
@@ -4668,7 +4458,7 @@
     <w:nsid w:val="00000014"/>
     <w:multiLevelType w:val="hybridMultilevel"/>
     <w:tmpl w:val="00000014"/>
-    <w:lvl w:ilvl="0">
+    <w:lvl w:ilvl="0" w:tplc="45EA94E8">
       <w:start w:val="1"/>
       <w:numFmt w:val="bullet"/>
       <w:lvlText w:val=""/>
@@ -4683,7 +4473,7 @@
         <w:rFonts w:ascii="Symbol" w:hAnsi="Symbol"/>
       </w:rPr>
     </w:lvl>
-    <w:lvl w:ilvl="1">
+    <w:lvl w:ilvl="1" w:tplc="15C0E5DE">
       <w:start w:val="1"/>
       <w:numFmt w:val="bullet"/>
       <w:lvlText w:val="o"/>
@@ -4698,7 +4488,7 @@
         <w:rFonts w:ascii="Courier New" w:hAnsi="Courier New"/>
       </w:rPr>
     </w:lvl>
-    <w:lvl w:ilvl="2">
+    <w:lvl w:ilvl="2" w:tplc="350A4CD2">
       <w:start w:val="1"/>
       <w:numFmt w:val="bullet"/>
       <w:lvlText w:val=""/>
@@ -4713,7 +4503,7 @@
         <w:rFonts w:ascii="Wingdings" w:hAnsi="Wingdings"/>
       </w:rPr>
     </w:lvl>
-    <w:lvl w:ilvl="3">
+    <w:lvl w:ilvl="3" w:tplc="A1804DD6">
       <w:start w:val="1"/>
       <w:numFmt w:val="bullet"/>
       <w:lvlText w:val=""/>
@@ -4728,7 +4518,7 @@
         <w:rFonts w:ascii="Symbol" w:hAnsi="Symbol"/>
       </w:rPr>
     </w:lvl>
-    <w:lvl w:ilvl="4">
+    <w:lvl w:ilvl="4" w:tplc="63C4E39C">
       <w:start w:val="1"/>
       <w:numFmt w:val="bullet"/>
       <w:lvlText w:val="o"/>
@@ -4743,7 +4533,7 @@
         <w:rFonts w:ascii="Courier New" w:hAnsi="Courier New"/>
       </w:rPr>
     </w:lvl>
-    <w:lvl w:ilvl="5">
+    <w:lvl w:ilvl="5" w:tplc="7366AC1C">
       <w:start w:val="1"/>
       <w:numFmt w:val="bullet"/>
       <w:lvlText w:val=""/>
@@ -4758,7 +4548,7 @@
         <w:rFonts w:ascii="Wingdings" w:hAnsi="Wingdings"/>
       </w:rPr>
     </w:lvl>
-    <w:lvl w:ilvl="6">
+    <w:lvl w:ilvl="6" w:tplc="402AFF40">
       <w:start w:val="1"/>
       <w:numFmt w:val="bullet"/>
       <w:lvlText w:val=""/>
@@ -4773,7 +4563,7 @@
         <w:rFonts w:ascii="Symbol" w:hAnsi="Symbol"/>
       </w:rPr>
     </w:lvl>
-    <w:lvl w:ilvl="7">
+    <w:lvl w:ilvl="7" w:tplc="CB88C7CC">
       <w:start w:val="1"/>
       <w:numFmt w:val="bullet"/>
       <w:lvlText w:val="o"/>
@@ -4788,7 +4578,7 @@
         <w:rFonts w:ascii="Courier New" w:hAnsi="Courier New"/>
       </w:rPr>
     </w:lvl>
-    <w:lvl w:ilvl="8">
+    <w:lvl w:ilvl="8" w:tplc="5444107E">
       <w:start w:val="1"/>
       <w:numFmt w:val="bullet"/>
       <w:lvlText w:val=""/>
@@ -4808,7 +4598,7 @@
     <w:nsid w:val="00000015"/>
     <w:multiLevelType w:val="hybridMultilevel"/>
     <w:tmpl w:val="00000015"/>
-    <w:lvl w:ilvl="0">
+    <w:lvl w:ilvl="0" w:tplc="40A43E0C">
       <w:start w:val="1"/>
       <w:numFmt w:val="decimal"/>
       <w:lvlText w:val="%1."/>
@@ -4820,7 +4610,7 @@
         <w:ind w:left="720" w:hanging="360"/>
       </w:pPr>
     </w:lvl>
-    <w:lvl w:ilvl="1">
+    <w:lvl w:ilvl="1" w:tplc="A6D48906">
       <w:start w:val="1"/>
       <w:numFmt w:val="lowerLetter"/>
       <w:lvlText w:val="%2."/>
@@ -4832,7 +4622,7 @@
         <w:ind w:left="1440" w:hanging="360"/>
       </w:pPr>
     </w:lvl>
-    <w:lvl w:ilvl="2">
+    <w:lvl w:ilvl="2" w:tplc="36282418">
       <w:start w:val="1"/>
       <w:numFmt w:val="lowerRoman"/>
       <w:lvlText w:val="%3."/>
@@ -4844,7 +4634,7 @@
         <w:ind w:left="2160" w:hanging="180"/>
       </w:pPr>
     </w:lvl>
-    <w:lvl w:ilvl="3">
+    <w:lvl w:ilvl="3" w:tplc="F190AA1C">
       <w:start w:val="1"/>
       <w:numFmt w:val="decimal"/>
       <w:lvlText w:val="%4."/>
@@ -4856,7 +4646,7 @@
         <w:ind w:left="2880" w:hanging="360"/>
       </w:pPr>
     </w:lvl>
-    <w:lvl w:ilvl="4">
+    <w:lvl w:ilvl="4" w:tplc="845C60EE">
       <w:start w:val="1"/>
       <w:numFmt w:val="lowerLetter"/>
       <w:lvlText w:val="%5."/>
@@ -4868,7 +4658,7 @@
         <w:ind w:left="3600" w:hanging="360"/>
       </w:pPr>
     </w:lvl>
-    <w:lvl w:ilvl="5">
+    <w:lvl w:ilvl="5" w:tplc="F63CED56">
       <w:start w:val="1"/>
       <w:numFmt w:val="lowerRoman"/>
       <w:lvlText w:val="%6."/>
@@ -4880,7 +4670,7 @@
         <w:ind w:left="4320" w:hanging="180"/>
       </w:pPr>
     </w:lvl>
-    <w:lvl w:ilvl="6">
+    <w:lvl w:ilvl="6" w:tplc="B62403E2">
       <w:start w:val="1"/>
       <w:numFmt w:val="decimal"/>
       <w:lvlText w:val="%7."/>
@@ -4892,7 +4682,7 @@
         <w:ind w:left="5040" w:hanging="360"/>
       </w:pPr>
     </w:lvl>
-    <w:lvl w:ilvl="7">
+    <w:lvl w:ilvl="7" w:tplc="6F9AF1F6">
       <w:start w:val="1"/>
       <w:numFmt w:val="lowerLetter"/>
       <w:lvlText w:val="%8."/>
@@ -4904,7 +4694,7 @@
         <w:ind w:left="5760" w:hanging="360"/>
       </w:pPr>
     </w:lvl>
-    <w:lvl w:ilvl="8">
+    <w:lvl w:ilvl="8" w:tplc="FF7CDF14">
       <w:start w:val="1"/>
       <w:numFmt w:val="lowerRoman"/>
       <w:lvlText w:val="%9."/>
@@ -4921,7 +4711,7 @@
     <w:nsid w:val="00000016"/>
     <w:multiLevelType w:val="hybridMultilevel"/>
     <w:tmpl w:val="00000016"/>
-    <w:lvl w:ilvl="0">
+    <w:lvl w:ilvl="0" w:tplc="10BE92CE">
       <w:start w:val="1"/>
       <w:numFmt w:val="decimal"/>
       <w:lvlText w:val="%1."/>
@@ -4933,7 +4723,7 @@
         <w:ind w:left="720" w:hanging="360"/>
       </w:pPr>
     </w:lvl>
-    <w:lvl w:ilvl="1">
+    <w:lvl w:ilvl="1" w:tplc="92462F88">
       <w:start w:val="1"/>
       <w:numFmt w:val="lowerLetter"/>
       <w:lvlText w:val="%2."/>
@@ -4945,7 +4735,7 @@
         <w:ind w:left="1440" w:hanging="360"/>
       </w:pPr>
     </w:lvl>
-    <w:lvl w:ilvl="2">
+    <w:lvl w:ilvl="2" w:tplc="FB660034">
       <w:start w:val="1"/>
       <w:numFmt w:val="lowerRoman"/>
       <w:lvlText w:val="%3."/>
@@ -4957,7 +4747,7 @@
         <w:ind w:left="2160" w:hanging="180"/>
       </w:pPr>
     </w:lvl>
-    <w:lvl w:ilvl="3">
+    <w:lvl w:ilvl="3" w:tplc="227E81BA">
       <w:start w:val="1"/>
       <w:numFmt w:val="decimal"/>
       <w:lvlText w:val="%4."/>
@@ -4969,7 +4759,7 @@
         <w:ind w:left="2880" w:hanging="360"/>
       </w:pPr>
     </w:lvl>
-    <w:lvl w:ilvl="4">
+    <w:lvl w:ilvl="4" w:tplc="61020DE0">
       <w:start w:val="1"/>
       <w:numFmt w:val="lowerLetter"/>
       <w:lvlText w:val="%5."/>
@@ -4981,7 +4771,7 @@
         <w:ind w:left="3600" w:hanging="360"/>
       </w:pPr>
     </w:lvl>
-    <w:lvl w:ilvl="5">
+    <w:lvl w:ilvl="5" w:tplc="C6064BE2">
       <w:start w:val="1"/>
       <w:numFmt w:val="lowerRoman"/>
       <w:lvlText w:val="%6."/>
@@ -4993,7 +4783,7 @@
         <w:ind w:left="4320" w:hanging="180"/>
       </w:pPr>
     </w:lvl>
-    <w:lvl w:ilvl="6">
+    <w:lvl w:ilvl="6" w:tplc="75DCF41A">
       <w:start w:val="1"/>
       <w:numFmt w:val="decimal"/>
       <w:lvlText w:val="%7."/>
@@ -5005,7 +4795,7 @@
         <w:ind w:left="5040" w:hanging="360"/>
       </w:pPr>
     </w:lvl>
-    <w:lvl w:ilvl="7">
+    <w:lvl w:ilvl="7" w:tplc="2C60DB18">
       <w:start w:val="1"/>
       <w:numFmt w:val="lowerLetter"/>
       <w:lvlText w:val="%8."/>
@@ -5017,7 +4807,7 @@
         <w:ind w:left="5760" w:hanging="360"/>
       </w:pPr>
     </w:lvl>
-    <w:lvl w:ilvl="8">
+    <w:lvl w:ilvl="8" w:tplc="D4708054">
       <w:start w:val="1"/>
       <w:numFmt w:val="lowerRoman"/>
       <w:lvlText w:val="%9."/>
@@ -5034,7 +4824,7 @@
     <w:nsid w:val="00000017"/>
     <w:multiLevelType w:val="hybridMultilevel"/>
     <w:tmpl w:val="00000017"/>
-    <w:lvl w:ilvl="0">
+    <w:lvl w:ilvl="0" w:tplc="EC787D5C">
       <w:start w:val="1"/>
       <w:numFmt w:val="bullet"/>
       <w:lvlText w:val=""/>
@@ -5049,7 +4839,7 @@
         <w:rFonts w:ascii="Symbol" w:hAnsi="Symbol"/>
       </w:rPr>
     </w:lvl>
-    <w:lvl w:ilvl="1">
+    <w:lvl w:ilvl="1" w:tplc="C6A09E36">
       <w:start w:val="1"/>
       <w:numFmt w:val="bullet"/>
       <w:lvlText w:val="o"/>
@@ -5064,7 +4854,7 @@
         <w:rFonts w:ascii="Courier New" w:hAnsi="Courier New"/>
       </w:rPr>
     </w:lvl>
-    <w:lvl w:ilvl="2">
+    <w:lvl w:ilvl="2" w:tplc="09A8ABEA">
       <w:start w:val="1"/>
       <w:numFmt w:val="bullet"/>
       <w:lvlText w:val=""/>
@@ -5079,7 +4869,7 @@
         <w:rFonts w:ascii="Wingdings" w:hAnsi="Wingdings"/>
       </w:rPr>
     </w:lvl>
-    <w:lvl w:ilvl="3">
+    <w:lvl w:ilvl="3" w:tplc="CC14B608">
       <w:start w:val="1"/>
       <w:numFmt w:val="bullet"/>
       <w:lvlText w:val=""/>
@@ -5094,7 +4884,7 @@
         <w:rFonts w:ascii="Symbol" w:hAnsi="Symbol"/>
       </w:rPr>
     </w:lvl>
-    <w:lvl w:ilvl="4">
+    <w:lvl w:ilvl="4" w:tplc="DFCC2E3C">
       <w:start w:val="1"/>
       <w:numFmt w:val="bullet"/>
       <w:lvlText w:val="o"/>
@@ -5109,7 +4899,7 @@
         <w:rFonts w:ascii="Courier New" w:hAnsi="Courier New"/>
       </w:rPr>
     </w:lvl>
-    <w:lvl w:ilvl="5">
+    <w:lvl w:ilvl="5" w:tplc="1F7C2488">
       <w:start w:val="1"/>
       <w:numFmt w:val="bullet"/>
       <w:lvlText w:val=""/>
@@ -5124,7 +4914,7 @@
         <w:rFonts w:ascii="Wingdings" w:hAnsi="Wingdings"/>
       </w:rPr>
     </w:lvl>
-    <w:lvl w:ilvl="6">
+    <w:lvl w:ilvl="6" w:tplc="D26E665C">
       <w:start w:val="1"/>
       <w:numFmt w:val="bullet"/>
       <w:lvlText w:val=""/>
@@ -5139,7 +4929,7 @@
         <w:rFonts w:ascii="Symbol" w:hAnsi="Symbol"/>
       </w:rPr>
     </w:lvl>
-    <w:lvl w:ilvl="7">
+    <w:lvl w:ilvl="7" w:tplc="5F107FAC">
       <w:start w:val="1"/>
       <w:numFmt w:val="bullet"/>
       <w:lvlText w:val="o"/>
@@ -5154,7 +4944,7 @@
         <w:rFonts w:ascii="Courier New" w:hAnsi="Courier New"/>
       </w:rPr>
     </w:lvl>
-    <w:lvl w:ilvl="8">
+    <w:lvl w:ilvl="8" w:tplc="570E39D2">
       <w:start w:val="1"/>
       <w:numFmt w:val="bullet"/>
       <w:lvlText w:val=""/>
@@ -5174,7 +4964,7 @@
     <w:nsid w:val="00000018"/>
     <w:multiLevelType w:val="hybridMultilevel"/>
     <w:tmpl w:val="00000018"/>
-    <w:lvl w:ilvl="0">
+    <w:lvl w:ilvl="0" w:tplc="95D8ECF4">
       <w:start w:val="1"/>
       <w:numFmt w:val="bullet"/>
       <w:lvlText w:val=""/>
@@ -5189,7 +4979,7 @@
         <w:rFonts w:ascii="Symbol" w:hAnsi="Symbol"/>
       </w:rPr>
     </w:lvl>
-    <w:lvl w:ilvl="1">
+    <w:lvl w:ilvl="1" w:tplc="F35E22F8">
       <w:start w:val="1"/>
       <w:numFmt w:val="bullet"/>
       <w:lvlText w:val="o"/>
@@ -5204,7 +4994,7 @@
         <w:rFonts w:ascii="Courier New" w:hAnsi="Courier New"/>
       </w:rPr>
     </w:lvl>
-    <w:lvl w:ilvl="2">
+    <w:lvl w:ilvl="2" w:tplc="01AA3A8C">
       <w:start w:val="1"/>
       <w:numFmt w:val="bullet"/>
       <w:lvlText w:val=""/>
@@ -5219,7 +5009,7 @@
         <w:rFonts w:ascii="Wingdings" w:hAnsi="Wingdings"/>
       </w:rPr>
     </w:lvl>
-    <w:lvl w:ilvl="3">
+    <w:lvl w:ilvl="3" w:tplc="771E386A">
       <w:start w:val="1"/>
       <w:numFmt w:val="bullet"/>
       <w:lvlText w:val=""/>
@@ -5234,7 +5024,7 @@
         <w:rFonts w:ascii="Symbol" w:hAnsi="Symbol"/>
       </w:rPr>
     </w:lvl>
-    <w:lvl w:ilvl="4">
+    <w:lvl w:ilvl="4" w:tplc="9994290A">
       <w:start w:val="1"/>
       <w:numFmt w:val="bullet"/>
       <w:lvlText w:val="o"/>
@@ -5249,7 +5039,7 @@
         <w:rFonts w:ascii="Courier New" w:hAnsi="Courier New"/>
       </w:rPr>
     </w:lvl>
-    <w:lvl w:ilvl="5">
+    <w:lvl w:ilvl="5" w:tplc="EA1CBDE6">
       <w:start w:val="1"/>
       <w:numFmt w:val="bullet"/>
       <w:lvlText w:val=""/>
@@ -5264,7 +5054,7 @@
         <w:rFonts w:ascii="Wingdings" w:hAnsi="Wingdings"/>
       </w:rPr>
     </w:lvl>
-    <w:lvl w:ilvl="6">
+    <w:lvl w:ilvl="6" w:tplc="A2ECD4E8">
       <w:start w:val="1"/>
       <w:numFmt w:val="bullet"/>
       <w:lvlText w:val=""/>
@@ -5279,7 +5069,7 @@
         <w:rFonts w:ascii="Symbol" w:hAnsi="Symbol"/>
       </w:rPr>
     </w:lvl>
-    <w:lvl w:ilvl="7">
+    <w:lvl w:ilvl="7" w:tplc="54E8DD22">
       <w:start w:val="1"/>
       <w:numFmt w:val="bullet"/>
       <w:lvlText w:val="o"/>
@@ -5294,7 +5084,7 @@
         <w:rFonts w:ascii="Courier New" w:hAnsi="Courier New"/>
       </w:rPr>
     </w:lvl>
-    <w:lvl w:ilvl="8">
+    <w:lvl w:ilvl="8" w:tplc="2416DF32">
       <w:start w:val="1"/>
       <w:numFmt w:val="bullet"/>
       <w:lvlText w:val=""/>
@@ -5314,7 +5104,7 @@
     <w:nsid w:val="00000019"/>
     <w:multiLevelType w:val="hybridMultilevel"/>
     <w:tmpl w:val="00000019"/>
-    <w:lvl w:ilvl="0">
+    <w:lvl w:ilvl="0" w:tplc="965E35E6">
       <w:start w:val="1"/>
       <w:numFmt w:val="bullet"/>
       <w:lvlText w:val=""/>
@@ -5329,7 +5119,7 @@
         <w:rFonts w:ascii="Symbol" w:hAnsi="Symbol"/>
       </w:rPr>
     </w:lvl>
-    <w:lvl w:ilvl="1">
+    <w:lvl w:ilvl="1" w:tplc="46848A80">
       <w:start w:val="1"/>
       <w:numFmt w:val="bullet"/>
       <w:lvlText w:val="o"/>
@@ -5344,7 +5134,7 @@
         <w:rFonts w:ascii="Courier New" w:hAnsi="Courier New"/>
       </w:rPr>
     </w:lvl>
-    <w:lvl w:ilvl="2">
+    <w:lvl w:ilvl="2" w:tplc="E73A30F2">
       <w:start w:val="1"/>
       <w:numFmt w:val="bullet"/>
       <w:lvlText w:val=""/>
@@ -5359,7 +5149,7 @@
         <w:rFonts w:ascii="Wingdings" w:hAnsi="Wingdings"/>
       </w:rPr>
     </w:lvl>
-    <w:lvl w:ilvl="3">
+    <w:lvl w:ilvl="3" w:tplc="36689790">
       <w:start w:val="1"/>
       <w:numFmt w:val="bullet"/>
       <w:lvlText w:val=""/>
@@ -5374,7 +5164,7 @@
         <w:rFonts w:ascii="Symbol" w:hAnsi="Symbol"/>
       </w:rPr>
     </w:lvl>
-    <w:lvl w:ilvl="4">
+    <w:lvl w:ilvl="4" w:tplc="F6304DCC">
       <w:start w:val="1"/>
       <w:numFmt w:val="bullet"/>
       <w:lvlText w:val="o"/>
@@ -5389,7 +5179,7 @@
         <w:rFonts w:ascii="Courier New" w:hAnsi="Courier New"/>
       </w:rPr>
     </w:lvl>
-    <w:lvl w:ilvl="5">
+    <w:lvl w:ilvl="5" w:tplc="E6305AFA">
       <w:start w:val="1"/>
       <w:numFmt w:val="bullet"/>
       <w:lvlText w:val=""/>
@@ -5404,7 +5194,7 @@
         <w:rFonts w:ascii="Wingdings" w:hAnsi="Wingdings"/>
       </w:rPr>
     </w:lvl>
-    <w:lvl w:ilvl="6">
+    <w:lvl w:ilvl="6" w:tplc="943EA1E2">
       <w:start w:val="1"/>
       <w:numFmt w:val="bullet"/>
       <w:lvlText w:val=""/>
@@ -5419,7 +5209,7 @@
         <w:rFonts w:ascii="Symbol" w:hAnsi="Symbol"/>
       </w:rPr>
     </w:lvl>
-    <w:lvl w:ilvl="7">
+    <w:lvl w:ilvl="7" w:tplc="0BB69060">
       <w:start w:val="1"/>
       <w:numFmt w:val="bullet"/>
       <w:lvlText w:val="o"/>
@@ -5434,7 +5224,7 @@
         <w:rFonts w:ascii="Courier New" w:hAnsi="Courier New"/>
       </w:rPr>
     </w:lvl>
-    <w:lvl w:ilvl="8">
+    <w:lvl w:ilvl="8" w:tplc="6036923C">
       <w:start w:val="1"/>
       <w:numFmt w:val="bullet"/>
       <w:lvlText w:val=""/>
@@ -5567,7 +5357,7 @@
     <w:nsid w:val="0000001B"/>
     <w:multiLevelType w:val="hybridMultilevel"/>
     <w:tmpl w:val="0000001B"/>
-    <w:lvl w:ilvl="0">
+    <w:lvl w:ilvl="0" w:tplc="C596B95E">
       <w:start w:val="1"/>
       <w:numFmt w:val="bullet"/>
       <w:lvlText w:val=""/>
@@ -5582,7 +5372,7 @@
         <w:rFonts w:ascii="Symbol" w:hAnsi="Symbol"/>
       </w:rPr>
     </w:lvl>
-    <w:lvl w:ilvl="1">
+    <w:lvl w:ilvl="1" w:tplc="D3E0D97C">
       <w:start w:val="1"/>
       <w:numFmt w:val="bullet"/>
       <w:lvlText w:val="o"/>
@@ -5597,7 +5387,7 @@
         <w:rFonts w:ascii="Courier New" w:hAnsi="Courier New"/>
       </w:rPr>
     </w:lvl>
-    <w:lvl w:ilvl="2">
+    <w:lvl w:ilvl="2" w:tplc="F2EE3754">
       <w:start w:val="1"/>
       <w:numFmt w:val="bullet"/>
       <w:lvlText w:val=""/>
@@ -5612,7 +5402,7 @@
         <w:rFonts w:ascii="Wingdings" w:hAnsi="Wingdings"/>
       </w:rPr>
     </w:lvl>
-    <w:lvl w:ilvl="3">
+    <w:lvl w:ilvl="3" w:tplc="DC540C44">
       <w:start w:val="1"/>
       <w:numFmt w:val="bullet"/>
       <w:lvlText w:val=""/>
@@ -5627,7 +5417,7 @@
         <w:rFonts w:ascii="Symbol" w:hAnsi="Symbol"/>
       </w:rPr>
     </w:lvl>
-    <w:lvl w:ilvl="4">
+    <w:lvl w:ilvl="4" w:tplc="055CE460">
       <w:start w:val="1"/>
       <w:numFmt w:val="bullet"/>
       <w:lvlText w:val="o"/>
@@ -5642,7 +5432,7 @@
         <w:rFonts w:ascii="Courier New" w:hAnsi="Courier New"/>
       </w:rPr>
     </w:lvl>
-    <w:lvl w:ilvl="5">
+    <w:lvl w:ilvl="5" w:tplc="B2F29028">
       <w:start w:val="1"/>
       <w:numFmt w:val="bullet"/>
       <w:lvlText w:val=""/>
@@ -5657,7 +5447,7 @@
         <w:rFonts w:ascii="Wingdings" w:hAnsi="Wingdings"/>
       </w:rPr>
     </w:lvl>
-    <w:lvl w:ilvl="6">
+    <w:lvl w:ilvl="6" w:tplc="F828AF5A">
       <w:start w:val="1"/>
       <w:numFmt w:val="bullet"/>
       <w:lvlText w:val=""/>
@@ -5672,7 +5462,7 @@
         <w:rFonts w:ascii="Symbol" w:hAnsi="Symbol"/>
       </w:rPr>
     </w:lvl>
-    <w:lvl w:ilvl="7">
+    <w:lvl w:ilvl="7" w:tplc="A3B8524C">
       <w:start w:val="1"/>
       <w:numFmt w:val="bullet"/>
       <w:lvlText w:val="o"/>
@@ -5687,7 +5477,7 @@
         <w:rFonts w:ascii="Courier New" w:hAnsi="Courier New"/>
       </w:rPr>
     </w:lvl>
-    <w:lvl w:ilvl="8">
+    <w:lvl w:ilvl="8" w:tplc="91528C6A">
       <w:start w:val="1"/>
       <w:numFmt w:val="bullet"/>
       <w:lvlText w:val=""/>
@@ -5707,7 +5497,7 @@
     <w:nsid w:val="0000001C"/>
     <w:multiLevelType w:val="hybridMultilevel"/>
     <w:tmpl w:val="0000001C"/>
-    <w:lvl w:ilvl="0">
+    <w:lvl w:ilvl="0" w:tplc="4AF89A9A">
       <w:start w:val="1"/>
       <w:numFmt w:val="bullet"/>
       <w:lvlText w:val=""/>
@@ -5722,7 +5512,7 @@
         <w:rFonts w:ascii="Symbol" w:hAnsi="Symbol"/>
       </w:rPr>
     </w:lvl>
-    <w:lvl w:ilvl="1">
+    <w:lvl w:ilvl="1" w:tplc="ADDA260C">
       <w:start w:val="1"/>
       <w:numFmt w:val="bullet"/>
       <w:lvlText w:val="o"/>
@@ -5737,7 +5527,7 @@
         <w:rFonts w:ascii="Courier New" w:hAnsi="Courier New"/>
       </w:rPr>
     </w:lvl>
-    <w:lvl w:ilvl="2">
+    <w:lvl w:ilvl="2" w:tplc="1C6CB5E6">
       <w:start w:val="1"/>
       <w:numFmt w:val="bullet"/>
       <w:lvlText w:val=""/>
@@ -5752,7 +5542,7 @@
         <w:rFonts w:ascii="Wingdings" w:hAnsi="Wingdings"/>
       </w:rPr>
     </w:lvl>
-    <w:lvl w:ilvl="3">
+    <w:lvl w:ilvl="3" w:tplc="C03090B0">
       <w:start w:val="1"/>
       <w:numFmt w:val="bullet"/>
       <w:lvlText w:val=""/>
@@ -5767,7 +5557,7 @@
         <w:rFonts w:ascii="Symbol" w:hAnsi="Symbol"/>
       </w:rPr>
     </w:lvl>
-    <w:lvl w:ilvl="4">
+    <w:lvl w:ilvl="4" w:tplc="16C84740">
       <w:start w:val="1"/>
       <w:numFmt w:val="bullet"/>
       <w:lvlText w:val="o"/>
@@ -5782,7 +5572,7 @@
         <w:rFonts w:ascii="Courier New" w:hAnsi="Courier New"/>
       </w:rPr>
     </w:lvl>
-    <w:lvl w:ilvl="5">
+    <w:lvl w:ilvl="5" w:tplc="F11C6992">
       <w:start w:val="1"/>
       <w:numFmt w:val="bullet"/>
       <w:lvlText w:val=""/>
@@ -5797,7 +5587,7 @@
         <w:rFonts w:ascii="Wingdings" w:hAnsi="Wingdings"/>
       </w:rPr>
     </w:lvl>
-    <w:lvl w:ilvl="6">
+    <w:lvl w:ilvl="6" w:tplc="A2DAEC1A">
       <w:start w:val="1"/>
       <w:numFmt w:val="bullet"/>
       <w:lvlText w:val=""/>
@@ -5812,7 +5602,7 @@
         <w:rFonts w:ascii="Symbol" w:hAnsi="Symbol"/>
       </w:rPr>
     </w:lvl>
-    <w:lvl w:ilvl="7">
+    <w:lvl w:ilvl="7" w:tplc="65D04BCC">
       <w:start w:val="1"/>
       <w:numFmt w:val="bullet"/>
       <w:lvlText w:val="o"/>
@@ -5827,7 +5617,7 @@
         <w:rFonts w:ascii="Courier New" w:hAnsi="Courier New"/>
       </w:rPr>
     </w:lvl>
-    <w:lvl w:ilvl="8">
+    <w:lvl w:ilvl="8" w:tplc="3D287FD0">
       <w:start w:val="1"/>
       <w:numFmt w:val="bullet"/>
       <w:lvlText w:val=""/>
@@ -5847,7 +5637,7 @@
     <w:nsid w:val="0000001D"/>
     <w:multiLevelType w:val="hybridMultilevel"/>
     <w:tmpl w:val="0000001D"/>
-    <w:lvl w:ilvl="0">
+    <w:lvl w:ilvl="0" w:tplc="2D0C8F20">
       <w:start w:val="1"/>
       <w:numFmt w:val="bullet"/>
       <w:lvlText w:val=""/>
@@ -5862,7 +5652,7 @@
         <w:rFonts w:ascii="Symbol" w:hAnsi="Symbol"/>
       </w:rPr>
     </w:lvl>
-    <w:lvl w:ilvl="1">
+    <w:lvl w:ilvl="1" w:tplc="557AA6B6">
       <w:start w:val="1"/>
       <w:numFmt w:val="bullet"/>
       <w:lvlText w:val="o"/>
@@ -5877,7 +5667,7 @@
         <w:rFonts w:ascii="Courier New" w:hAnsi="Courier New"/>
       </w:rPr>
     </w:lvl>
-    <w:lvl w:ilvl="2">
+    <w:lvl w:ilvl="2" w:tplc="363E5648">
       <w:start w:val="1"/>
       <w:numFmt w:val="bullet"/>
       <w:lvlText w:val=""/>
@@ -5892,7 +5682,7 @@
         <w:rFonts w:ascii="Wingdings" w:hAnsi="Wingdings"/>
       </w:rPr>
     </w:lvl>
-    <w:lvl w:ilvl="3">
+    <w:lvl w:ilvl="3" w:tplc="833050BE">
       <w:start w:val="1"/>
       <w:numFmt w:val="bullet"/>
       <w:lvlText w:val=""/>
@@ -5907,7 +5697,7 @@
         <w:rFonts w:ascii="Symbol" w:hAnsi="Symbol"/>
       </w:rPr>
     </w:lvl>
-    <w:lvl w:ilvl="4">
+    <w:lvl w:ilvl="4" w:tplc="069E5150">
       <w:start w:val="1"/>
       <w:numFmt w:val="bullet"/>
       <w:lvlText w:val="o"/>
@@ -5922,7 +5712,7 @@
         <w:rFonts w:ascii="Courier New" w:hAnsi="Courier New"/>
       </w:rPr>
     </w:lvl>
-    <w:lvl w:ilvl="5">
+    <w:lvl w:ilvl="5" w:tplc="EA822738">
       <w:start w:val="1"/>
       <w:numFmt w:val="bullet"/>
       <w:lvlText w:val=""/>
@@ -5937,7 +5727,7 @@
         <w:rFonts w:ascii="Wingdings" w:hAnsi="Wingdings"/>
       </w:rPr>
     </w:lvl>
-    <w:lvl w:ilvl="6">
+    <w:lvl w:ilvl="6" w:tplc="F73ED172">
       <w:start w:val="1"/>
       <w:numFmt w:val="bullet"/>
       <w:lvlText w:val=""/>
@@ -5952,7 +5742,7 @@
         <w:rFonts w:ascii="Symbol" w:hAnsi="Symbol"/>
       </w:rPr>
     </w:lvl>
-    <w:lvl w:ilvl="7">
+    <w:lvl w:ilvl="7" w:tplc="BEA40DBE">
       <w:start w:val="1"/>
       <w:numFmt w:val="bullet"/>
       <w:lvlText w:val="o"/>
@@ -5967,7 +5757,7 @@
         <w:rFonts w:ascii="Courier New" w:hAnsi="Courier New"/>
       </w:rPr>
     </w:lvl>
-    <w:lvl w:ilvl="8">
+    <w:lvl w:ilvl="8" w:tplc="A7BA0D68">
       <w:start w:val="1"/>
       <w:numFmt w:val="bullet"/>
       <w:lvlText w:val=""/>
@@ -5987,7 +5777,7 @@
     <w:nsid w:val="0000001E"/>
     <w:multiLevelType w:val="hybridMultilevel"/>
     <w:tmpl w:val="0000001E"/>
-    <w:lvl w:ilvl="0">
+    <w:lvl w:ilvl="0" w:tplc="FE1619F0">
       <w:start w:val="1"/>
       <w:numFmt w:val="bullet"/>
       <w:lvlText w:val=""/>
@@ -6002,7 +5792,7 @@
         <w:rFonts w:ascii="Symbol" w:hAnsi="Symbol"/>
       </w:rPr>
     </w:lvl>
-    <w:lvl w:ilvl="1">
+    <w:lvl w:ilvl="1" w:tplc="900A3C58">
       <w:start w:val="1"/>
       <w:numFmt w:val="bullet"/>
       <w:lvlText w:val="o"/>
@@ -6017,7 +5807,7 @@
         <w:rFonts w:ascii="Courier New" w:hAnsi="Courier New"/>
       </w:rPr>
     </w:lvl>
-    <w:lvl w:ilvl="2">
+    <w:lvl w:ilvl="2" w:tplc="6DD4C8C2">
       <w:start w:val="1"/>
       <w:numFmt w:val="bullet"/>
       <w:lvlText w:val=""/>
@@ -6032,7 +5822,7 @@
         <w:rFonts w:ascii="Wingdings" w:hAnsi="Wingdings"/>
       </w:rPr>
     </w:lvl>
-    <w:lvl w:ilvl="3">
+    <w:lvl w:ilvl="3" w:tplc="66C05C2A">
       <w:start w:val="1"/>
       <w:numFmt w:val="bullet"/>
       <w:lvlText w:val=""/>
@@ -6047,7 +5837,7 @@
         <w:rFonts w:ascii="Symbol" w:hAnsi="Symbol"/>
       </w:rPr>
     </w:lvl>
-    <w:lvl w:ilvl="4">
+    <w:lvl w:ilvl="4" w:tplc="556204EE">
       <w:start w:val="1"/>
       <w:numFmt w:val="bullet"/>
       <w:lvlText w:val="o"/>
@@ -6062,7 +5852,7 @@
         <w:rFonts w:ascii="Courier New" w:hAnsi="Courier New"/>
       </w:rPr>
     </w:lvl>
-    <w:lvl w:ilvl="5">
+    <w:lvl w:ilvl="5" w:tplc="6E4A84AE">
       <w:start w:val="1"/>
       <w:numFmt w:val="bullet"/>
       <w:lvlText w:val=""/>
@@ -6077,7 +5867,7 @@
         <w:rFonts w:ascii="Wingdings" w:hAnsi="Wingdings"/>
       </w:rPr>
     </w:lvl>
-    <w:lvl w:ilvl="6">
+    <w:lvl w:ilvl="6" w:tplc="84D6A16C">
       <w:start w:val="1"/>
       <w:numFmt w:val="bullet"/>
       <w:lvlText w:val=""/>
@@ -6092,7 +5882,7 @@
         <w:rFonts w:ascii="Symbol" w:hAnsi="Symbol"/>
       </w:rPr>
     </w:lvl>
-    <w:lvl w:ilvl="7">
+    <w:lvl w:ilvl="7" w:tplc="193C9498">
       <w:start w:val="1"/>
       <w:numFmt w:val="bullet"/>
       <w:lvlText w:val="o"/>
@@ -6107,7 +5897,7 @@
         <w:rFonts w:ascii="Courier New" w:hAnsi="Courier New"/>
       </w:rPr>
     </w:lvl>
-    <w:lvl w:ilvl="8">
+    <w:lvl w:ilvl="8" w:tplc="0B6C8CC8">
       <w:start w:val="1"/>
       <w:numFmt w:val="bullet"/>
       <w:lvlText w:val=""/>
@@ -6127,7 +5917,7 @@
     <w:nsid w:val="0000001F"/>
     <w:multiLevelType w:val="hybridMultilevel"/>
     <w:tmpl w:val="0000001F"/>
-    <w:lvl w:ilvl="0">
+    <w:lvl w:ilvl="0" w:tplc="688E9520">
       <w:start w:val="1"/>
       <w:numFmt w:val="bullet"/>
       <w:lvlText w:val=""/>
@@ -6142,7 +5932,7 @@
         <w:rFonts w:ascii="Symbol" w:hAnsi="Symbol"/>
       </w:rPr>
     </w:lvl>
-    <w:lvl w:ilvl="1">
+    <w:lvl w:ilvl="1" w:tplc="576ADA84">
       <w:start w:val="1"/>
       <w:numFmt w:val="bullet"/>
       <w:lvlText w:val="o"/>
@@ -6157,7 +5947,7 @@
         <w:rFonts w:ascii="Courier New" w:hAnsi="Courier New"/>
       </w:rPr>
     </w:lvl>
-    <w:lvl w:ilvl="2">
+    <w:lvl w:ilvl="2" w:tplc="8FF63FE8">
       <w:start w:val="1"/>
       <w:numFmt w:val="bullet"/>
       <w:lvlText w:val=""/>
@@ -6172,7 +5962,7 @@
         <w:rFonts w:ascii="Wingdings" w:hAnsi="Wingdings"/>
       </w:rPr>
     </w:lvl>
-    <w:lvl w:ilvl="3">
+    <w:lvl w:ilvl="3" w:tplc="FA509A54">
       <w:start w:val="1"/>
       <w:numFmt w:val="bullet"/>
       <w:lvlText w:val=""/>
@@ -6187,7 +5977,7 @@
         <w:rFonts w:ascii="Symbol" w:hAnsi="Symbol"/>
       </w:rPr>
     </w:lvl>
-    <w:lvl w:ilvl="4">
+    <w:lvl w:ilvl="4" w:tplc="0CFED5E2">
       <w:start w:val="1"/>
       <w:numFmt w:val="bullet"/>
       <w:lvlText w:val="o"/>
@@ -6202,7 +5992,7 @@
         <w:rFonts w:ascii="Courier New" w:hAnsi="Courier New"/>
       </w:rPr>
     </w:lvl>
-    <w:lvl w:ilvl="5">
+    <w:lvl w:ilvl="5" w:tplc="C360F59E">
       <w:start w:val="1"/>
       <w:numFmt w:val="bullet"/>
       <w:lvlText w:val=""/>
@@ -6217,7 +6007,7 @@
         <w:rFonts w:ascii="Wingdings" w:hAnsi="Wingdings"/>
       </w:rPr>
     </w:lvl>
-    <w:lvl w:ilvl="6">
+    <w:lvl w:ilvl="6" w:tplc="6E68F290">
       <w:start w:val="1"/>
       <w:numFmt w:val="bullet"/>
       <w:lvlText w:val=""/>
@@ -6232,7 +6022,7 @@
         <w:rFonts w:ascii="Symbol" w:hAnsi="Symbol"/>
       </w:rPr>
     </w:lvl>
-    <w:lvl w:ilvl="7">
+    <w:lvl w:ilvl="7" w:tplc="442CDE4C">
       <w:start w:val="1"/>
       <w:numFmt w:val="bullet"/>
       <w:lvlText w:val="o"/>
@@ -6247,7 +6037,7 @@
         <w:rFonts w:ascii="Courier New" w:hAnsi="Courier New"/>
       </w:rPr>
     </w:lvl>
-    <w:lvl w:ilvl="8">
+    <w:lvl w:ilvl="8" w:tplc="BC50C338">
       <w:start w:val="1"/>
       <w:numFmt w:val="bullet"/>
       <w:lvlText w:val=""/>
@@ -6267,7 +6057,7 @@
     <w:nsid w:val="00000020"/>
     <w:multiLevelType w:val="hybridMultilevel"/>
     <w:tmpl w:val="00000020"/>
-    <w:lvl w:ilvl="0">
+    <w:lvl w:ilvl="0" w:tplc="E6E43A36">
       <w:start w:val="1"/>
       <w:numFmt w:val="bullet"/>
       <w:lvlText w:val=""/>
@@ -6282,7 +6072,7 @@
         <w:rFonts w:ascii="Symbol" w:hAnsi="Symbol"/>
       </w:rPr>
     </w:lvl>
-    <w:lvl w:ilvl="1">
+    <w:lvl w:ilvl="1" w:tplc="AE42A8B8">
       <w:start w:val="1"/>
       <w:numFmt w:val="bullet"/>
       <w:lvlText w:val="o"/>
@@ -6297,7 +6087,7 @@
         <w:rFonts w:ascii="Courier New" w:hAnsi="Courier New"/>
       </w:rPr>
     </w:lvl>
-    <w:lvl w:ilvl="2">
+    <w:lvl w:ilvl="2" w:tplc="05B8B93A">
       <w:start w:val="1"/>
       <w:numFmt w:val="bullet"/>
       <w:lvlText w:val=""/>
@@ -6312,7 +6102,7 @@
         <w:rFonts w:ascii="Wingdings" w:hAnsi="Wingdings"/>
       </w:rPr>
     </w:lvl>
-    <w:lvl w:ilvl="3">
+    <w:lvl w:ilvl="3" w:tplc="6D8C0530">
       <w:start w:val="1"/>
       <w:numFmt w:val="bullet"/>
       <w:lvlText w:val=""/>
@@ -6327,7 +6117,7 @@
         <w:rFonts w:ascii="Symbol" w:hAnsi="Symbol"/>
       </w:rPr>
     </w:lvl>
-    <w:lvl w:ilvl="4">
+    <w:lvl w:ilvl="4" w:tplc="5778EB1C">
       <w:start w:val="1"/>
       <w:numFmt w:val="bullet"/>
       <w:lvlText w:val="o"/>
@@ -6342,7 +6132,7 @@
         <w:rFonts w:ascii="Courier New" w:hAnsi="Courier New"/>
       </w:rPr>
     </w:lvl>
-    <w:lvl w:ilvl="5">
+    <w:lvl w:ilvl="5" w:tplc="411C3812">
       <w:start w:val="1"/>
       <w:numFmt w:val="bullet"/>
       <w:lvlText w:val=""/>
@@ -6357,7 +6147,7 @@
         <w:rFonts w:ascii="Wingdings" w:hAnsi="Wingdings"/>
       </w:rPr>
     </w:lvl>
-    <w:lvl w:ilvl="6">
+    <w:lvl w:ilvl="6" w:tplc="7FD0AC92">
       <w:start w:val="1"/>
       <w:numFmt w:val="bullet"/>
       <w:lvlText w:val=""/>
@@ -6372,7 +6162,7 @@
         <w:rFonts w:ascii="Symbol" w:hAnsi="Symbol"/>
       </w:rPr>
     </w:lvl>
-    <w:lvl w:ilvl="7">
+    <w:lvl w:ilvl="7" w:tplc="C838B82C">
       <w:start w:val="1"/>
       <w:numFmt w:val="bullet"/>
       <w:lvlText w:val="o"/>
@@ -6387,7 +6177,7 @@
         <w:rFonts w:ascii="Courier New" w:hAnsi="Courier New"/>
       </w:rPr>
     </w:lvl>
-    <w:lvl w:ilvl="8">
+    <w:lvl w:ilvl="8" w:tplc="26C25F10">
       <w:start w:val="1"/>
       <w:numFmt w:val="bullet"/>
       <w:lvlText w:val=""/>
@@ -6407,7 +6197,7 @@
     <w:nsid w:val="00000021"/>
     <w:multiLevelType w:val="hybridMultilevel"/>
     <w:tmpl w:val="00000021"/>
-    <w:lvl w:ilvl="0">
+    <w:lvl w:ilvl="0" w:tplc="6650830C">
       <w:start w:val="1"/>
       <w:numFmt w:val="bullet"/>
       <w:lvlText w:val=""/>
@@ -6422,7 +6212,7 @@
         <w:rFonts w:ascii="Symbol" w:hAnsi="Symbol"/>
       </w:rPr>
     </w:lvl>
-    <w:lvl w:ilvl="1">
+    <w:lvl w:ilvl="1" w:tplc="0B004788">
       <w:start w:val="1"/>
       <w:numFmt w:val="bullet"/>
       <w:lvlText w:val="o"/>
@@ -6437,7 +6227,7 @@
         <w:rFonts w:ascii="Courier New" w:hAnsi="Courier New"/>
       </w:rPr>
     </w:lvl>
-    <w:lvl w:ilvl="2">
+    <w:lvl w:ilvl="2" w:tplc="83BEB898">
       <w:start w:val="1"/>
       <w:numFmt w:val="bullet"/>
       <w:lvlText w:val=""/>
@@ -6452,7 +6242,7 @@
         <w:rFonts w:ascii="Wingdings" w:hAnsi="Wingdings"/>
       </w:rPr>
     </w:lvl>
-    <w:lvl w:ilvl="3">
+    <w:lvl w:ilvl="3" w:tplc="4A98145C">
       <w:start w:val="1"/>
       <w:numFmt w:val="bullet"/>
       <w:lvlText w:val=""/>
@@ -6467,7 +6257,7 @@
         <w:rFonts w:ascii="Symbol" w:hAnsi="Symbol"/>
       </w:rPr>
     </w:lvl>
-    <w:lvl w:ilvl="4">
+    <w:lvl w:ilvl="4" w:tplc="4D6C79CC">
       <w:start w:val="1"/>
       <w:numFmt w:val="bullet"/>
       <w:lvlText w:val="o"/>
@@ -6482,7 +6272,7 @@
         <w:rFonts w:ascii="Courier New" w:hAnsi="Courier New"/>
       </w:rPr>
     </w:lvl>
-    <w:lvl w:ilvl="5">
+    <w:lvl w:ilvl="5" w:tplc="E62CC12E">
       <w:start w:val="1"/>
       <w:numFmt w:val="bullet"/>
       <w:lvlText w:val=""/>
@@ -6497,7 +6287,7 @@
         <w:rFonts w:ascii="Wingdings" w:hAnsi="Wingdings"/>
       </w:rPr>
     </w:lvl>
-    <w:lvl w:ilvl="6">
+    <w:lvl w:ilvl="6" w:tplc="89EA3CF6">
       <w:start w:val="1"/>
       <w:numFmt w:val="bullet"/>
       <w:lvlText w:val=""/>
@@ -6512,7 +6302,7 @@
         <w:rFonts w:ascii="Symbol" w:hAnsi="Symbol"/>
       </w:rPr>
     </w:lvl>
-    <w:lvl w:ilvl="7">
+    <w:lvl w:ilvl="7" w:tplc="1B3C4F34">
       <w:start w:val="1"/>
       <w:numFmt w:val="bullet"/>
       <w:lvlText w:val="o"/>
@@ -6527,7 +6317,7 @@
         <w:rFonts w:ascii="Courier New" w:hAnsi="Courier New"/>
       </w:rPr>
     </w:lvl>
-    <w:lvl w:ilvl="8">
+    <w:lvl w:ilvl="8" w:tplc="DCD09C2A">
       <w:start w:val="1"/>
       <w:numFmt w:val="bullet"/>
       <w:lvlText w:val=""/>
@@ -6547,7 +6337,7 @@
     <w:nsid w:val="00000022"/>
     <w:multiLevelType w:val="hybridMultilevel"/>
     <w:tmpl w:val="00000022"/>
-    <w:lvl w:ilvl="0">
+    <w:lvl w:ilvl="0" w:tplc="75E67F76">
       <w:start w:val="1"/>
       <w:numFmt w:val="bullet"/>
       <w:lvlText w:val=""/>
@@ -6562,7 +6352,7 @@
         <w:rFonts w:ascii="Symbol" w:hAnsi="Symbol"/>
       </w:rPr>
     </w:lvl>
-    <w:lvl w:ilvl="1">
+    <w:lvl w:ilvl="1" w:tplc="6E26151E">
       <w:start w:val="1"/>
       <w:numFmt w:val="bullet"/>
       <w:lvlText w:val="o"/>
@@ -6577,7 +6367,7 @@
         <w:rFonts w:ascii="Courier New" w:hAnsi="Courier New"/>
       </w:rPr>
     </w:lvl>
-    <w:lvl w:ilvl="2">
+    <w:lvl w:ilvl="2" w:tplc="8258F6DC">
       <w:start w:val="1"/>
       <w:numFmt w:val="bullet"/>
       <w:lvlText w:val=""/>
@@ -6592,7 +6382,7 @@
         <w:rFonts w:ascii="Wingdings" w:hAnsi="Wingdings"/>
       </w:rPr>
     </w:lvl>
-    <w:lvl w:ilvl="3">
+    <w:lvl w:ilvl="3" w:tplc="E5161EAC">
       <w:start w:val="1"/>
       <w:numFmt w:val="bullet"/>
       <w:lvlText w:val=""/>
@@ -6607,7 +6397,7 @@
         <w:rFonts w:ascii="Symbol" w:hAnsi="Symbol"/>
       </w:rPr>
     </w:lvl>
-    <w:lvl w:ilvl="4">
+    <w:lvl w:ilvl="4" w:tplc="2386373C">
       <w:start w:val="1"/>
       <w:numFmt w:val="bullet"/>
       <w:lvlText w:val="o"/>
@@ -6622,7 +6412,7 @@
         <w:rFonts w:ascii="Courier New" w:hAnsi="Courier New"/>
       </w:rPr>
     </w:lvl>
-    <w:lvl w:ilvl="5">
+    <w:lvl w:ilvl="5" w:tplc="76CC0E94">
       <w:start w:val="1"/>
       <w:numFmt w:val="bullet"/>
       <w:lvlText w:val=""/>
@@ -6637,7 +6427,7 @@
         <w:rFonts w:ascii="Wingdings" w:hAnsi="Wingdings"/>
       </w:rPr>
     </w:lvl>
-    <w:lvl w:ilvl="6">
+    <w:lvl w:ilvl="6" w:tplc="AE0A4B12">
       <w:start w:val="1"/>
       <w:numFmt w:val="bullet"/>
       <w:lvlText w:val=""/>
@@ -6652,7 +6442,7 @@
         <w:rFonts w:ascii="Symbol" w:hAnsi="Symbol"/>
       </w:rPr>
     </w:lvl>
-    <w:lvl w:ilvl="7">
+    <w:lvl w:ilvl="7" w:tplc="62D29BAC">
       <w:start w:val="1"/>
       <w:numFmt w:val="bullet"/>
       <w:lvlText w:val="o"/>
@@ -6667,7 +6457,7 @@
         <w:rFonts w:ascii="Courier New" w:hAnsi="Courier New"/>
       </w:rPr>
     </w:lvl>
-    <w:lvl w:ilvl="8">
+    <w:lvl w:ilvl="8" w:tplc="C464E5C8">
       <w:start w:val="1"/>
       <w:numFmt w:val="bullet"/>
       <w:lvlText w:val=""/>
@@ -6687,7 +6477,7 @@
     <w:nsid w:val="00000023"/>
     <w:multiLevelType w:val="hybridMultilevel"/>
     <w:tmpl w:val="00000023"/>
-    <w:lvl w:ilvl="0">
+    <w:lvl w:ilvl="0" w:tplc="9BB618C6">
       <w:start w:val="1"/>
       <w:numFmt w:val="bullet"/>
       <w:lvlText w:val=""/>
@@ -6702,7 +6492,7 @@
         <w:rFonts w:ascii="Symbol" w:hAnsi="Symbol"/>
       </w:rPr>
     </w:lvl>
-    <w:lvl w:ilvl="1">
+    <w:lvl w:ilvl="1" w:tplc="A192D652">
       <w:start w:val="1"/>
       <w:numFmt w:val="bullet"/>
       <w:lvlText w:val="o"/>
@@ -6717,7 +6507,7 @@
         <w:rFonts w:ascii="Courier New" w:hAnsi="Courier New"/>
       </w:rPr>
     </w:lvl>
-    <w:lvl w:ilvl="2">
+    <w:lvl w:ilvl="2" w:tplc="8D905324">
       <w:start w:val="1"/>
       <w:numFmt w:val="bullet"/>
       <w:lvlText w:val=""/>
@@ -6732,7 +6522,7 @@
         <w:rFonts w:ascii="Wingdings" w:hAnsi="Wingdings"/>
       </w:rPr>
     </w:lvl>
-    <w:lvl w:ilvl="3">
+    <w:lvl w:ilvl="3" w:tplc="DE84EC68">
       <w:start w:val="1"/>
       <w:numFmt w:val="bullet"/>
       <w:lvlText w:val=""/>
@@ -6747,7 +6537,7 @@
         <w:rFonts w:ascii="Symbol" w:hAnsi="Symbol"/>
       </w:rPr>
     </w:lvl>
-    <w:lvl w:ilvl="4">
+    <w:lvl w:ilvl="4" w:tplc="E2080104">
       <w:start w:val="1"/>
       <w:numFmt w:val="bullet"/>
       <w:lvlText w:val="o"/>
@@ -6762,7 +6552,7 @@
         <w:rFonts w:ascii="Courier New" w:hAnsi="Courier New"/>
       </w:rPr>
     </w:lvl>
-    <w:lvl w:ilvl="5">
+    <w:lvl w:ilvl="5" w:tplc="5456CE6A">
       <w:start w:val="1"/>
       <w:numFmt w:val="bullet"/>
       <w:lvlText w:val=""/>
@@ -6777,7 +6567,7 @@
         <w:rFonts w:ascii="Wingdings" w:hAnsi="Wingdings"/>
       </w:rPr>
     </w:lvl>
-    <w:lvl w:ilvl="6">
+    <w:lvl w:ilvl="6" w:tplc="74266FCC">
       <w:start w:val="1"/>
       <w:numFmt w:val="bullet"/>
       <w:lvlText w:val=""/>
@@ -6792,7 +6582,7 @@
         <w:rFonts w:ascii="Symbol" w:hAnsi="Symbol"/>
       </w:rPr>
     </w:lvl>
-    <w:lvl w:ilvl="7">
+    <w:lvl w:ilvl="7" w:tplc="67302ECC">
       <w:start w:val="1"/>
       <w:numFmt w:val="bullet"/>
       <w:lvlText w:val="o"/>
@@ -6807,7 +6597,7 @@
         <w:rFonts w:ascii="Courier New" w:hAnsi="Courier New"/>
       </w:rPr>
     </w:lvl>
-    <w:lvl w:ilvl="8">
+    <w:lvl w:ilvl="8" w:tplc="9014FCD2">
       <w:start w:val="1"/>
       <w:numFmt w:val="bullet"/>
       <w:lvlText w:val=""/>
@@ -6827,7 +6617,7 @@
     <w:nsid w:val="00000024"/>
     <w:multiLevelType w:val="hybridMultilevel"/>
     <w:tmpl w:val="00000024"/>
-    <w:lvl w:ilvl="0">
+    <w:lvl w:ilvl="0" w:tplc="59A8F262">
       <w:start w:val="1"/>
       <w:numFmt w:val="bullet"/>
       <w:lvlText w:val=""/>
@@ -6842,7 +6632,7 @@
         <w:rFonts w:ascii="Symbol" w:hAnsi="Symbol"/>
       </w:rPr>
     </w:lvl>
-    <w:lvl w:ilvl="1">
+    <w:lvl w:ilvl="1" w:tplc="433A772A">
       <w:start w:val="1"/>
       <w:numFmt w:val="bullet"/>
       <w:lvlText w:val="o"/>
@@ -6857,7 +6647,7 @@
         <w:rFonts w:ascii="Courier New" w:hAnsi="Courier New"/>
       </w:rPr>
     </w:lvl>
-    <w:lvl w:ilvl="2">
+    <w:lvl w:ilvl="2" w:tplc="28C2F9E2">
       <w:start w:val="1"/>
       <w:numFmt w:val="bullet"/>
       <w:lvlText w:val=""/>
@@ -6872,7 +6662,7 @@
         <w:rFonts w:ascii="Wingdings" w:hAnsi="Wingdings"/>
       </w:rPr>
     </w:lvl>
-    <w:lvl w:ilvl="3">
+    <w:lvl w:ilvl="3" w:tplc="05C25118">
       <w:start w:val="1"/>
       <w:numFmt w:val="bullet"/>
       <w:lvlText w:val=""/>
@@ -6887,7 +6677,7 @@
         <w:rFonts w:ascii="Symbol" w:hAnsi="Symbol"/>
       </w:rPr>
     </w:lvl>
-    <w:lvl w:ilvl="4">
+    <w:lvl w:ilvl="4" w:tplc="71309A18">
       <w:start w:val="1"/>
       <w:numFmt w:val="bullet"/>
       <w:lvlText w:val="o"/>
@@ -6902,7 +6692,7 @@
         <w:rFonts w:ascii="Courier New" w:hAnsi="Courier New"/>
       </w:rPr>
     </w:lvl>
-    <w:lvl w:ilvl="5">
+    <w:lvl w:ilvl="5" w:tplc="1D8E56A4">
       <w:start w:val="1"/>
       <w:numFmt w:val="bullet"/>
       <w:lvlText w:val=""/>
@@ -6917,7 +6707,7 @@
         <w:rFonts w:ascii="Wingdings" w:hAnsi="Wingdings"/>
       </w:rPr>
     </w:lvl>
-    <w:lvl w:ilvl="6">
+    <w:lvl w:ilvl="6" w:tplc="4134CC9C">
       <w:start w:val="1"/>
       <w:numFmt w:val="bullet"/>
       <w:lvlText w:val=""/>
@@ -6932,7 +6722,7 @@
         <w:rFonts w:ascii="Symbol" w:hAnsi="Symbol"/>
       </w:rPr>
     </w:lvl>
-    <w:lvl w:ilvl="7">
+    <w:lvl w:ilvl="7" w:tplc="1752EB24">
       <w:start w:val="1"/>
       <w:numFmt w:val="bullet"/>
       <w:lvlText w:val="o"/>
@@ -6947,7 +6737,7 @@
         <w:rFonts w:ascii="Courier New" w:hAnsi="Courier New"/>
       </w:rPr>
     </w:lvl>
-    <w:lvl w:ilvl="8">
+    <w:lvl w:ilvl="8" w:tplc="7BA28C42">
       <w:start w:val="1"/>
       <w:numFmt w:val="bullet"/>
       <w:lvlText w:val=""/>
@@ -7385,13 +7175,16 @@
   </w:style>
   <w:style w:type="character" w:default="1" w:styleId="DefaultParagraphFont">
     <w:name w:val="Default Paragraph Font"/>
+    <w:uiPriority w:val="1"/>
     <w:semiHidden/>
+    <w:unhideWhenUsed/>
   </w:style>
   <w:style w:type="table" w:default="1" w:styleId="TableNormal">
     <w:name w:val="Normal Table"/>
     <w:uiPriority w:val="99"/>
     <w:semiHidden/>
     <w:unhideWhenUsed/>
+    <w:qFormat/>
     <w:tblPr>
       <w:tblInd w:w="0" w:type="dxa"/>
       <w:tblCellMar>
@@ -7411,54 +7204,67 @@
   <w:style w:type="paragraph" w:customStyle="1" w:styleId="writely-toc-lower-roman">
     <w:name w:val="writely-toc-lower-roman"/>
     <w:basedOn w:val="Normal"/>
+    <w:rsid w:val="00A50441"/>
   </w:style>
   <w:style w:type="paragraph" w:customStyle="1" w:styleId="Tr">
     <w:name w:val="Tr"/>
     <w:basedOn w:val="Normal"/>
+    <w:rsid w:val="00A50441"/>
   </w:style>
   <w:style w:type="paragraph" w:customStyle="1" w:styleId="Img">
     <w:name w:val="Img"/>
     <w:basedOn w:val="Normal"/>
+    <w:rsid w:val="00A50441"/>
   </w:style>
   <w:style w:type="paragraph" w:customStyle="1" w:styleId="Div">
     <w:name w:val="Div"/>
     <w:basedOn w:val="Normal"/>
+    <w:rsid w:val="00A50441"/>
   </w:style>
   <w:style w:type="paragraph" w:customStyle="1" w:styleId="webkit-indent-blockquote">
     <w:name w:val="webkit-indent-blockquote"/>
     <w:basedOn w:val="Normal"/>
+    <w:rsid w:val="00A50441"/>
   </w:style>
   <w:style w:type="paragraph" w:customStyle="1" w:styleId="writely-toc-disc">
     <w:name w:val="writely-toc-disc"/>
     <w:basedOn w:val="Normal"/>
+    <w:rsid w:val="00A50441"/>
   </w:style>
   <w:style w:type="paragraph" w:customStyle="1" w:styleId="Ol">
     <w:name w:val="Ol"/>
     <w:basedOn w:val="Normal"/>
+    <w:rsid w:val="00A50441"/>
   </w:style>
   <w:style w:type="paragraph" w:customStyle="1" w:styleId="writely-toc-decimal">
     <w:name w:val="writely-toc-decimal"/>
     <w:basedOn w:val="Normal"/>
+    <w:rsid w:val="00A50441"/>
   </w:style>
   <w:style w:type="paragraph" w:customStyle="1" w:styleId="Option">
     <w:name w:val="Option"/>
     <w:basedOn w:val="Normal"/>
+    <w:rsid w:val="00A50441"/>
   </w:style>
   <w:style w:type="paragraph" w:customStyle="1" w:styleId="Ul">
     <w:name w:val="Ul"/>
     <w:basedOn w:val="Normal"/>
+    <w:rsid w:val="00A50441"/>
   </w:style>
   <w:style w:type="paragraph" w:customStyle="1" w:styleId="Select">
     <w:name w:val="Select"/>
     <w:basedOn w:val="Normal"/>
+    <w:rsid w:val="00A50441"/>
   </w:style>
   <w:style w:type="paragraph" w:customStyle="1" w:styleId="writely-toc-lower-alpha">
     <w:name w:val="writely-toc-lower-alpha"/>
     <w:basedOn w:val="Normal"/>
+    <w:rsid w:val="00A50441"/>
   </w:style>
   <w:style w:type="paragraph" w:customStyle="1" w:styleId="Blockquote">
     <w:name w:val="Blockquote"/>
     <w:basedOn w:val="Normal"/>
+    <w:rsid w:val="00A50441"/>
     <w:pPr>
       <w:pBdr>
         <w:top w:val="dashSmallGap" w:sz="6" w:space="7" w:color="DDDDDD"/>
@@ -7474,26 +7280,32 @@
   <w:style w:type="paragraph" w:customStyle="1" w:styleId="writely-toc-upper-alpha">
     <w:name w:val="writely-toc-upper-alpha"/>
     <w:basedOn w:val="Normal"/>
+    <w:rsid w:val="00A50441"/>
   </w:style>
   <w:style w:type="paragraph" w:customStyle="1" w:styleId="Table">
     <w:name w:val="Table"/>
     <w:basedOn w:val="Normal"/>
+    <w:rsid w:val="00A50441"/>
   </w:style>
   <w:style w:type="paragraph" w:customStyle="1" w:styleId="Li">
     <w:name w:val="Li"/>
     <w:basedOn w:val="Normal"/>
+    <w:rsid w:val="00A50441"/>
   </w:style>
   <w:style w:type="paragraph" w:customStyle="1" w:styleId="pb">
     <w:name w:val="pb"/>
     <w:basedOn w:val="Normal"/>
+    <w:rsid w:val="00A50441"/>
   </w:style>
   <w:style w:type="paragraph" w:customStyle="1" w:styleId="Address">
     <w:name w:val="Address"/>
     <w:basedOn w:val="Normal"/>
+    <w:rsid w:val="00A50441"/>
   </w:style>
   <w:style w:type="paragraph" w:customStyle="1" w:styleId="Pre">
     <w:name w:val="Pre"/>
     <w:basedOn w:val="Normal"/>
+    <w:rsid w:val="00A50441"/>
     <w:rPr>
       <w:rFonts w:ascii="Courier New" w:eastAsia="Courier New" w:hAnsi="Courier New" w:cs="Courier New"/>
     </w:rPr>
@@ -7501,14 +7313,17 @@
   <w:style w:type="paragraph" w:customStyle="1" w:styleId="Olwritely-toc-subheading">
     <w:name w:val="Ol_writely-toc-subheading"/>
     <w:basedOn w:val="Ol"/>
+    <w:rsid w:val="00A50441"/>
   </w:style>
   <w:style w:type="paragraph" w:customStyle="1" w:styleId="writely-toc-upper-roman">
     <w:name w:val="writely-toc-upper-roman"/>
     <w:basedOn w:val="Normal"/>
+    <w:rsid w:val="00A50441"/>
   </w:style>
   <w:style w:type="paragraph" w:customStyle="1" w:styleId="writely-toc-none">
     <w:name w:val="writely-toc-none"/>
     <w:basedOn w:val="Normal"/>
+    <w:rsid w:val="00A50441"/>
   </w:style>
 </w:styles>
 </file>

</xml_diff>

<commit_message>
responded to chapter 9 comments
</commit_message>
<xml_diff>
--- a/manuscript/TableOfContents.docx
+++ b/manuscript/TableOfContents.docx
@@ -872,13 +872,19 @@
         <w:spacing w:after="280" w:afterAutospacing="1"/>
       </w:pPr>
       <w:r>
-        <w:t>Controller, Actions, &amp; ActionResults , Action Selectors? (</w:t>
+        <w:rPr>
+          <w:lang w:val="en-US"/>
+        </w:rPr>
+        <w:t>Extending the Controller</w:t>
+      </w:r>
+      <w:r>
+        <w:t xml:space="preserve"> (</w:t>
       </w:r>
       <w:r>
         <w:rPr>
           <w:b/>
         </w:rPr>
-        <w:t>Eric - not so awesome afterall - still need some</w:t>
+        <w:t>Eric</w:t>
       </w:r>
       <w:r>
         <w:t xml:space="preserve">) </w:t>
@@ -1022,19 +1028,19 @@
         </w:numPr>
       </w:pPr>
       <w:r>
+        <w:t xml:space="preserve">chapter 3 notes - 21 &amp;22 notes </w:t>
+      </w:r>
+    </w:p>
+    <w:p>
+      <w:pPr>
+        <w:pStyle w:val="Li"/>
+        <w:numPr>
+          <w:ilvl w:val="2"/>
+          <w:numId w:val="19"/>
+        </w:numPr>
+      </w:pPr>
+      <w:r>
         <w:lastRenderedPageBreak/>
-        <w:t xml:space="preserve">chapter 3 notes - 21 &amp;22 notes </w:t>
-      </w:r>
-    </w:p>
-    <w:p>
-      <w:pPr>
-        <w:pStyle w:val="Li"/>
-        <w:numPr>
-          <w:ilvl w:val="2"/>
-          <w:numId w:val="19"/>
-        </w:numPr>
-      </w:pPr>
-      <w:r>
         <w:t xml:space="preserve">chapter 6 - page 19 , note 27 </w:t>
       </w:r>
     </w:p>
@@ -1439,7 +1445,6 @@
         </w:numPr>
       </w:pPr>
       <w:r>
-        <w:lastRenderedPageBreak/>
         <w:t xml:space="preserve">Add MvcContrib route testing (harvest section 12.3.1 from Chapter 12) </w:t>
       </w:r>
     </w:p>
@@ -1453,6 +1458,7 @@
         <w:spacing w:after="280" w:afterAutospacing="1"/>
       </w:pPr>
       <w:r>
+        <w:lastRenderedPageBreak/>
         <w:t xml:space="preserve">Deployment techniques (Eric) </w:t>
       </w:r>
     </w:p>
@@ -1810,7 +1816,21 @@
         <w:rPr>
           <w:lang w:val="en-US"/>
         </w:rPr>
-        <w:t>Cross-cuttong advanced topics</w:t>
+        <w:t>Cross-</w:t>
+      </w:r>
+      <w:proofErr w:type="spellStart"/>
+      <w:r>
+        <w:rPr>
+          <w:lang w:val="en-US"/>
+        </w:rPr>
+        <w:t>cuttong</w:t>
+      </w:r>
+      <w:proofErr w:type="spellEnd"/>
+      <w:r>
+        <w:rPr>
+          <w:lang w:val="en-US"/>
+        </w:rPr>
+        <w:t xml:space="preserve"> advanced topics</w:t>
       </w:r>
       <w:r>
         <w:t xml:space="preserve"> </w:t>
@@ -1863,11 +1883,19 @@
           <w:numId w:val="2"/>
         </w:numPr>
       </w:pPr>
+      <w:proofErr w:type="spellStart"/>
       <w:r>
         <w:rPr>
           <w:lang w:val="en-US"/>
         </w:rPr>
-        <w:t>Autocomplete recipe (Ben)</w:t>
+        <w:t>Autocomplete</w:t>
+      </w:r>
+      <w:proofErr w:type="spellEnd"/>
+      <w:r>
+        <w:rPr>
+          <w:lang w:val="en-US"/>
+        </w:rPr>
+        <w:t xml:space="preserve"> recipe (Ben)</w:t>
       </w:r>
       <w:r>
         <w:t xml:space="preserve">     </w:t>

</xml_diff>